<commit_message>
RPNCalculator for increment #4
</commit_message>
<xml_diff>
--- a/Examples/RPN Desktop Calculator TDD.docx
+++ b/Examples/RPN Desktop Calculator TDD.docx
@@ -17,24 +17,22 @@
       <w:r>
         <w:t xml:space="preserve"> Tests</w:t>
       </w:r>
-      <w:bookmarkStart w:id="0" w:name="_GoBack"/>
-      <w:bookmarkEnd w:id="0"/>
     </w:p>
     <w:tbl>
       <w:tblPr>
         <w:tblStyle w:val="Tabellenraster"/>
-        <w:tblW w:w="0" w:type="auto"/>
+        <w:tblW w:w="14709" w:type="dxa"/>
         <w:tblLook w:val="04A0" w:firstRow="1" w:lastRow="0" w:firstColumn="1" w:lastColumn="0" w:noHBand="0" w:noVBand="1"/>
       </w:tblPr>
       <w:tblGrid>
-        <w:gridCol w:w="510"/>
-        <w:gridCol w:w="5969"/>
-        <w:gridCol w:w="8024"/>
+        <w:gridCol w:w="495"/>
+        <w:gridCol w:w="5934"/>
+        <w:gridCol w:w="8574"/>
       </w:tblGrid>
       <w:tr>
         <w:tc>
           <w:tcPr>
-            <w:tcW w:w="534" w:type="dxa"/>
+            <w:tcW w:w="485" w:type="dxa"/>
           </w:tcPr>
           <w:p>
             <w:r>
@@ -44,7 +42,7 @@
         </w:tc>
         <w:tc>
           <w:tcPr>
-            <w:tcW w:w="6378" w:type="dxa"/>
+            <w:tcW w:w="5735" w:type="dxa"/>
           </w:tcPr>
           <w:p>
             <w:pPr>
@@ -653,7 +651,7 @@
         </w:tc>
         <w:tc>
           <w:tcPr>
-            <w:tcW w:w="7515" w:type="dxa"/>
+            <w:tcW w:w="8489" w:type="dxa"/>
           </w:tcPr>
           <w:p>
             <w:pPr>
@@ -745,7 +743,7 @@
       <w:tr>
         <w:tc>
           <w:tcPr>
-            <w:tcW w:w="534" w:type="dxa"/>
+            <w:tcW w:w="485" w:type="dxa"/>
           </w:tcPr>
           <w:p>
             <w:r>
@@ -755,7 +753,7 @@
         </w:tc>
         <w:tc>
           <w:tcPr>
-            <w:tcW w:w="6378" w:type="dxa"/>
+            <w:tcW w:w="5735" w:type="dxa"/>
           </w:tcPr>
           <w:p>
             <w:pPr>
@@ -1063,7 +1061,7 @@
         </w:tc>
         <w:tc>
           <w:tcPr>
-            <w:tcW w:w="7515" w:type="dxa"/>
+            <w:tcW w:w="8489" w:type="dxa"/>
           </w:tcPr>
           <w:p>
             <w:pPr>
@@ -1391,7 +1389,7 @@
       <w:tr>
         <w:tc>
           <w:tcPr>
-            <w:tcW w:w="534" w:type="dxa"/>
+            <w:tcW w:w="485" w:type="dxa"/>
           </w:tcPr>
           <w:p>
             <w:r>
@@ -1401,7 +1399,7 @@
         </w:tc>
         <w:tc>
           <w:tcPr>
-            <w:tcW w:w="6378" w:type="dxa"/>
+            <w:tcW w:w="5735" w:type="dxa"/>
           </w:tcPr>
           <w:p>
             <w:pPr>
@@ -1822,7 +1820,7 @@
         </w:tc>
         <w:tc>
           <w:tcPr>
-            <w:tcW w:w="7515" w:type="dxa"/>
+            <w:tcW w:w="8489" w:type="dxa"/>
           </w:tcPr>
           <w:p>
             <w:pPr>
@@ -2111,7 +2109,7 @@
       <w:tr>
         <w:tc>
           <w:tcPr>
-            <w:tcW w:w="534" w:type="dxa"/>
+            <w:tcW w:w="485" w:type="dxa"/>
           </w:tcPr>
           <w:p>
             <w:r>
@@ -2121,7 +2119,7 @@
         </w:tc>
         <w:tc>
           <w:tcPr>
-            <w:tcW w:w="6378" w:type="dxa"/>
+            <w:tcW w:w="5735" w:type="dxa"/>
           </w:tcPr>
           <w:p>
             <w:pPr>
@@ -2365,7 +2363,7 @@
         </w:tc>
         <w:tc>
           <w:tcPr>
-            <w:tcW w:w="7515" w:type="dxa"/>
+            <w:tcW w:w="8489" w:type="dxa"/>
           </w:tcPr>
           <w:p>
             <w:pPr>
@@ -2848,7 +2846,7 @@
       <w:tr>
         <w:tc>
           <w:tcPr>
-            <w:tcW w:w="534" w:type="dxa"/>
+            <w:tcW w:w="485" w:type="dxa"/>
           </w:tcPr>
           <w:p>
             <w:r>
@@ -2859,7 +2857,7 @@
         </w:tc>
         <w:tc>
           <w:tcPr>
-            <w:tcW w:w="6378" w:type="dxa"/>
+            <w:tcW w:w="5735" w:type="dxa"/>
           </w:tcPr>
           <w:p>
             <w:pPr>
@@ -3432,7 +3430,7 @@
         </w:tc>
         <w:tc>
           <w:tcPr>
-            <w:tcW w:w="7515" w:type="dxa"/>
+            <w:tcW w:w="8489" w:type="dxa"/>
           </w:tcPr>
           <w:p>
             <w:pPr>
@@ -3742,7 +3740,7 @@
       <w:tr>
         <w:tc>
           <w:tcPr>
-            <w:tcW w:w="534" w:type="dxa"/>
+            <w:tcW w:w="485" w:type="dxa"/>
           </w:tcPr>
           <w:p>
             <w:r>
@@ -3752,7 +3750,7 @@
         </w:tc>
         <w:tc>
           <w:tcPr>
-            <w:tcW w:w="6378" w:type="dxa"/>
+            <w:tcW w:w="5735" w:type="dxa"/>
           </w:tcPr>
           <w:p>
             <w:pPr>
@@ -4426,7 +4424,7 @@
         </w:tc>
         <w:tc>
           <w:tcPr>
-            <w:tcW w:w="7515" w:type="dxa"/>
+            <w:tcW w:w="8489" w:type="dxa"/>
           </w:tcPr>
           <w:p>
             <w:pPr>
@@ -4753,7 +4751,7 @@
       <w:tr>
         <w:tc>
           <w:tcPr>
-            <w:tcW w:w="534" w:type="dxa"/>
+            <w:tcW w:w="485" w:type="dxa"/>
           </w:tcPr>
           <w:p>
             <w:r>
@@ -4763,7 +4761,7 @@
         </w:tc>
         <w:tc>
           <w:tcPr>
-            <w:tcW w:w="6378" w:type="dxa"/>
+            <w:tcW w:w="5735" w:type="dxa"/>
           </w:tcPr>
           <w:p>
             <w:pPr>
@@ -5568,7 +5566,7 @@
         </w:tc>
         <w:tc>
           <w:tcPr>
-            <w:tcW w:w="7515" w:type="dxa"/>
+            <w:tcW w:w="8489" w:type="dxa"/>
           </w:tcPr>
           <w:p>
             <w:pPr>
@@ -6022,7 +6020,7 @@
       <w:tr>
         <w:tc>
           <w:tcPr>
-            <w:tcW w:w="534" w:type="dxa"/>
+            <w:tcW w:w="485" w:type="dxa"/>
           </w:tcPr>
           <w:p>
             <w:r>
@@ -6033,7 +6031,7 @@
         </w:tc>
         <w:tc>
           <w:tcPr>
-            <w:tcW w:w="6378" w:type="dxa"/>
+            <w:tcW w:w="5735" w:type="dxa"/>
           </w:tcPr>
           <w:p>
             <w:pPr>
@@ -6857,7 +6855,7 @@
         </w:tc>
         <w:tc>
           <w:tcPr>
-            <w:tcW w:w="7515" w:type="dxa"/>
+            <w:tcW w:w="8489" w:type="dxa"/>
           </w:tcPr>
           <w:p>
             <w:pPr>
@@ -6883,7 +6881,7 @@
       <w:tr>
         <w:tc>
           <w:tcPr>
-            <w:tcW w:w="534" w:type="dxa"/>
+            <w:tcW w:w="485" w:type="dxa"/>
           </w:tcPr>
           <w:p>
             <w:r>
@@ -6893,7 +6891,7 @@
         </w:tc>
         <w:tc>
           <w:tcPr>
-            <w:tcW w:w="6378" w:type="dxa"/>
+            <w:tcW w:w="5735" w:type="dxa"/>
           </w:tcPr>
           <w:p>
             <w:pPr>
@@ -6905,8 +6903,8 @@
                 <w:lang w:val="en-US"/>
               </w:rPr>
             </w:pPr>
-            <w:bookmarkStart w:id="1" w:name="OLE_LINK1"/>
-            <w:bookmarkStart w:id="2" w:name="OLE_LINK2"/>
+            <w:bookmarkStart w:id="0" w:name="OLE_LINK1"/>
+            <w:bookmarkStart w:id="1" w:name="OLE_LINK2"/>
             <w:r>
               <w:rPr>
                 <w:rFonts w:ascii="Consolas" w:hAnsi="Consolas" w:cs="Consolas"/>
@@ -7446,13 +7444,13 @@
               </w:rPr>
               <w:t>}</w:t>
             </w:r>
+            <w:bookmarkEnd w:id="0"/>
             <w:bookmarkEnd w:id="1"/>
-            <w:bookmarkEnd w:id="2"/>
           </w:p>
         </w:tc>
         <w:tc>
           <w:tcPr>
-            <w:tcW w:w="7515" w:type="dxa"/>
+            <w:tcW w:w="8489" w:type="dxa"/>
           </w:tcPr>
           <w:p>
             <w:pPr>
@@ -7566,7 +7564,7 @@
                 <w:lang w:val="en-US"/>
               </w:rPr>
             </w:pPr>
-            <w:bookmarkStart w:id="3" w:name="OLE_LINK3"/>
+            <w:bookmarkStart w:id="2" w:name="OLE_LINK3"/>
             <w:r>
               <w:rPr>
                 <w:rFonts w:ascii="Consolas" w:hAnsi="Consolas" w:cs="Consolas"/>
@@ -7722,14 +7720,14 @@
               </w:rPr>
               <w:t>}</w:t>
             </w:r>
-            <w:bookmarkEnd w:id="3"/>
+            <w:bookmarkEnd w:id="2"/>
           </w:p>
         </w:tc>
       </w:tr>
       <w:tr>
         <w:tc>
           <w:tcPr>
-            <w:tcW w:w="534" w:type="dxa"/>
+            <w:tcW w:w="485" w:type="dxa"/>
           </w:tcPr>
           <w:p>
             <w:r>
@@ -7739,7 +7737,7 @@
         </w:tc>
         <w:tc>
           <w:tcPr>
-            <w:tcW w:w="6378" w:type="dxa"/>
+            <w:tcW w:w="5735" w:type="dxa"/>
           </w:tcPr>
           <w:p>
             <w:pPr>
@@ -7751,7 +7749,7 @@
                 <w:lang w:val="en-US"/>
               </w:rPr>
             </w:pPr>
-            <w:bookmarkStart w:id="4" w:name="OLE_LINK4"/>
+            <w:bookmarkStart w:id="3" w:name="OLE_LINK4"/>
             <w:r>
               <w:rPr>
                 <w:rFonts w:ascii="Consolas" w:hAnsi="Consolas" w:cs="Consolas"/>
@@ -8422,12 +8420,12 @@
               </w:rPr>
               <w:t>}</w:t>
             </w:r>
-            <w:bookmarkEnd w:id="4"/>
+            <w:bookmarkEnd w:id="3"/>
           </w:p>
         </w:tc>
         <w:tc>
           <w:tcPr>
-            <w:tcW w:w="7515" w:type="dxa"/>
+            <w:tcW w:w="8489" w:type="dxa"/>
           </w:tcPr>
           <w:p>
             <w:pPr>
@@ -8439,7 +8437,7 @@
                 <w:lang w:val="en-US"/>
               </w:rPr>
             </w:pPr>
-            <w:bookmarkStart w:id="5" w:name="OLE_LINK5"/>
+            <w:bookmarkStart w:id="4" w:name="OLE_LINK5"/>
             <w:r>
               <w:rPr>
                 <w:rFonts w:ascii="Consolas" w:hAnsi="Consolas" w:cs="Consolas"/>
@@ -8607,17 +8605,17 @@
               </w:rPr>
               <w:t>}</w:t>
             </w:r>
-            <w:bookmarkEnd w:id="5"/>
+            <w:bookmarkEnd w:id="4"/>
           </w:p>
         </w:tc>
       </w:tr>
       <w:tr>
         <w:tc>
           <w:tcPr>
-            <w:tcW w:w="534" w:type="dxa"/>
+            <w:tcW w:w="485" w:type="dxa"/>
           </w:tcPr>
           <w:p>
-            <w:bookmarkStart w:id="6" w:name="_Hlk349381858"/>
+            <w:bookmarkStart w:id="5" w:name="_Hlk349381858"/>
             <w:r>
               <w:lastRenderedPageBreak/>
               <w:t>5.1</w:t>
@@ -8626,7 +8624,7 @@
         </w:tc>
         <w:tc>
           <w:tcPr>
-            <w:tcW w:w="6378" w:type="dxa"/>
+            <w:tcW w:w="5735" w:type="dxa"/>
           </w:tcPr>
           <w:p>
             <w:pPr>
@@ -8638,7 +8636,7 @@
                 <w:lang w:val="en-US"/>
               </w:rPr>
             </w:pPr>
-            <w:bookmarkStart w:id="7" w:name="OLE_LINK6"/>
+            <w:bookmarkStart w:id="6" w:name="OLE_LINK6"/>
             <w:r>
               <w:rPr>
                 <w:rFonts w:ascii="Consolas" w:hAnsi="Consolas" w:cs="Consolas"/>
@@ -9346,12 +9344,12 @@
               </w:rPr>
               <w:t>}</w:t>
             </w:r>
-            <w:bookmarkEnd w:id="7"/>
+            <w:bookmarkEnd w:id="6"/>
           </w:p>
         </w:tc>
         <w:tc>
           <w:tcPr>
-            <w:tcW w:w="7515" w:type="dxa"/>
+            <w:tcW w:w="8489" w:type="dxa"/>
           </w:tcPr>
           <w:p>
             <w:pPr>
@@ -9591,11 +9589,11 @@
       <w:tr>
         <w:tc>
           <w:tcPr>
-            <w:tcW w:w="534" w:type="dxa"/>
+            <w:tcW w:w="485" w:type="dxa"/>
           </w:tcPr>
           <w:p>
-            <w:bookmarkStart w:id="8" w:name="_Hlk349381877"/>
-            <w:bookmarkEnd w:id="6"/>
+            <w:bookmarkStart w:id="7" w:name="_Hlk349381877"/>
+            <w:bookmarkEnd w:id="5"/>
             <w:r>
               <w:t>5.2</w:t>
             </w:r>
@@ -9603,7 +9601,7 @@
         </w:tc>
         <w:tc>
           <w:tcPr>
-            <w:tcW w:w="6378" w:type="dxa"/>
+            <w:tcW w:w="5735" w:type="dxa"/>
           </w:tcPr>
           <w:p>
             <w:pPr>
@@ -9635,7 +9633,7 @@
         </w:tc>
         <w:tc>
           <w:tcPr>
-            <w:tcW w:w="7515" w:type="dxa"/>
+            <w:tcW w:w="8489" w:type="dxa"/>
           </w:tcPr>
           <w:p>
             <w:pPr>
@@ -9892,44 +9890,4231 @@
           </w:p>
         </w:tc>
       </w:tr>
-      <w:bookmarkEnd w:id="8"/>
+      <w:bookmarkEnd w:id="7"/>
       <w:tr>
         <w:tc>
           <w:tcPr>
-            <w:tcW w:w="534" w:type="dxa"/>
+            <w:tcW w:w="485" w:type="dxa"/>
           </w:tcPr>
-          <w:p/>
+          <w:p>
+            <w:r>
+              <w:t>6.1</w:t>
+            </w:r>
+          </w:p>
         </w:tc>
         <w:tc>
           <w:tcPr>
-            <w:tcW w:w="6378" w:type="dxa"/>
+            <w:tcW w:w="5735" w:type="dxa"/>
           </w:tcPr>
           <w:p>
             <w:pPr>
-              <w:pStyle w:val="HTMLVorformatiert"/>
-              <w:shd w:val="clear" w:color="auto" w:fill="FFFFFF"/>
-              <w:rPr>
-                <w:rFonts w:ascii="Consolas" w:hAnsi="Consolas" w:cs="Consolas"/>
-                <w:color w:val="000000"/>
-                <w:lang w:val="en-US"/>
-              </w:rPr>
-            </w:pPr>
+              <w:shd w:val="clear" w:color="auto" w:fill="FFFFFF"/>
+              <w:tabs>
+                <w:tab w:val="left" w:pos="916"/>
+                <w:tab w:val="left" w:pos="1832"/>
+                <w:tab w:val="left" w:pos="2748"/>
+                <w:tab w:val="left" w:pos="3664"/>
+                <w:tab w:val="left" w:pos="4580"/>
+                <w:tab w:val="left" w:pos="5496"/>
+                <w:tab w:val="left" w:pos="6412"/>
+                <w:tab w:val="left" w:pos="7328"/>
+                <w:tab w:val="left" w:pos="8244"/>
+                <w:tab w:val="left" w:pos="9160"/>
+                <w:tab w:val="left" w:pos="10076"/>
+                <w:tab w:val="left" w:pos="10992"/>
+                <w:tab w:val="left" w:pos="11908"/>
+                <w:tab w:val="left" w:pos="12824"/>
+                <w:tab w:val="left" w:pos="13740"/>
+                <w:tab w:val="left" w:pos="14656"/>
+              </w:tabs>
+              <w:rPr>
+                <w:rFonts w:ascii="Consolas" w:eastAsia="Times New Roman" w:hAnsi="Consolas" w:cs="Consolas"/>
+                <w:color w:val="000000"/>
+                <w:sz w:val="20"/>
+                <w:szCs w:val="20"/>
+                <w:lang w:val="en-US" w:eastAsia="de-DE"/>
+              </w:rPr>
+            </w:pPr>
+            <w:r>
+              <w:rPr>
+                <w:rFonts w:ascii="Consolas" w:eastAsia="Times New Roman" w:hAnsi="Consolas" w:cs="Consolas"/>
+                <w:color w:val="000000"/>
+                <w:sz w:val="20"/>
+                <w:szCs w:val="20"/>
+                <w:lang w:val="en-US" w:eastAsia="de-DE"/>
+              </w:rPr>
+              <w:t>[</w:t>
+            </w:r>
+            <w:r>
+              <w:rPr>
+                <w:rFonts w:ascii="Consolas" w:eastAsia="Times New Roman" w:hAnsi="Consolas" w:cs="Consolas"/>
+                <w:color w:val="2B91AF"/>
+                <w:sz w:val="20"/>
+                <w:szCs w:val="20"/>
+                <w:lang w:val="en-US" w:eastAsia="de-DE"/>
+              </w:rPr>
+              <w:t>Test</w:t>
+            </w:r>
+            <w:r>
+              <w:rPr>
+                <w:rFonts w:ascii="Consolas" w:eastAsia="Times New Roman" w:hAnsi="Consolas" w:cs="Consolas"/>
+                <w:color w:val="000000"/>
+                <w:sz w:val="20"/>
+                <w:szCs w:val="20"/>
+                <w:lang w:val="en-US" w:eastAsia="de-DE"/>
+              </w:rPr>
+              <w:t>]</w:t>
+            </w:r>
+          </w:p>
+          <w:p>
+            <w:pPr>
+              <w:shd w:val="clear" w:color="auto" w:fill="FFFFFF"/>
+              <w:tabs>
+                <w:tab w:val="left" w:pos="916"/>
+                <w:tab w:val="left" w:pos="1832"/>
+                <w:tab w:val="left" w:pos="2748"/>
+                <w:tab w:val="left" w:pos="3664"/>
+                <w:tab w:val="left" w:pos="4580"/>
+                <w:tab w:val="left" w:pos="5496"/>
+                <w:tab w:val="left" w:pos="6412"/>
+                <w:tab w:val="left" w:pos="7328"/>
+                <w:tab w:val="left" w:pos="8244"/>
+                <w:tab w:val="left" w:pos="9160"/>
+                <w:tab w:val="left" w:pos="10076"/>
+                <w:tab w:val="left" w:pos="10992"/>
+                <w:tab w:val="left" w:pos="11908"/>
+                <w:tab w:val="left" w:pos="12824"/>
+                <w:tab w:val="left" w:pos="13740"/>
+                <w:tab w:val="left" w:pos="14656"/>
+              </w:tabs>
+              <w:rPr>
+                <w:rFonts w:ascii="Consolas" w:eastAsia="Times New Roman" w:hAnsi="Consolas" w:cs="Consolas"/>
+                <w:color w:val="000000"/>
+                <w:sz w:val="20"/>
+                <w:szCs w:val="20"/>
+                <w:lang w:val="en-US" w:eastAsia="de-DE"/>
+              </w:rPr>
+            </w:pPr>
+            <w:r>
+              <w:rPr>
+                <w:rFonts w:ascii="Consolas" w:eastAsia="Times New Roman" w:hAnsi="Consolas" w:cs="Consolas"/>
+                <w:color w:val="0000FF"/>
+                <w:sz w:val="20"/>
+                <w:szCs w:val="20"/>
+                <w:lang w:val="en-US" w:eastAsia="de-DE"/>
+              </w:rPr>
+              <w:t>public</w:t>
+            </w:r>
+            <w:r>
+              <w:rPr>
+                <w:rFonts w:ascii="Consolas" w:eastAsia="Times New Roman" w:hAnsi="Consolas" w:cs="Consolas"/>
+                <w:color w:val="000000"/>
+                <w:sz w:val="20"/>
+                <w:szCs w:val="20"/>
+                <w:lang w:val="en-US" w:eastAsia="de-DE"/>
+              </w:rPr>
+              <w:t> </w:t>
+            </w:r>
+            <w:r>
+              <w:rPr>
+                <w:rFonts w:ascii="Consolas" w:eastAsia="Times New Roman" w:hAnsi="Consolas" w:cs="Consolas"/>
+                <w:color w:val="0000FF"/>
+                <w:sz w:val="20"/>
+                <w:szCs w:val="20"/>
+                <w:lang w:val="en-US" w:eastAsia="de-DE"/>
+              </w:rPr>
+              <w:t>void</w:t>
+            </w:r>
+            <w:r>
+              <w:rPr>
+                <w:rFonts w:ascii="Consolas" w:eastAsia="Times New Roman" w:hAnsi="Consolas" w:cs="Consolas"/>
+                <w:color w:val="000000"/>
+                <w:sz w:val="20"/>
+                <w:szCs w:val="20"/>
+                <w:lang w:val="en-US" w:eastAsia="de-DE"/>
+              </w:rPr>
+              <w:t> </w:t>
+            </w:r>
+            <w:proofErr w:type="spellStart"/>
+            <w:r>
+              <w:rPr>
+                <w:rFonts w:ascii="Consolas" w:eastAsia="Times New Roman" w:hAnsi="Consolas" w:cs="Consolas"/>
+                <w:color w:val="000000"/>
+                <w:sz w:val="20"/>
+                <w:szCs w:val="20"/>
+                <w:lang w:val="en-US" w:eastAsia="de-DE"/>
+              </w:rPr>
+              <w:t>Calculate_factorial_for_current_number</w:t>
+            </w:r>
+            <w:proofErr w:type="spellEnd"/>
+            <w:r>
+              <w:rPr>
+                <w:rFonts w:ascii="Consolas" w:eastAsia="Times New Roman" w:hAnsi="Consolas" w:cs="Consolas"/>
+                <w:color w:val="000000"/>
+                <w:sz w:val="20"/>
+                <w:szCs w:val="20"/>
+                <w:lang w:val="en-US" w:eastAsia="de-DE"/>
+              </w:rPr>
+              <w:t>()</w:t>
+            </w:r>
+          </w:p>
+          <w:p>
+            <w:pPr>
+              <w:shd w:val="clear" w:color="auto" w:fill="FFFFFF"/>
+              <w:tabs>
+                <w:tab w:val="left" w:pos="916"/>
+                <w:tab w:val="left" w:pos="1832"/>
+                <w:tab w:val="left" w:pos="2748"/>
+                <w:tab w:val="left" w:pos="3664"/>
+                <w:tab w:val="left" w:pos="4580"/>
+                <w:tab w:val="left" w:pos="5496"/>
+                <w:tab w:val="left" w:pos="6412"/>
+                <w:tab w:val="left" w:pos="7328"/>
+                <w:tab w:val="left" w:pos="8244"/>
+                <w:tab w:val="left" w:pos="9160"/>
+                <w:tab w:val="left" w:pos="10076"/>
+                <w:tab w:val="left" w:pos="10992"/>
+                <w:tab w:val="left" w:pos="11908"/>
+                <w:tab w:val="left" w:pos="12824"/>
+                <w:tab w:val="left" w:pos="13740"/>
+                <w:tab w:val="left" w:pos="14656"/>
+              </w:tabs>
+              <w:rPr>
+                <w:rFonts w:ascii="Consolas" w:eastAsia="Times New Roman" w:hAnsi="Consolas" w:cs="Consolas"/>
+                <w:color w:val="000000"/>
+                <w:sz w:val="20"/>
+                <w:szCs w:val="20"/>
+                <w:lang w:val="en-US" w:eastAsia="de-DE"/>
+              </w:rPr>
+            </w:pPr>
+            <w:r>
+              <w:rPr>
+                <w:rFonts w:ascii="Consolas" w:eastAsia="Times New Roman" w:hAnsi="Consolas" w:cs="Consolas"/>
+                <w:color w:val="000000"/>
+                <w:sz w:val="20"/>
+                <w:szCs w:val="20"/>
+                <w:lang w:val="en-US" w:eastAsia="de-DE"/>
+              </w:rPr>
+              <w:t>{</w:t>
+            </w:r>
+          </w:p>
+          <w:p>
+            <w:pPr>
+              <w:shd w:val="clear" w:color="auto" w:fill="FFFFFF"/>
+              <w:tabs>
+                <w:tab w:val="left" w:pos="916"/>
+                <w:tab w:val="left" w:pos="1832"/>
+                <w:tab w:val="left" w:pos="2748"/>
+                <w:tab w:val="left" w:pos="3664"/>
+                <w:tab w:val="left" w:pos="4580"/>
+                <w:tab w:val="left" w:pos="5496"/>
+                <w:tab w:val="left" w:pos="6412"/>
+                <w:tab w:val="left" w:pos="7328"/>
+                <w:tab w:val="left" w:pos="8244"/>
+                <w:tab w:val="left" w:pos="9160"/>
+                <w:tab w:val="left" w:pos="10076"/>
+                <w:tab w:val="left" w:pos="10992"/>
+                <w:tab w:val="left" w:pos="11908"/>
+                <w:tab w:val="left" w:pos="12824"/>
+                <w:tab w:val="left" w:pos="13740"/>
+                <w:tab w:val="left" w:pos="14656"/>
+              </w:tabs>
+              <w:rPr>
+                <w:rFonts w:ascii="Consolas" w:eastAsia="Times New Roman" w:hAnsi="Consolas" w:cs="Consolas"/>
+                <w:color w:val="000000"/>
+                <w:sz w:val="20"/>
+                <w:szCs w:val="20"/>
+                <w:lang w:val="en-US" w:eastAsia="de-DE"/>
+              </w:rPr>
+            </w:pPr>
+            <w:r>
+              <w:rPr>
+                <w:rFonts w:ascii="Consolas" w:eastAsia="Times New Roman" w:hAnsi="Consolas" w:cs="Consolas"/>
+                <w:color w:val="000000"/>
+                <w:sz w:val="20"/>
+                <w:szCs w:val="20"/>
+                <w:lang w:val="en-US" w:eastAsia="de-DE"/>
+              </w:rPr>
+              <w:t>    </w:t>
+            </w:r>
+            <w:proofErr w:type="spellStart"/>
+            <w:r>
+              <w:rPr>
+                <w:rFonts w:ascii="Consolas" w:eastAsia="Times New Roman" w:hAnsi="Consolas" w:cs="Consolas"/>
+                <w:color w:val="0000FF"/>
+                <w:sz w:val="20"/>
+                <w:szCs w:val="20"/>
+                <w:lang w:val="en-US" w:eastAsia="de-DE"/>
+              </w:rPr>
+              <w:t>var</w:t>
+            </w:r>
+            <w:proofErr w:type="spellEnd"/>
+            <w:r>
+              <w:rPr>
+                <w:rFonts w:ascii="Consolas" w:eastAsia="Times New Roman" w:hAnsi="Consolas" w:cs="Consolas"/>
+                <w:color w:val="000000"/>
+                <w:sz w:val="20"/>
+                <w:szCs w:val="20"/>
+                <w:lang w:val="en-US" w:eastAsia="de-DE"/>
+              </w:rPr>
+              <w:t> </w:t>
+            </w:r>
+            <w:proofErr w:type="spellStart"/>
+            <w:r>
+              <w:rPr>
+                <w:rFonts w:ascii="Consolas" w:eastAsia="Times New Roman" w:hAnsi="Consolas" w:cs="Consolas"/>
+                <w:color w:val="000000"/>
+                <w:sz w:val="20"/>
+                <w:szCs w:val="20"/>
+                <w:lang w:val="en-US" w:eastAsia="de-DE"/>
+              </w:rPr>
+              <w:t>sut</w:t>
+            </w:r>
+            <w:proofErr w:type="spellEnd"/>
+            <w:r>
+              <w:rPr>
+                <w:rFonts w:ascii="Consolas" w:eastAsia="Times New Roman" w:hAnsi="Consolas" w:cs="Consolas"/>
+                <w:color w:val="000000"/>
+                <w:sz w:val="20"/>
+                <w:szCs w:val="20"/>
+                <w:lang w:val="en-US" w:eastAsia="de-DE"/>
+              </w:rPr>
+              <w:t> = </w:t>
+            </w:r>
+            <w:r>
+              <w:rPr>
+                <w:rFonts w:ascii="Consolas" w:eastAsia="Times New Roman" w:hAnsi="Consolas" w:cs="Consolas"/>
+                <w:color w:val="0000FF"/>
+                <w:sz w:val="20"/>
+                <w:szCs w:val="20"/>
+                <w:lang w:val="en-US" w:eastAsia="de-DE"/>
+              </w:rPr>
+              <w:t>new</w:t>
+            </w:r>
+            <w:r>
+              <w:rPr>
+                <w:rFonts w:ascii="Consolas" w:eastAsia="Times New Roman" w:hAnsi="Consolas" w:cs="Consolas"/>
+                <w:color w:val="000000"/>
+                <w:sz w:val="20"/>
+                <w:szCs w:val="20"/>
+                <w:lang w:val="en-US" w:eastAsia="de-DE"/>
+              </w:rPr>
+              <w:t> </w:t>
+            </w:r>
+            <w:proofErr w:type="spellStart"/>
+            <w:r>
+              <w:rPr>
+                <w:rFonts w:ascii="Consolas" w:eastAsia="Times New Roman" w:hAnsi="Consolas" w:cs="Consolas"/>
+                <w:color w:val="2B91AF"/>
+                <w:sz w:val="20"/>
+                <w:szCs w:val="20"/>
+                <w:lang w:val="en-US" w:eastAsia="de-DE"/>
+              </w:rPr>
+              <w:t>RPNCalculator</w:t>
+            </w:r>
+            <w:proofErr w:type="spellEnd"/>
+            <w:r>
+              <w:rPr>
+                <w:rFonts w:ascii="Consolas" w:eastAsia="Times New Roman" w:hAnsi="Consolas" w:cs="Consolas"/>
+                <w:color w:val="000000"/>
+                <w:sz w:val="20"/>
+                <w:szCs w:val="20"/>
+                <w:lang w:val="en-US" w:eastAsia="de-DE"/>
+              </w:rPr>
+              <w:t>();</w:t>
+            </w:r>
+          </w:p>
+          <w:p>
+            <w:pPr>
+              <w:shd w:val="clear" w:color="auto" w:fill="FFFFFF"/>
+              <w:tabs>
+                <w:tab w:val="left" w:pos="916"/>
+                <w:tab w:val="left" w:pos="1832"/>
+                <w:tab w:val="left" w:pos="2748"/>
+                <w:tab w:val="left" w:pos="3664"/>
+                <w:tab w:val="left" w:pos="4580"/>
+                <w:tab w:val="left" w:pos="5496"/>
+                <w:tab w:val="left" w:pos="6412"/>
+                <w:tab w:val="left" w:pos="7328"/>
+                <w:tab w:val="left" w:pos="8244"/>
+                <w:tab w:val="left" w:pos="9160"/>
+                <w:tab w:val="left" w:pos="10076"/>
+                <w:tab w:val="left" w:pos="10992"/>
+                <w:tab w:val="left" w:pos="11908"/>
+                <w:tab w:val="left" w:pos="12824"/>
+                <w:tab w:val="left" w:pos="13740"/>
+                <w:tab w:val="left" w:pos="14656"/>
+              </w:tabs>
+              <w:rPr>
+                <w:rFonts w:ascii="Consolas" w:eastAsia="Times New Roman" w:hAnsi="Consolas" w:cs="Consolas"/>
+                <w:color w:val="000000"/>
+                <w:sz w:val="20"/>
+                <w:szCs w:val="20"/>
+                <w:lang w:val="en-US" w:eastAsia="de-DE"/>
+              </w:rPr>
+            </w:pPr>
+            <w:r>
+              <w:rPr>
+                <w:rFonts w:ascii="Consolas" w:eastAsia="Times New Roman" w:hAnsi="Consolas" w:cs="Consolas"/>
+                <w:color w:val="000000"/>
+                <w:sz w:val="20"/>
+                <w:szCs w:val="20"/>
+                <w:lang w:val="en-US" w:eastAsia="de-DE"/>
+              </w:rPr>
+              <w:t xml:space="preserve"> </w:t>
+            </w:r>
+          </w:p>
+          <w:p>
+            <w:pPr>
+              <w:shd w:val="clear" w:color="auto" w:fill="FFFFFF"/>
+              <w:tabs>
+                <w:tab w:val="left" w:pos="916"/>
+                <w:tab w:val="left" w:pos="1832"/>
+                <w:tab w:val="left" w:pos="2748"/>
+                <w:tab w:val="left" w:pos="3664"/>
+                <w:tab w:val="left" w:pos="4580"/>
+                <w:tab w:val="left" w:pos="5496"/>
+                <w:tab w:val="left" w:pos="6412"/>
+                <w:tab w:val="left" w:pos="7328"/>
+                <w:tab w:val="left" w:pos="8244"/>
+                <w:tab w:val="left" w:pos="9160"/>
+                <w:tab w:val="left" w:pos="10076"/>
+                <w:tab w:val="left" w:pos="10992"/>
+                <w:tab w:val="left" w:pos="11908"/>
+                <w:tab w:val="left" w:pos="12824"/>
+                <w:tab w:val="left" w:pos="13740"/>
+                <w:tab w:val="left" w:pos="14656"/>
+              </w:tabs>
+              <w:rPr>
+                <w:rFonts w:ascii="Consolas" w:eastAsia="Times New Roman" w:hAnsi="Consolas" w:cs="Consolas"/>
+                <w:color w:val="000000"/>
+                <w:sz w:val="20"/>
+                <w:szCs w:val="20"/>
+                <w:lang w:val="en-US" w:eastAsia="de-DE"/>
+              </w:rPr>
+            </w:pPr>
+            <w:r>
+              <w:rPr>
+                <w:rFonts w:ascii="Consolas" w:eastAsia="Times New Roman" w:hAnsi="Consolas" w:cs="Consolas"/>
+                <w:color w:val="000000"/>
+                <w:sz w:val="20"/>
+                <w:szCs w:val="20"/>
+                <w:lang w:val="en-US" w:eastAsia="de-DE"/>
+              </w:rPr>
+              <w:t>    </w:t>
+            </w:r>
+            <w:r>
+              <w:rPr>
+                <w:rFonts w:ascii="Consolas" w:eastAsia="Times New Roman" w:hAnsi="Consolas" w:cs="Consolas"/>
+                <w:color w:val="2B91AF"/>
+                <w:sz w:val="20"/>
+                <w:szCs w:val="20"/>
+                <w:lang w:val="en-US" w:eastAsia="de-DE"/>
+              </w:rPr>
+              <w:t>Tuple</w:t>
+            </w:r>
+            <w:r>
+              <w:rPr>
+                <w:rFonts w:ascii="Consolas" w:eastAsia="Times New Roman" w:hAnsi="Consolas" w:cs="Consolas"/>
+                <w:color w:val="000000"/>
+                <w:sz w:val="20"/>
+                <w:szCs w:val="20"/>
+                <w:lang w:val="en-US" w:eastAsia="de-DE"/>
+              </w:rPr>
+              <w:t>&lt;</w:t>
+            </w:r>
+            <w:proofErr w:type="spellStart"/>
+            <w:r>
+              <w:rPr>
+                <w:rFonts w:ascii="Consolas" w:eastAsia="Times New Roman" w:hAnsi="Consolas" w:cs="Consolas"/>
+                <w:color w:val="2B91AF"/>
+                <w:sz w:val="20"/>
+                <w:szCs w:val="20"/>
+                <w:lang w:val="en-US" w:eastAsia="de-DE"/>
+              </w:rPr>
+              <w:t>IEnumerable</w:t>
+            </w:r>
+            <w:proofErr w:type="spellEnd"/>
+            <w:r>
+              <w:rPr>
+                <w:rFonts w:ascii="Consolas" w:eastAsia="Times New Roman" w:hAnsi="Consolas" w:cs="Consolas"/>
+                <w:color w:val="000000"/>
+                <w:sz w:val="20"/>
+                <w:szCs w:val="20"/>
+                <w:lang w:val="en-US" w:eastAsia="de-DE"/>
+              </w:rPr>
+              <w:t>&lt;</w:t>
+            </w:r>
+            <w:proofErr w:type="spellStart"/>
+            <w:r>
+              <w:rPr>
+                <w:rFonts w:ascii="Consolas" w:eastAsia="Times New Roman" w:hAnsi="Consolas" w:cs="Consolas"/>
+                <w:color w:val="0000FF"/>
+                <w:sz w:val="20"/>
+                <w:szCs w:val="20"/>
+                <w:lang w:val="en-US" w:eastAsia="de-DE"/>
+              </w:rPr>
+              <w:t>int</w:t>
+            </w:r>
+            <w:proofErr w:type="spellEnd"/>
+            <w:r>
+              <w:rPr>
+                <w:rFonts w:ascii="Consolas" w:eastAsia="Times New Roman" w:hAnsi="Consolas" w:cs="Consolas"/>
+                <w:color w:val="000000"/>
+                <w:sz w:val="20"/>
+                <w:szCs w:val="20"/>
+                <w:lang w:val="en-US" w:eastAsia="de-DE"/>
+              </w:rPr>
+              <w:t>&gt;, </w:t>
+            </w:r>
+            <w:proofErr w:type="spellStart"/>
+            <w:r>
+              <w:rPr>
+                <w:rFonts w:ascii="Consolas" w:eastAsia="Times New Roman" w:hAnsi="Consolas" w:cs="Consolas"/>
+                <w:color w:val="0000FF"/>
+                <w:sz w:val="20"/>
+                <w:szCs w:val="20"/>
+                <w:lang w:val="en-US" w:eastAsia="de-DE"/>
+              </w:rPr>
+              <w:t>int</w:t>
+            </w:r>
+            <w:proofErr w:type="spellEnd"/>
+            <w:r>
+              <w:rPr>
+                <w:rFonts w:ascii="Consolas" w:eastAsia="Times New Roman" w:hAnsi="Consolas" w:cs="Consolas"/>
+                <w:color w:val="000000"/>
+                <w:sz w:val="20"/>
+                <w:szCs w:val="20"/>
+                <w:lang w:val="en-US" w:eastAsia="de-DE"/>
+              </w:rPr>
+              <w:t>&gt; result = </w:t>
+            </w:r>
+            <w:r>
+              <w:rPr>
+                <w:rFonts w:ascii="Consolas" w:eastAsia="Times New Roman" w:hAnsi="Consolas" w:cs="Consolas"/>
+                <w:color w:val="0000FF"/>
+                <w:sz w:val="20"/>
+                <w:szCs w:val="20"/>
+                <w:lang w:val="en-US" w:eastAsia="de-DE"/>
+              </w:rPr>
+              <w:t>null</w:t>
+            </w:r>
+            <w:r>
+              <w:rPr>
+                <w:rFonts w:ascii="Consolas" w:eastAsia="Times New Roman" w:hAnsi="Consolas" w:cs="Consolas"/>
+                <w:color w:val="000000"/>
+                <w:sz w:val="20"/>
+                <w:szCs w:val="20"/>
+                <w:lang w:val="en-US" w:eastAsia="de-DE"/>
+              </w:rPr>
+              <w:t>;</w:t>
+            </w:r>
+          </w:p>
+          <w:p>
+            <w:pPr>
+              <w:shd w:val="clear" w:color="auto" w:fill="FFFFFF"/>
+              <w:tabs>
+                <w:tab w:val="left" w:pos="916"/>
+                <w:tab w:val="left" w:pos="1832"/>
+                <w:tab w:val="left" w:pos="2748"/>
+                <w:tab w:val="left" w:pos="3664"/>
+                <w:tab w:val="left" w:pos="4580"/>
+                <w:tab w:val="left" w:pos="5496"/>
+                <w:tab w:val="left" w:pos="6412"/>
+                <w:tab w:val="left" w:pos="7328"/>
+                <w:tab w:val="left" w:pos="8244"/>
+                <w:tab w:val="left" w:pos="9160"/>
+                <w:tab w:val="left" w:pos="10076"/>
+                <w:tab w:val="left" w:pos="10992"/>
+                <w:tab w:val="left" w:pos="11908"/>
+                <w:tab w:val="left" w:pos="12824"/>
+                <w:tab w:val="left" w:pos="13740"/>
+                <w:tab w:val="left" w:pos="14656"/>
+              </w:tabs>
+              <w:rPr>
+                <w:rFonts w:ascii="Consolas" w:eastAsia="Times New Roman" w:hAnsi="Consolas" w:cs="Consolas"/>
+                <w:color w:val="000000"/>
+                <w:sz w:val="20"/>
+                <w:szCs w:val="20"/>
+                <w:lang w:val="en-US" w:eastAsia="de-DE"/>
+              </w:rPr>
+            </w:pPr>
+            <w:r>
+              <w:rPr>
+                <w:rFonts w:ascii="Consolas" w:eastAsia="Times New Roman" w:hAnsi="Consolas" w:cs="Consolas"/>
+                <w:color w:val="000000"/>
+                <w:sz w:val="20"/>
+                <w:szCs w:val="20"/>
+                <w:lang w:val="en-US" w:eastAsia="de-DE"/>
+              </w:rPr>
+              <w:t>    </w:t>
+            </w:r>
+            <w:proofErr w:type="spellStart"/>
+            <w:r>
+              <w:rPr>
+                <w:rFonts w:ascii="Consolas" w:eastAsia="Times New Roman" w:hAnsi="Consolas" w:cs="Consolas"/>
+                <w:color w:val="000000"/>
+                <w:sz w:val="20"/>
+                <w:szCs w:val="20"/>
+                <w:lang w:val="en-US" w:eastAsia="de-DE"/>
+              </w:rPr>
+              <w:t>sut.Result</w:t>
+            </w:r>
+            <w:proofErr w:type="spellEnd"/>
+            <w:r>
+              <w:rPr>
+                <w:rFonts w:ascii="Consolas" w:eastAsia="Times New Roman" w:hAnsi="Consolas" w:cs="Consolas"/>
+                <w:color w:val="000000"/>
+                <w:sz w:val="20"/>
+                <w:szCs w:val="20"/>
+                <w:lang w:val="en-US" w:eastAsia="de-DE"/>
+              </w:rPr>
+              <w:t> += _ =&gt; result = _;</w:t>
+            </w:r>
+          </w:p>
+          <w:p>
+            <w:pPr>
+              <w:shd w:val="clear" w:color="auto" w:fill="FFFFFF"/>
+              <w:tabs>
+                <w:tab w:val="left" w:pos="916"/>
+                <w:tab w:val="left" w:pos="1832"/>
+                <w:tab w:val="left" w:pos="2748"/>
+                <w:tab w:val="left" w:pos="3664"/>
+                <w:tab w:val="left" w:pos="4580"/>
+                <w:tab w:val="left" w:pos="5496"/>
+                <w:tab w:val="left" w:pos="6412"/>
+                <w:tab w:val="left" w:pos="7328"/>
+                <w:tab w:val="left" w:pos="8244"/>
+                <w:tab w:val="left" w:pos="9160"/>
+                <w:tab w:val="left" w:pos="10076"/>
+                <w:tab w:val="left" w:pos="10992"/>
+                <w:tab w:val="left" w:pos="11908"/>
+                <w:tab w:val="left" w:pos="12824"/>
+                <w:tab w:val="left" w:pos="13740"/>
+                <w:tab w:val="left" w:pos="14656"/>
+              </w:tabs>
+              <w:rPr>
+                <w:rFonts w:ascii="Consolas" w:eastAsia="Times New Roman" w:hAnsi="Consolas" w:cs="Consolas"/>
+                <w:color w:val="000000"/>
+                <w:sz w:val="20"/>
+                <w:szCs w:val="20"/>
+                <w:lang w:val="en-US" w:eastAsia="de-DE"/>
+              </w:rPr>
+            </w:pPr>
+            <w:r>
+              <w:rPr>
+                <w:rFonts w:ascii="Consolas" w:eastAsia="Times New Roman" w:hAnsi="Consolas" w:cs="Consolas"/>
+                <w:color w:val="000000"/>
+                <w:sz w:val="20"/>
+                <w:szCs w:val="20"/>
+                <w:lang w:val="en-US" w:eastAsia="de-DE"/>
+              </w:rPr>
+              <w:t>    </w:t>
+            </w:r>
+            <w:proofErr w:type="spellStart"/>
+            <w:r>
+              <w:rPr>
+                <w:rFonts w:ascii="Consolas" w:eastAsia="Times New Roman" w:hAnsi="Consolas" w:cs="Consolas"/>
+                <w:color w:val="000000"/>
+                <w:sz w:val="20"/>
+                <w:szCs w:val="20"/>
+                <w:lang w:val="en-US" w:eastAsia="de-DE"/>
+              </w:rPr>
+              <w:t>sut.Calculate</w:t>
+            </w:r>
+            <w:proofErr w:type="spellEnd"/>
+            <w:r>
+              <w:rPr>
+                <w:rFonts w:ascii="Consolas" w:eastAsia="Times New Roman" w:hAnsi="Consolas" w:cs="Consolas"/>
+                <w:color w:val="000000"/>
+                <w:sz w:val="20"/>
+                <w:szCs w:val="20"/>
+                <w:lang w:val="en-US" w:eastAsia="de-DE"/>
+              </w:rPr>
+              <w:t>(</w:t>
+            </w:r>
+            <w:r>
+              <w:rPr>
+                <w:rFonts w:ascii="Consolas" w:eastAsia="Times New Roman" w:hAnsi="Consolas" w:cs="Consolas"/>
+                <w:color w:val="0000FF"/>
+                <w:sz w:val="20"/>
+                <w:szCs w:val="20"/>
+                <w:lang w:val="en-US" w:eastAsia="de-DE"/>
+              </w:rPr>
+              <w:t>new</w:t>
+            </w:r>
+            <w:r>
+              <w:rPr>
+                <w:rFonts w:ascii="Consolas" w:eastAsia="Times New Roman" w:hAnsi="Consolas" w:cs="Consolas"/>
+                <w:color w:val="000000"/>
+                <w:sz w:val="20"/>
+                <w:szCs w:val="20"/>
+                <w:lang w:val="en-US" w:eastAsia="de-DE"/>
+              </w:rPr>
+              <w:t> </w:t>
+            </w:r>
+            <w:r>
+              <w:rPr>
+                <w:rFonts w:ascii="Consolas" w:eastAsia="Times New Roman" w:hAnsi="Consolas" w:cs="Consolas"/>
+                <w:color w:val="2B91AF"/>
+                <w:sz w:val="20"/>
+                <w:szCs w:val="20"/>
+                <w:lang w:val="en-US" w:eastAsia="de-DE"/>
+              </w:rPr>
+              <w:t>Tuple</w:t>
+            </w:r>
+            <w:r>
+              <w:rPr>
+                <w:rFonts w:ascii="Consolas" w:eastAsia="Times New Roman" w:hAnsi="Consolas" w:cs="Consolas"/>
+                <w:color w:val="000000"/>
+                <w:sz w:val="20"/>
+                <w:szCs w:val="20"/>
+                <w:lang w:val="en-US" w:eastAsia="de-DE"/>
+              </w:rPr>
+              <w:t>&lt;</w:t>
+            </w:r>
+            <w:r>
+              <w:rPr>
+                <w:rFonts w:ascii="Consolas" w:eastAsia="Times New Roman" w:hAnsi="Consolas" w:cs="Consolas"/>
+                <w:color w:val="0000FF"/>
+                <w:sz w:val="20"/>
+                <w:szCs w:val="20"/>
+                <w:lang w:val="en-US" w:eastAsia="de-DE"/>
+              </w:rPr>
+              <w:t>string</w:t>
+            </w:r>
+            <w:r>
+              <w:rPr>
+                <w:rFonts w:ascii="Consolas" w:eastAsia="Times New Roman" w:hAnsi="Consolas" w:cs="Consolas"/>
+                <w:color w:val="000000"/>
+                <w:sz w:val="20"/>
+                <w:szCs w:val="20"/>
+                <w:lang w:val="en-US" w:eastAsia="de-DE"/>
+              </w:rPr>
+              <w:t>, </w:t>
+            </w:r>
+            <w:proofErr w:type="spellStart"/>
+            <w:r>
+              <w:rPr>
+                <w:rFonts w:ascii="Consolas" w:eastAsia="Times New Roman" w:hAnsi="Consolas" w:cs="Consolas"/>
+                <w:color w:val="0000FF"/>
+                <w:sz w:val="20"/>
+                <w:szCs w:val="20"/>
+                <w:lang w:val="en-US" w:eastAsia="de-DE"/>
+              </w:rPr>
+              <w:t>int</w:t>
+            </w:r>
+            <w:proofErr w:type="spellEnd"/>
+            <w:r>
+              <w:rPr>
+                <w:rFonts w:ascii="Consolas" w:eastAsia="Times New Roman" w:hAnsi="Consolas" w:cs="Consolas"/>
+                <w:color w:val="000000"/>
+                <w:sz w:val="20"/>
+                <w:szCs w:val="20"/>
+                <w:lang w:val="en-US" w:eastAsia="de-DE"/>
+              </w:rPr>
+              <w:t>&gt;(</w:t>
+            </w:r>
+            <w:r>
+              <w:rPr>
+                <w:rFonts w:ascii="Consolas" w:eastAsia="Times New Roman" w:hAnsi="Consolas" w:cs="Consolas"/>
+                <w:color w:val="A31515"/>
+                <w:sz w:val="20"/>
+                <w:szCs w:val="20"/>
+                <w:lang w:val="en-US" w:eastAsia="de-DE"/>
+              </w:rPr>
+              <w:t>"!"</w:t>
+            </w:r>
+            <w:r>
+              <w:rPr>
+                <w:rFonts w:ascii="Consolas" w:eastAsia="Times New Roman" w:hAnsi="Consolas" w:cs="Consolas"/>
+                <w:color w:val="000000"/>
+                <w:sz w:val="20"/>
+                <w:szCs w:val="20"/>
+                <w:lang w:val="en-US" w:eastAsia="de-DE"/>
+              </w:rPr>
+              <w:t>, 3));</w:t>
+            </w:r>
+          </w:p>
+          <w:p>
+            <w:pPr>
+              <w:shd w:val="clear" w:color="auto" w:fill="FFFFFF"/>
+              <w:tabs>
+                <w:tab w:val="left" w:pos="916"/>
+                <w:tab w:val="left" w:pos="1832"/>
+                <w:tab w:val="left" w:pos="2748"/>
+                <w:tab w:val="left" w:pos="3664"/>
+                <w:tab w:val="left" w:pos="4580"/>
+                <w:tab w:val="left" w:pos="5496"/>
+                <w:tab w:val="left" w:pos="6412"/>
+                <w:tab w:val="left" w:pos="7328"/>
+                <w:tab w:val="left" w:pos="8244"/>
+                <w:tab w:val="left" w:pos="9160"/>
+                <w:tab w:val="left" w:pos="10076"/>
+                <w:tab w:val="left" w:pos="10992"/>
+                <w:tab w:val="left" w:pos="11908"/>
+                <w:tab w:val="left" w:pos="12824"/>
+                <w:tab w:val="left" w:pos="13740"/>
+                <w:tab w:val="left" w:pos="14656"/>
+              </w:tabs>
+              <w:rPr>
+                <w:rFonts w:ascii="Consolas" w:eastAsia="Times New Roman" w:hAnsi="Consolas" w:cs="Consolas"/>
+                <w:color w:val="000000"/>
+                <w:sz w:val="20"/>
+                <w:szCs w:val="20"/>
+                <w:lang w:val="en-US" w:eastAsia="de-DE"/>
+              </w:rPr>
+            </w:pPr>
+            <w:r>
+              <w:rPr>
+                <w:rFonts w:ascii="Consolas" w:eastAsia="Times New Roman" w:hAnsi="Consolas" w:cs="Consolas"/>
+                <w:color w:val="000000"/>
+                <w:sz w:val="20"/>
+                <w:szCs w:val="20"/>
+                <w:lang w:val="en-US" w:eastAsia="de-DE"/>
+              </w:rPr>
+              <w:t xml:space="preserve"> </w:t>
+            </w:r>
+          </w:p>
+          <w:p>
+            <w:pPr>
+              <w:shd w:val="clear" w:color="auto" w:fill="FFFFFF"/>
+              <w:tabs>
+                <w:tab w:val="left" w:pos="916"/>
+                <w:tab w:val="left" w:pos="1832"/>
+                <w:tab w:val="left" w:pos="2748"/>
+                <w:tab w:val="left" w:pos="3664"/>
+                <w:tab w:val="left" w:pos="4580"/>
+                <w:tab w:val="left" w:pos="5496"/>
+                <w:tab w:val="left" w:pos="6412"/>
+                <w:tab w:val="left" w:pos="7328"/>
+                <w:tab w:val="left" w:pos="8244"/>
+                <w:tab w:val="left" w:pos="9160"/>
+                <w:tab w:val="left" w:pos="10076"/>
+                <w:tab w:val="left" w:pos="10992"/>
+                <w:tab w:val="left" w:pos="11908"/>
+                <w:tab w:val="left" w:pos="12824"/>
+                <w:tab w:val="left" w:pos="13740"/>
+                <w:tab w:val="left" w:pos="14656"/>
+              </w:tabs>
+              <w:rPr>
+                <w:rFonts w:ascii="Consolas" w:eastAsia="Times New Roman" w:hAnsi="Consolas" w:cs="Consolas"/>
+                <w:color w:val="000000"/>
+                <w:sz w:val="20"/>
+                <w:szCs w:val="20"/>
+                <w:lang w:val="en-US" w:eastAsia="de-DE"/>
+              </w:rPr>
+            </w:pPr>
+            <w:r>
+              <w:rPr>
+                <w:rFonts w:ascii="Consolas" w:eastAsia="Times New Roman" w:hAnsi="Consolas" w:cs="Consolas"/>
+                <w:color w:val="000000"/>
+                <w:sz w:val="20"/>
+                <w:szCs w:val="20"/>
+                <w:lang w:val="en-US" w:eastAsia="de-DE"/>
+              </w:rPr>
+              <w:t>    </w:t>
+            </w:r>
+            <w:proofErr w:type="spellStart"/>
+            <w:r>
+              <w:rPr>
+                <w:rFonts w:ascii="Consolas" w:eastAsia="Times New Roman" w:hAnsi="Consolas" w:cs="Consolas"/>
+                <w:color w:val="2B91AF"/>
+                <w:sz w:val="20"/>
+                <w:szCs w:val="20"/>
+                <w:lang w:val="en-US" w:eastAsia="de-DE"/>
+              </w:rPr>
+              <w:t>Assert</w:t>
+            </w:r>
+            <w:r>
+              <w:rPr>
+                <w:rFonts w:ascii="Consolas" w:eastAsia="Times New Roman" w:hAnsi="Consolas" w:cs="Consolas"/>
+                <w:color w:val="000000"/>
+                <w:sz w:val="20"/>
+                <w:szCs w:val="20"/>
+                <w:lang w:val="en-US" w:eastAsia="de-DE"/>
+              </w:rPr>
+              <w:t>.AreEqual</w:t>
+            </w:r>
+            <w:proofErr w:type="spellEnd"/>
+            <w:r>
+              <w:rPr>
+                <w:rFonts w:ascii="Consolas" w:eastAsia="Times New Roman" w:hAnsi="Consolas" w:cs="Consolas"/>
+                <w:color w:val="000000"/>
+                <w:sz w:val="20"/>
+                <w:szCs w:val="20"/>
+                <w:lang w:val="en-US" w:eastAsia="de-DE"/>
+              </w:rPr>
+              <w:t>(</w:t>
+            </w:r>
+            <w:r>
+              <w:rPr>
+                <w:rFonts w:ascii="Consolas" w:eastAsia="Times New Roman" w:hAnsi="Consolas" w:cs="Consolas"/>
+                <w:color w:val="0000FF"/>
+                <w:sz w:val="20"/>
+                <w:szCs w:val="20"/>
+                <w:lang w:val="en-US" w:eastAsia="de-DE"/>
+              </w:rPr>
+              <w:t>new</w:t>
+            </w:r>
+            <w:r>
+              <w:rPr>
+                <w:rFonts w:ascii="Consolas" w:eastAsia="Times New Roman" w:hAnsi="Consolas" w:cs="Consolas"/>
+                <w:color w:val="000000"/>
+                <w:sz w:val="20"/>
+                <w:szCs w:val="20"/>
+                <w:lang w:val="en-US" w:eastAsia="de-DE"/>
+              </w:rPr>
+              <w:t> </w:t>
+            </w:r>
+            <w:proofErr w:type="spellStart"/>
+            <w:r>
+              <w:rPr>
+                <w:rFonts w:ascii="Consolas" w:eastAsia="Times New Roman" w:hAnsi="Consolas" w:cs="Consolas"/>
+                <w:color w:val="0000FF"/>
+                <w:sz w:val="20"/>
+                <w:szCs w:val="20"/>
+                <w:lang w:val="en-US" w:eastAsia="de-DE"/>
+              </w:rPr>
+              <w:t>int</w:t>
+            </w:r>
+            <w:proofErr w:type="spellEnd"/>
+            <w:r>
+              <w:rPr>
+                <w:rFonts w:ascii="Consolas" w:eastAsia="Times New Roman" w:hAnsi="Consolas" w:cs="Consolas"/>
+                <w:color w:val="000000"/>
+                <w:sz w:val="20"/>
+                <w:szCs w:val="20"/>
+                <w:lang w:val="en-US" w:eastAsia="de-DE"/>
+              </w:rPr>
+              <w:t>[] {}, result.Item1);</w:t>
+            </w:r>
+          </w:p>
+          <w:p>
+            <w:pPr>
+              <w:shd w:val="clear" w:color="auto" w:fill="FFFFFF"/>
+              <w:tabs>
+                <w:tab w:val="left" w:pos="916"/>
+                <w:tab w:val="left" w:pos="1832"/>
+                <w:tab w:val="left" w:pos="2748"/>
+                <w:tab w:val="left" w:pos="3664"/>
+                <w:tab w:val="left" w:pos="4580"/>
+                <w:tab w:val="left" w:pos="5496"/>
+                <w:tab w:val="left" w:pos="6412"/>
+                <w:tab w:val="left" w:pos="7328"/>
+                <w:tab w:val="left" w:pos="8244"/>
+                <w:tab w:val="left" w:pos="9160"/>
+                <w:tab w:val="left" w:pos="10076"/>
+                <w:tab w:val="left" w:pos="10992"/>
+                <w:tab w:val="left" w:pos="11908"/>
+                <w:tab w:val="left" w:pos="12824"/>
+                <w:tab w:val="left" w:pos="13740"/>
+                <w:tab w:val="left" w:pos="14656"/>
+              </w:tabs>
+              <w:rPr>
+                <w:rFonts w:ascii="Consolas" w:eastAsia="Times New Roman" w:hAnsi="Consolas" w:cs="Consolas"/>
+                <w:color w:val="000000"/>
+                <w:sz w:val="20"/>
+                <w:szCs w:val="20"/>
+                <w:lang w:eastAsia="de-DE"/>
+              </w:rPr>
+            </w:pPr>
+            <w:r>
+              <w:rPr>
+                <w:rFonts w:ascii="Consolas" w:eastAsia="Times New Roman" w:hAnsi="Consolas" w:cs="Consolas"/>
+                <w:color w:val="000000"/>
+                <w:sz w:val="20"/>
+                <w:szCs w:val="20"/>
+                <w:lang w:val="en-US" w:eastAsia="de-DE"/>
+              </w:rPr>
+              <w:t>    </w:t>
+            </w:r>
+            <w:proofErr w:type="spellStart"/>
+            <w:r>
+              <w:rPr>
+                <w:rFonts w:ascii="Consolas" w:eastAsia="Times New Roman" w:hAnsi="Consolas" w:cs="Consolas"/>
+                <w:color w:val="2B91AF"/>
+                <w:sz w:val="20"/>
+                <w:szCs w:val="20"/>
+                <w:lang w:eastAsia="de-DE"/>
+              </w:rPr>
+              <w:t>Assert</w:t>
+            </w:r>
+            <w:r>
+              <w:rPr>
+                <w:rFonts w:ascii="Consolas" w:eastAsia="Times New Roman" w:hAnsi="Consolas" w:cs="Consolas"/>
+                <w:color w:val="000000"/>
+                <w:sz w:val="20"/>
+                <w:szCs w:val="20"/>
+                <w:lang w:eastAsia="de-DE"/>
+              </w:rPr>
+              <w:t>.AreEqual</w:t>
+            </w:r>
+            <w:proofErr w:type="spellEnd"/>
+            <w:r>
+              <w:rPr>
+                <w:rFonts w:ascii="Consolas" w:eastAsia="Times New Roman" w:hAnsi="Consolas" w:cs="Consolas"/>
+                <w:color w:val="000000"/>
+                <w:sz w:val="20"/>
+                <w:szCs w:val="20"/>
+                <w:lang w:eastAsia="de-DE"/>
+              </w:rPr>
+              <w:t>(6, result.Item2);</w:t>
+            </w:r>
+          </w:p>
+          <w:p>
+            <w:pPr>
+              <w:shd w:val="clear" w:color="auto" w:fill="FFFFFF"/>
+              <w:tabs>
+                <w:tab w:val="left" w:pos="916"/>
+                <w:tab w:val="left" w:pos="1832"/>
+                <w:tab w:val="left" w:pos="2748"/>
+                <w:tab w:val="left" w:pos="3664"/>
+                <w:tab w:val="left" w:pos="4580"/>
+                <w:tab w:val="left" w:pos="5496"/>
+                <w:tab w:val="left" w:pos="6412"/>
+                <w:tab w:val="left" w:pos="7328"/>
+                <w:tab w:val="left" w:pos="8244"/>
+                <w:tab w:val="left" w:pos="9160"/>
+                <w:tab w:val="left" w:pos="10076"/>
+                <w:tab w:val="left" w:pos="10992"/>
+                <w:tab w:val="left" w:pos="11908"/>
+                <w:tab w:val="left" w:pos="12824"/>
+                <w:tab w:val="left" w:pos="13740"/>
+                <w:tab w:val="left" w:pos="14656"/>
+              </w:tabs>
+              <w:rPr>
+                <w:rFonts w:ascii="Consolas" w:eastAsia="Times New Roman" w:hAnsi="Consolas" w:cs="Consolas"/>
+                <w:color w:val="000000"/>
+                <w:sz w:val="20"/>
+                <w:szCs w:val="20"/>
+                <w:lang w:eastAsia="de-DE"/>
+              </w:rPr>
+            </w:pPr>
+            <w:r>
+              <w:rPr>
+                <w:rFonts w:ascii="Consolas" w:eastAsia="Times New Roman" w:hAnsi="Consolas" w:cs="Consolas"/>
+                <w:color w:val="000000"/>
+                <w:sz w:val="20"/>
+                <w:szCs w:val="20"/>
+                <w:lang w:eastAsia="de-DE"/>
+              </w:rPr>
+              <w:t>}</w:t>
+            </w:r>
           </w:p>
         </w:tc>
         <w:tc>
           <w:tcPr>
-            <w:tcW w:w="7515" w:type="dxa"/>
+            <w:tcW w:w="8489" w:type="dxa"/>
           </w:tcPr>
           <w:p>
             <w:pPr>
-              <w:pStyle w:val="HTMLVorformatiert"/>
-              <w:shd w:val="clear" w:color="auto" w:fill="FFFFFF"/>
-              <w:rPr>
-                <w:rFonts w:ascii="Consolas" w:hAnsi="Consolas" w:cs="Consolas"/>
-                <w:color w:val="0000FF"/>
-                <w:lang w:val="en-US"/>
-              </w:rPr>
-            </w:pPr>
+              <w:shd w:val="clear" w:color="auto" w:fill="FFFFFF"/>
+              <w:tabs>
+                <w:tab w:val="left" w:pos="916"/>
+                <w:tab w:val="left" w:pos="1832"/>
+                <w:tab w:val="left" w:pos="2748"/>
+                <w:tab w:val="left" w:pos="3664"/>
+                <w:tab w:val="left" w:pos="4580"/>
+                <w:tab w:val="left" w:pos="5496"/>
+                <w:tab w:val="left" w:pos="6412"/>
+                <w:tab w:val="left" w:pos="7328"/>
+                <w:tab w:val="left" w:pos="8244"/>
+                <w:tab w:val="left" w:pos="9160"/>
+                <w:tab w:val="left" w:pos="10076"/>
+                <w:tab w:val="left" w:pos="10992"/>
+                <w:tab w:val="left" w:pos="11908"/>
+                <w:tab w:val="left" w:pos="12824"/>
+                <w:tab w:val="left" w:pos="13740"/>
+                <w:tab w:val="left" w:pos="14656"/>
+              </w:tabs>
+              <w:rPr>
+                <w:rFonts w:ascii="Consolas" w:eastAsia="Times New Roman" w:hAnsi="Consolas" w:cs="Consolas"/>
+                <w:color w:val="000000"/>
+                <w:sz w:val="20"/>
+                <w:szCs w:val="20"/>
+                <w:lang w:val="en-US" w:eastAsia="de-DE"/>
+              </w:rPr>
+            </w:pPr>
+            <w:r>
+              <w:rPr>
+                <w:rFonts w:ascii="Consolas" w:eastAsia="Times New Roman" w:hAnsi="Consolas" w:cs="Consolas"/>
+                <w:color w:val="0000FF"/>
+                <w:sz w:val="20"/>
+                <w:szCs w:val="20"/>
+                <w:lang w:val="en-US" w:eastAsia="de-DE"/>
+              </w:rPr>
+              <w:t>public</w:t>
+            </w:r>
+            <w:r>
+              <w:rPr>
+                <w:rFonts w:ascii="Consolas" w:eastAsia="Times New Roman" w:hAnsi="Consolas" w:cs="Consolas"/>
+                <w:color w:val="000000"/>
+                <w:sz w:val="20"/>
+                <w:szCs w:val="20"/>
+                <w:lang w:val="en-US" w:eastAsia="de-DE"/>
+              </w:rPr>
+              <w:t> </w:t>
+            </w:r>
+            <w:r>
+              <w:rPr>
+                <w:rFonts w:ascii="Consolas" w:eastAsia="Times New Roman" w:hAnsi="Consolas" w:cs="Consolas"/>
+                <w:color w:val="0000FF"/>
+                <w:sz w:val="20"/>
+                <w:szCs w:val="20"/>
+                <w:lang w:val="en-US" w:eastAsia="de-DE"/>
+              </w:rPr>
+              <w:t>class</w:t>
+            </w:r>
+            <w:r>
+              <w:rPr>
+                <w:rFonts w:ascii="Consolas" w:eastAsia="Times New Roman" w:hAnsi="Consolas" w:cs="Consolas"/>
+                <w:color w:val="000000"/>
+                <w:sz w:val="20"/>
+                <w:szCs w:val="20"/>
+                <w:lang w:val="en-US" w:eastAsia="de-DE"/>
+              </w:rPr>
+              <w:t> </w:t>
+            </w:r>
+            <w:proofErr w:type="spellStart"/>
+            <w:r>
+              <w:rPr>
+                <w:rFonts w:ascii="Consolas" w:eastAsia="Times New Roman" w:hAnsi="Consolas" w:cs="Consolas"/>
+                <w:color w:val="2B91AF"/>
+                <w:sz w:val="20"/>
+                <w:szCs w:val="20"/>
+                <w:lang w:val="en-US" w:eastAsia="de-DE"/>
+              </w:rPr>
+              <w:t>RPNCalculator</w:t>
+            </w:r>
+            <w:proofErr w:type="spellEnd"/>
+          </w:p>
+          <w:p>
+            <w:pPr>
+              <w:shd w:val="clear" w:color="auto" w:fill="FFFFFF"/>
+              <w:tabs>
+                <w:tab w:val="left" w:pos="916"/>
+                <w:tab w:val="left" w:pos="1832"/>
+                <w:tab w:val="left" w:pos="2748"/>
+                <w:tab w:val="left" w:pos="3664"/>
+                <w:tab w:val="left" w:pos="4580"/>
+                <w:tab w:val="left" w:pos="5496"/>
+                <w:tab w:val="left" w:pos="6412"/>
+                <w:tab w:val="left" w:pos="7328"/>
+                <w:tab w:val="left" w:pos="8244"/>
+                <w:tab w:val="left" w:pos="9160"/>
+                <w:tab w:val="left" w:pos="10076"/>
+                <w:tab w:val="left" w:pos="10992"/>
+                <w:tab w:val="left" w:pos="11908"/>
+                <w:tab w:val="left" w:pos="12824"/>
+                <w:tab w:val="left" w:pos="13740"/>
+                <w:tab w:val="left" w:pos="14656"/>
+              </w:tabs>
+              <w:rPr>
+                <w:rFonts w:ascii="Consolas" w:eastAsia="Times New Roman" w:hAnsi="Consolas" w:cs="Consolas"/>
+                <w:color w:val="000000"/>
+                <w:sz w:val="20"/>
+                <w:szCs w:val="20"/>
+                <w:lang w:val="en-US" w:eastAsia="de-DE"/>
+              </w:rPr>
+            </w:pPr>
+            <w:r>
+              <w:rPr>
+                <w:rFonts w:ascii="Consolas" w:eastAsia="Times New Roman" w:hAnsi="Consolas" w:cs="Consolas"/>
+                <w:color w:val="000000"/>
+                <w:sz w:val="20"/>
+                <w:szCs w:val="20"/>
+                <w:lang w:val="en-US" w:eastAsia="de-DE"/>
+              </w:rPr>
+              <w:t>{</w:t>
+            </w:r>
+          </w:p>
+          <w:p>
+            <w:pPr>
+              <w:shd w:val="clear" w:color="auto" w:fill="FFFFFF"/>
+              <w:tabs>
+                <w:tab w:val="left" w:pos="916"/>
+                <w:tab w:val="left" w:pos="1832"/>
+                <w:tab w:val="left" w:pos="2748"/>
+                <w:tab w:val="left" w:pos="3664"/>
+                <w:tab w:val="left" w:pos="4580"/>
+                <w:tab w:val="left" w:pos="5496"/>
+                <w:tab w:val="left" w:pos="6412"/>
+                <w:tab w:val="left" w:pos="7328"/>
+                <w:tab w:val="left" w:pos="8244"/>
+                <w:tab w:val="left" w:pos="9160"/>
+                <w:tab w:val="left" w:pos="10076"/>
+                <w:tab w:val="left" w:pos="10992"/>
+                <w:tab w:val="left" w:pos="11908"/>
+                <w:tab w:val="left" w:pos="12824"/>
+                <w:tab w:val="left" w:pos="13740"/>
+                <w:tab w:val="left" w:pos="14656"/>
+              </w:tabs>
+              <w:rPr>
+                <w:rFonts w:ascii="Consolas" w:eastAsia="Times New Roman" w:hAnsi="Consolas" w:cs="Consolas"/>
+                <w:color w:val="000000"/>
+                <w:sz w:val="20"/>
+                <w:szCs w:val="20"/>
+                <w:lang w:val="en-US" w:eastAsia="de-DE"/>
+              </w:rPr>
+            </w:pPr>
+            <w:r>
+              <w:rPr>
+                <w:rFonts w:ascii="Consolas" w:eastAsia="Times New Roman" w:hAnsi="Consolas" w:cs="Consolas"/>
+                <w:color w:val="000000"/>
+                <w:sz w:val="20"/>
+                <w:szCs w:val="20"/>
+                <w:lang w:val="en-US" w:eastAsia="de-DE"/>
+              </w:rPr>
+              <w:t>    </w:t>
+            </w:r>
+            <w:r>
+              <w:rPr>
+                <w:rFonts w:ascii="Consolas" w:eastAsia="Times New Roman" w:hAnsi="Consolas" w:cs="Consolas"/>
+                <w:color w:val="0000FF"/>
+                <w:sz w:val="20"/>
+                <w:szCs w:val="20"/>
+                <w:lang w:val="en-US" w:eastAsia="de-DE"/>
+              </w:rPr>
+              <w:t>private</w:t>
+            </w:r>
+            <w:r>
+              <w:rPr>
+                <w:rFonts w:ascii="Consolas" w:eastAsia="Times New Roman" w:hAnsi="Consolas" w:cs="Consolas"/>
+                <w:color w:val="000000"/>
+                <w:sz w:val="20"/>
+                <w:szCs w:val="20"/>
+                <w:lang w:val="en-US" w:eastAsia="de-DE"/>
+              </w:rPr>
+              <w:t> </w:t>
+            </w:r>
+            <w:proofErr w:type="spellStart"/>
+            <w:r>
+              <w:rPr>
+                <w:rFonts w:ascii="Consolas" w:eastAsia="Times New Roman" w:hAnsi="Consolas" w:cs="Consolas"/>
+                <w:color w:val="0000FF"/>
+                <w:sz w:val="20"/>
+                <w:szCs w:val="20"/>
+                <w:lang w:val="en-US" w:eastAsia="de-DE"/>
+              </w:rPr>
+              <w:t>readonly</w:t>
+            </w:r>
+            <w:proofErr w:type="spellEnd"/>
+            <w:r>
+              <w:rPr>
+                <w:rFonts w:ascii="Consolas" w:eastAsia="Times New Roman" w:hAnsi="Consolas" w:cs="Consolas"/>
+                <w:color w:val="000000"/>
+                <w:sz w:val="20"/>
+                <w:szCs w:val="20"/>
+                <w:lang w:val="en-US" w:eastAsia="de-DE"/>
+              </w:rPr>
+              <w:t> </w:t>
+            </w:r>
+            <w:r>
+              <w:rPr>
+                <w:rFonts w:ascii="Consolas" w:eastAsia="Times New Roman" w:hAnsi="Consolas" w:cs="Consolas"/>
+                <w:color w:val="2B91AF"/>
+                <w:sz w:val="20"/>
+                <w:szCs w:val="20"/>
+                <w:lang w:val="en-US" w:eastAsia="de-DE"/>
+              </w:rPr>
+              <w:t>Stack</w:t>
+            </w:r>
+            <w:r>
+              <w:rPr>
+                <w:rFonts w:ascii="Consolas" w:eastAsia="Times New Roman" w:hAnsi="Consolas" w:cs="Consolas"/>
+                <w:color w:val="000000"/>
+                <w:sz w:val="20"/>
+                <w:szCs w:val="20"/>
+                <w:lang w:val="en-US" w:eastAsia="de-DE"/>
+              </w:rPr>
+              <w:t>&lt;</w:t>
+            </w:r>
+            <w:proofErr w:type="spellStart"/>
+            <w:r>
+              <w:rPr>
+                <w:rFonts w:ascii="Consolas" w:eastAsia="Times New Roman" w:hAnsi="Consolas" w:cs="Consolas"/>
+                <w:color w:val="0000FF"/>
+                <w:sz w:val="20"/>
+                <w:szCs w:val="20"/>
+                <w:lang w:val="en-US" w:eastAsia="de-DE"/>
+              </w:rPr>
+              <w:t>int</w:t>
+            </w:r>
+            <w:proofErr w:type="spellEnd"/>
+            <w:r>
+              <w:rPr>
+                <w:rFonts w:ascii="Consolas" w:eastAsia="Times New Roman" w:hAnsi="Consolas" w:cs="Consolas"/>
+                <w:color w:val="000000"/>
+                <w:sz w:val="20"/>
+                <w:szCs w:val="20"/>
+                <w:lang w:val="en-US" w:eastAsia="de-DE"/>
+              </w:rPr>
+              <w:t>&gt; _stack;</w:t>
+            </w:r>
+          </w:p>
+          <w:p>
+            <w:pPr>
+              <w:shd w:val="clear" w:color="auto" w:fill="FFFFFF"/>
+              <w:tabs>
+                <w:tab w:val="left" w:pos="916"/>
+                <w:tab w:val="left" w:pos="1832"/>
+                <w:tab w:val="left" w:pos="2748"/>
+                <w:tab w:val="left" w:pos="3664"/>
+                <w:tab w:val="left" w:pos="4580"/>
+                <w:tab w:val="left" w:pos="5496"/>
+                <w:tab w:val="left" w:pos="6412"/>
+                <w:tab w:val="left" w:pos="7328"/>
+                <w:tab w:val="left" w:pos="8244"/>
+                <w:tab w:val="left" w:pos="9160"/>
+                <w:tab w:val="left" w:pos="10076"/>
+                <w:tab w:val="left" w:pos="10992"/>
+                <w:tab w:val="left" w:pos="11908"/>
+                <w:tab w:val="left" w:pos="12824"/>
+                <w:tab w:val="left" w:pos="13740"/>
+                <w:tab w:val="left" w:pos="14656"/>
+              </w:tabs>
+              <w:rPr>
+                <w:rFonts w:ascii="Consolas" w:eastAsia="Times New Roman" w:hAnsi="Consolas" w:cs="Consolas"/>
+                <w:color w:val="000000"/>
+                <w:sz w:val="20"/>
+                <w:szCs w:val="20"/>
+                <w:lang w:val="en-US" w:eastAsia="de-DE"/>
+              </w:rPr>
+            </w:pPr>
+            <w:r>
+              <w:rPr>
+                <w:rFonts w:ascii="Consolas" w:eastAsia="Times New Roman" w:hAnsi="Consolas" w:cs="Consolas"/>
+                <w:color w:val="000000"/>
+                <w:sz w:val="20"/>
+                <w:szCs w:val="20"/>
+                <w:lang w:val="en-US" w:eastAsia="de-DE"/>
+              </w:rPr>
+              <w:t>    </w:t>
+            </w:r>
+            <w:r>
+              <w:rPr>
+                <w:rFonts w:ascii="Consolas" w:eastAsia="Times New Roman" w:hAnsi="Consolas" w:cs="Consolas"/>
+                <w:color w:val="0000FF"/>
+                <w:sz w:val="20"/>
+                <w:szCs w:val="20"/>
+                <w:lang w:val="en-US" w:eastAsia="de-DE"/>
+              </w:rPr>
+              <w:t>private</w:t>
+            </w:r>
+            <w:r>
+              <w:rPr>
+                <w:rFonts w:ascii="Consolas" w:eastAsia="Times New Roman" w:hAnsi="Consolas" w:cs="Consolas"/>
+                <w:color w:val="000000"/>
+                <w:sz w:val="20"/>
+                <w:szCs w:val="20"/>
+                <w:lang w:val="en-US" w:eastAsia="de-DE"/>
+              </w:rPr>
+              <w:t> </w:t>
+            </w:r>
+            <w:r>
+              <w:rPr>
+                <w:rFonts w:ascii="Consolas" w:eastAsia="Times New Roman" w:hAnsi="Consolas" w:cs="Consolas"/>
+                <w:color w:val="0000FF"/>
+                <w:sz w:val="20"/>
+                <w:szCs w:val="20"/>
+                <w:lang w:val="en-US" w:eastAsia="de-DE"/>
+              </w:rPr>
+              <w:t>readonly</w:t>
+            </w:r>
+            <w:r>
+              <w:rPr>
+                <w:rFonts w:ascii="Consolas" w:eastAsia="Times New Roman" w:hAnsi="Consolas" w:cs="Consolas"/>
+                <w:color w:val="000000"/>
+                <w:sz w:val="20"/>
+                <w:szCs w:val="20"/>
+                <w:lang w:val="en-US" w:eastAsia="de-DE"/>
+              </w:rPr>
+              <w:t> </w:t>
+            </w:r>
+            <w:r>
+              <w:rPr>
+                <w:rFonts w:ascii="Consolas" w:eastAsia="Times New Roman" w:hAnsi="Consolas" w:cs="Consolas"/>
+                <w:color w:val="2B91AF"/>
+                <w:sz w:val="20"/>
+                <w:szCs w:val="20"/>
+                <w:lang w:val="en-US" w:eastAsia="de-DE"/>
+              </w:rPr>
+              <w:t>Dictionary</w:t>
+            </w:r>
+            <w:r>
+              <w:rPr>
+                <w:rFonts w:ascii="Consolas" w:eastAsia="Times New Roman" w:hAnsi="Consolas" w:cs="Consolas"/>
+                <w:color w:val="000000"/>
+                <w:sz w:val="20"/>
+                <w:szCs w:val="20"/>
+                <w:lang w:val="en-US" w:eastAsia="de-DE"/>
+              </w:rPr>
+              <w:t>&lt;</w:t>
+            </w:r>
+            <w:r>
+              <w:rPr>
+                <w:rFonts w:ascii="Consolas" w:eastAsia="Times New Roman" w:hAnsi="Consolas" w:cs="Consolas"/>
+                <w:color w:val="0000FF"/>
+                <w:sz w:val="20"/>
+                <w:szCs w:val="20"/>
+                <w:lang w:val="en-US" w:eastAsia="de-DE"/>
+              </w:rPr>
+              <w:t>string</w:t>
+            </w:r>
+            <w:r>
+              <w:rPr>
+                <w:rFonts w:ascii="Consolas" w:eastAsia="Times New Roman" w:hAnsi="Consolas" w:cs="Consolas"/>
+                <w:color w:val="000000"/>
+                <w:sz w:val="20"/>
+                <w:szCs w:val="20"/>
+                <w:lang w:val="en-US" w:eastAsia="de-DE"/>
+              </w:rPr>
+              <w:t>, </w:t>
+            </w:r>
+            <w:r>
+              <w:rPr>
+                <w:rFonts w:ascii="Consolas" w:eastAsia="Times New Roman" w:hAnsi="Consolas" w:cs="Consolas"/>
+                <w:color w:val="2B91AF"/>
+                <w:sz w:val="20"/>
+                <w:szCs w:val="20"/>
+                <w:lang w:val="en-US" w:eastAsia="de-DE"/>
+              </w:rPr>
+              <w:t>Func</w:t>
+            </w:r>
+            <w:r>
+              <w:rPr>
+                <w:rFonts w:ascii="Consolas" w:eastAsia="Times New Roman" w:hAnsi="Consolas" w:cs="Consolas"/>
+                <w:color w:val="000000"/>
+                <w:sz w:val="20"/>
+                <w:szCs w:val="20"/>
+                <w:lang w:val="en-US" w:eastAsia="de-DE"/>
+              </w:rPr>
+              <w:t>&lt;</w:t>
+            </w:r>
+            <w:r>
+              <w:rPr>
+                <w:rFonts w:ascii="Consolas" w:eastAsia="Times New Roman" w:hAnsi="Consolas" w:cs="Consolas"/>
+                <w:color w:val="2B91AF"/>
+                <w:sz w:val="20"/>
+                <w:szCs w:val="20"/>
+                <w:lang w:val="en-US" w:eastAsia="de-DE"/>
+              </w:rPr>
+              <w:t>Stack</w:t>
+            </w:r>
+            <w:r>
+              <w:rPr>
+                <w:rFonts w:ascii="Consolas" w:eastAsia="Times New Roman" w:hAnsi="Consolas" w:cs="Consolas"/>
+                <w:color w:val="000000"/>
+                <w:sz w:val="20"/>
+                <w:szCs w:val="20"/>
+                <w:lang w:val="en-US" w:eastAsia="de-DE"/>
+              </w:rPr>
+              <w:t>&lt;</w:t>
+            </w:r>
+            <w:r>
+              <w:rPr>
+                <w:rFonts w:ascii="Consolas" w:eastAsia="Times New Roman" w:hAnsi="Consolas" w:cs="Consolas"/>
+                <w:color w:val="0000FF"/>
+                <w:sz w:val="20"/>
+                <w:szCs w:val="20"/>
+                <w:lang w:val="en-US" w:eastAsia="de-DE"/>
+              </w:rPr>
+              <w:t>int</w:t>
+            </w:r>
+            <w:r>
+              <w:rPr>
+                <w:rFonts w:ascii="Consolas" w:eastAsia="Times New Roman" w:hAnsi="Consolas" w:cs="Consolas"/>
+                <w:color w:val="000000"/>
+                <w:sz w:val="20"/>
+                <w:szCs w:val="20"/>
+                <w:lang w:val="en-US" w:eastAsia="de-DE"/>
+              </w:rPr>
+              <w:t>&gt;, </w:t>
+            </w:r>
+            <w:r>
+              <w:rPr>
+                <w:rFonts w:ascii="Consolas" w:eastAsia="Times New Roman" w:hAnsi="Consolas" w:cs="Consolas"/>
+                <w:color w:val="0000FF"/>
+                <w:sz w:val="20"/>
+                <w:szCs w:val="20"/>
+                <w:lang w:val="en-US" w:eastAsia="de-DE"/>
+              </w:rPr>
+              <w:t>int</w:t>
+            </w:r>
+            <w:r>
+              <w:rPr>
+                <w:rFonts w:ascii="Consolas" w:eastAsia="Times New Roman" w:hAnsi="Consolas" w:cs="Consolas"/>
+                <w:color w:val="000000"/>
+                <w:sz w:val="20"/>
+                <w:szCs w:val="20"/>
+                <w:lang w:val="en-US" w:eastAsia="de-DE"/>
+              </w:rPr>
+              <w:t>&gt;&gt; _operations; </w:t>
+            </w:r>
+          </w:p>
+          <w:p>
+            <w:pPr>
+              <w:shd w:val="clear" w:color="auto" w:fill="FFFFFF"/>
+              <w:tabs>
+                <w:tab w:val="left" w:pos="916"/>
+                <w:tab w:val="left" w:pos="1832"/>
+                <w:tab w:val="left" w:pos="2748"/>
+                <w:tab w:val="left" w:pos="3664"/>
+                <w:tab w:val="left" w:pos="4580"/>
+                <w:tab w:val="left" w:pos="5496"/>
+                <w:tab w:val="left" w:pos="6412"/>
+                <w:tab w:val="left" w:pos="7328"/>
+                <w:tab w:val="left" w:pos="8244"/>
+                <w:tab w:val="left" w:pos="9160"/>
+                <w:tab w:val="left" w:pos="10076"/>
+                <w:tab w:val="left" w:pos="10992"/>
+                <w:tab w:val="left" w:pos="11908"/>
+                <w:tab w:val="left" w:pos="12824"/>
+                <w:tab w:val="left" w:pos="13740"/>
+                <w:tab w:val="left" w:pos="14656"/>
+              </w:tabs>
+              <w:rPr>
+                <w:rFonts w:ascii="Consolas" w:eastAsia="Times New Roman" w:hAnsi="Consolas" w:cs="Consolas"/>
+                <w:color w:val="000000"/>
+                <w:sz w:val="20"/>
+                <w:szCs w:val="20"/>
+                <w:lang w:val="en-US" w:eastAsia="de-DE"/>
+              </w:rPr>
+            </w:pPr>
+            <w:r>
+              <w:rPr>
+                <w:rFonts w:ascii="Consolas" w:eastAsia="Times New Roman" w:hAnsi="Consolas" w:cs="Consolas"/>
+                <w:color w:val="000000"/>
+                <w:sz w:val="20"/>
+                <w:szCs w:val="20"/>
+                <w:lang w:val="en-US" w:eastAsia="de-DE"/>
+              </w:rPr>
+              <w:t xml:space="preserve"> </w:t>
+            </w:r>
+          </w:p>
+          <w:p>
+            <w:pPr>
+              <w:shd w:val="clear" w:color="auto" w:fill="FFFFFF"/>
+              <w:tabs>
+                <w:tab w:val="left" w:pos="916"/>
+                <w:tab w:val="left" w:pos="1832"/>
+                <w:tab w:val="left" w:pos="2748"/>
+                <w:tab w:val="left" w:pos="3664"/>
+                <w:tab w:val="left" w:pos="4580"/>
+                <w:tab w:val="left" w:pos="5496"/>
+                <w:tab w:val="left" w:pos="6412"/>
+                <w:tab w:val="left" w:pos="7328"/>
+                <w:tab w:val="left" w:pos="8244"/>
+                <w:tab w:val="left" w:pos="9160"/>
+                <w:tab w:val="left" w:pos="10076"/>
+                <w:tab w:val="left" w:pos="10992"/>
+                <w:tab w:val="left" w:pos="11908"/>
+                <w:tab w:val="left" w:pos="12824"/>
+                <w:tab w:val="left" w:pos="13740"/>
+                <w:tab w:val="left" w:pos="14656"/>
+              </w:tabs>
+              <w:rPr>
+                <w:rFonts w:ascii="Consolas" w:eastAsia="Times New Roman" w:hAnsi="Consolas" w:cs="Consolas"/>
+                <w:color w:val="000000"/>
+                <w:sz w:val="20"/>
+                <w:szCs w:val="20"/>
+                <w:lang w:val="en-US" w:eastAsia="de-DE"/>
+              </w:rPr>
+            </w:pPr>
+            <w:r>
+              <w:rPr>
+                <w:rFonts w:ascii="Consolas" w:eastAsia="Times New Roman" w:hAnsi="Consolas" w:cs="Consolas"/>
+                <w:color w:val="000000"/>
+                <w:sz w:val="20"/>
+                <w:szCs w:val="20"/>
+                <w:lang w:val="en-US" w:eastAsia="de-DE"/>
+              </w:rPr>
+              <w:t>    </w:t>
+            </w:r>
+            <w:r>
+              <w:rPr>
+                <w:rFonts w:ascii="Consolas" w:eastAsia="Times New Roman" w:hAnsi="Consolas" w:cs="Consolas"/>
+                <w:color w:val="0000FF"/>
+                <w:sz w:val="20"/>
+                <w:szCs w:val="20"/>
+                <w:lang w:val="en-US" w:eastAsia="de-DE"/>
+              </w:rPr>
+              <w:t>public</w:t>
+            </w:r>
+            <w:r>
+              <w:rPr>
+                <w:rFonts w:ascii="Consolas" w:eastAsia="Times New Roman" w:hAnsi="Consolas" w:cs="Consolas"/>
+                <w:color w:val="000000"/>
+                <w:sz w:val="20"/>
+                <w:szCs w:val="20"/>
+                <w:lang w:val="en-US" w:eastAsia="de-DE"/>
+              </w:rPr>
+              <w:t> </w:t>
+            </w:r>
+            <w:proofErr w:type="spellStart"/>
+            <w:r>
+              <w:rPr>
+                <w:rFonts w:ascii="Consolas" w:eastAsia="Times New Roman" w:hAnsi="Consolas" w:cs="Consolas"/>
+                <w:color w:val="000000"/>
+                <w:sz w:val="20"/>
+                <w:szCs w:val="20"/>
+                <w:lang w:val="en-US" w:eastAsia="de-DE"/>
+              </w:rPr>
+              <w:t>RPNCalculator</w:t>
+            </w:r>
+            <w:proofErr w:type="spellEnd"/>
+            <w:r>
+              <w:rPr>
+                <w:rFonts w:ascii="Consolas" w:eastAsia="Times New Roman" w:hAnsi="Consolas" w:cs="Consolas"/>
+                <w:color w:val="000000"/>
+                <w:sz w:val="20"/>
+                <w:szCs w:val="20"/>
+                <w:lang w:val="en-US" w:eastAsia="de-DE"/>
+              </w:rPr>
+              <w:t>() : </w:t>
+            </w:r>
+            <w:r>
+              <w:rPr>
+                <w:rFonts w:ascii="Consolas" w:eastAsia="Times New Roman" w:hAnsi="Consolas" w:cs="Consolas"/>
+                <w:color w:val="0000FF"/>
+                <w:sz w:val="20"/>
+                <w:szCs w:val="20"/>
+                <w:lang w:val="en-US" w:eastAsia="de-DE"/>
+              </w:rPr>
+              <w:t>this</w:t>
+            </w:r>
+            <w:r>
+              <w:rPr>
+                <w:rFonts w:ascii="Consolas" w:eastAsia="Times New Roman" w:hAnsi="Consolas" w:cs="Consolas"/>
+                <w:color w:val="000000"/>
+                <w:sz w:val="20"/>
+                <w:szCs w:val="20"/>
+                <w:lang w:val="en-US" w:eastAsia="de-DE"/>
+              </w:rPr>
+              <w:t>(</w:t>
+            </w:r>
+            <w:r>
+              <w:rPr>
+                <w:rFonts w:ascii="Consolas" w:eastAsia="Times New Roman" w:hAnsi="Consolas" w:cs="Consolas"/>
+                <w:color w:val="0000FF"/>
+                <w:sz w:val="20"/>
+                <w:szCs w:val="20"/>
+                <w:lang w:val="en-US" w:eastAsia="de-DE"/>
+              </w:rPr>
+              <w:t>new</w:t>
+            </w:r>
+            <w:r>
+              <w:rPr>
+                <w:rFonts w:ascii="Consolas" w:eastAsia="Times New Roman" w:hAnsi="Consolas" w:cs="Consolas"/>
+                <w:color w:val="000000"/>
+                <w:sz w:val="20"/>
+                <w:szCs w:val="20"/>
+                <w:lang w:val="en-US" w:eastAsia="de-DE"/>
+              </w:rPr>
+              <w:t> </w:t>
+            </w:r>
+            <w:r>
+              <w:rPr>
+                <w:rFonts w:ascii="Consolas" w:eastAsia="Times New Roman" w:hAnsi="Consolas" w:cs="Consolas"/>
+                <w:color w:val="2B91AF"/>
+                <w:sz w:val="20"/>
+                <w:szCs w:val="20"/>
+                <w:lang w:val="en-US" w:eastAsia="de-DE"/>
+              </w:rPr>
+              <w:t>Stack</w:t>
+            </w:r>
+            <w:r>
+              <w:rPr>
+                <w:rFonts w:ascii="Consolas" w:eastAsia="Times New Roman" w:hAnsi="Consolas" w:cs="Consolas"/>
+                <w:color w:val="000000"/>
+                <w:sz w:val="20"/>
+                <w:szCs w:val="20"/>
+                <w:lang w:val="en-US" w:eastAsia="de-DE"/>
+              </w:rPr>
+              <w:t>&lt;</w:t>
+            </w:r>
+            <w:proofErr w:type="spellStart"/>
+            <w:r>
+              <w:rPr>
+                <w:rFonts w:ascii="Consolas" w:eastAsia="Times New Roman" w:hAnsi="Consolas" w:cs="Consolas"/>
+                <w:color w:val="0000FF"/>
+                <w:sz w:val="20"/>
+                <w:szCs w:val="20"/>
+                <w:lang w:val="en-US" w:eastAsia="de-DE"/>
+              </w:rPr>
+              <w:t>int</w:t>
+            </w:r>
+            <w:proofErr w:type="spellEnd"/>
+            <w:r>
+              <w:rPr>
+                <w:rFonts w:ascii="Consolas" w:eastAsia="Times New Roman" w:hAnsi="Consolas" w:cs="Consolas"/>
+                <w:color w:val="000000"/>
+                <w:sz w:val="20"/>
+                <w:szCs w:val="20"/>
+                <w:lang w:val="en-US" w:eastAsia="de-DE"/>
+              </w:rPr>
+              <w:t>&gt;()) {}</w:t>
+            </w:r>
+          </w:p>
+          <w:p>
+            <w:pPr>
+              <w:shd w:val="clear" w:color="auto" w:fill="FFFFFF"/>
+              <w:tabs>
+                <w:tab w:val="left" w:pos="916"/>
+                <w:tab w:val="left" w:pos="1832"/>
+                <w:tab w:val="left" w:pos="2748"/>
+                <w:tab w:val="left" w:pos="3664"/>
+                <w:tab w:val="left" w:pos="4580"/>
+                <w:tab w:val="left" w:pos="5496"/>
+                <w:tab w:val="left" w:pos="6412"/>
+                <w:tab w:val="left" w:pos="7328"/>
+                <w:tab w:val="left" w:pos="8244"/>
+                <w:tab w:val="left" w:pos="9160"/>
+                <w:tab w:val="left" w:pos="10076"/>
+                <w:tab w:val="left" w:pos="10992"/>
+                <w:tab w:val="left" w:pos="11908"/>
+                <w:tab w:val="left" w:pos="12824"/>
+                <w:tab w:val="left" w:pos="13740"/>
+                <w:tab w:val="left" w:pos="14656"/>
+              </w:tabs>
+              <w:rPr>
+                <w:rFonts w:ascii="Consolas" w:eastAsia="Times New Roman" w:hAnsi="Consolas" w:cs="Consolas"/>
+                <w:color w:val="000000"/>
+                <w:sz w:val="20"/>
+                <w:szCs w:val="20"/>
+                <w:lang w:val="en-US" w:eastAsia="de-DE"/>
+              </w:rPr>
+            </w:pPr>
+            <w:r>
+              <w:rPr>
+                <w:rFonts w:ascii="Consolas" w:eastAsia="Times New Roman" w:hAnsi="Consolas" w:cs="Consolas"/>
+                <w:color w:val="000000"/>
+                <w:sz w:val="20"/>
+                <w:szCs w:val="20"/>
+                <w:lang w:val="en-US" w:eastAsia="de-DE"/>
+              </w:rPr>
+              <w:t>    </w:t>
+            </w:r>
+            <w:r>
+              <w:rPr>
+                <w:rFonts w:ascii="Consolas" w:eastAsia="Times New Roman" w:hAnsi="Consolas" w:cs="Consolas"/>
+                <w:color w:val="0000FF"/>
+                <w:sz w:val="20"/>
+                <w:szCs w:val="20"/>
+                <w:lang w:val="en-US" w:eastAsia="de-DE"/>
+              </w:rPr>
+              <w:t>public</w:t>
+            </w:r>
+            <w:r>
+              <w:rPr>
+                <w:rFonts w:ascii="Consolas" w:eastAsia="Times New Roman" w:hAnsi="Consolas" w:cs="Consolas"/>
+                <w:color w:val="000000"/>
+                <w:sz w:val="20"/>
+                <w:szCs w:val="20"/>
+                <w:lang w:val="en-US" w:eastAsia="de-DE"/>
+              </w:rPr>
+              <w:t> </w:t>
+            </w:r>
+            <w:proofErr w:type="spellStart"/>
+            <w:r>
+              <w:rPr>
+                <w:rFonts w:ascii="Consolas" w:eastAsia="Times New Roman" w:hAnsi="Consolas" w:cs="Consolas"/>
+                <w:color w:val="000000"/>
+                <w:sz w:val="20"/>
+                <w:szCs w:val="20"/>
+                <w:lang w:val="en-US" w:eastAsia="de-DE"/>
+              </w:rPr>
+              <w:t>RPNCalculator</w:t>
+            </w:r>
+            <w:proofErr w:type="spellEnd"/>
+            <w:r>
+              <w:rPr>
+                <w:rFonts w:ascii="Consolas" w:eastAsia="Times New Roman" w:hAnsi="Consolas" w:cs="Consolas"/>
+                <w:color w:val="000000"/>
+                <w:sz w:val="20"/>
+                <w:szCs w:val="20"/>
+                <w:lang w:val="en-US" w:eastAsia="de-DE"/>
+              </w:rPr>
+              <w:t>(</w:t>
+            </w:r>
+            <w:r>
+              <w:rPr>
+                <w:rFonts w:ascii="Consolas" w:eastAsia="Times New Roman" w:hAnsi="Consolas" w:cs="Consolas"/>
+                <w:color w:val="2B91AF"/>
+                <w:sz w:val="20"/>
+                <w:szCs w:val="20"/>
+                <w:lang w:val="en-US" w:eastAsia="de-DE"/>
+              </w:rPr>
+              <w:t>Stack</w:t>
+            </w:r>
+            <w:r>
+              <w:rPr>
+                <w:rFonts w:ascii="Consolas" w:eastAsia="Times New Roman" w:hAnsi="Consolas" w:cs="Consolas"/>
+                <w:color w:val="000000"/>
+                <w:sz w:val="20"/>
+                <w:szCs w:val="20"/>
+                <w:lang w:val="en-US" w:eastAsia="de-DE"/>
+              </w:rPr>
+              <w:t>&lt;</w:t>
+            </w:r>
+            <w:proofErr w:type="spellStart"/>
+            <w:r>
+              <w:rPr>
+                <w:rFonts w:ascii="Consolas" w:eastAsia="Times New Roman" w:hAnsi="Consolas" w:cs="Consolas"/>
+                <w:color w:val="0000FF"/>
+                <w:sz w:val="20"/>
+                <w:szCs w:val="20"/>
+                <w:lang w:val="en-US" w:eastAsia="de-DE"/>
+              </w:rPr>
+              <w:t>int</w:t>
+            </w:r>
+            <w:proofErr w:type="spellEnd"/>
+            <w:r>
+              <w:rPr>
+                <w:rFonts w:ascii="Consolas" w:eastAsia="Times New Roman" w:hAnsi="Consolas" w:cs="Consolas"/>
+                <w:color w:val="000000"/>
+                <w:sz w:val="20"/>
+                <w:szCs w:val="20"/>
+                <w:lang w:val="en-US" w:eastAsia="de-DE"/>
+              </w:rPr>
+              <w:t>&gt; stack)</w:t>
+            </w:r>
+          </w:p>
+          <w:p>
+            <w:pPr>
+              <w:shd w:val="clear" w:color="auto" w:fill="FFFFFF"/>
+              <w:tabs>
+                <w:tab w:val="left" w:pos="916"/>
+                <w:tab w:val="left" w:pos="1832"/>
+                <w:tab w:val="left" w:pos="2748"/>
+                <w:tab w:val="left" w:pos="3664"/>
+                <w:tab w:val="left" w:pos="4580"/>
+                <w:tab w:val="left" w:pos="5496"/>
+                <w:tab w:val="left" w:pos="6412"/>
+                <w:tab w:val="left" w:pos="7328"/>
+                <w:tab w:val="left" w:pos="8244"/>
+                <w:tab w:val="left" w:pos="9160"/>
+                <w:tab w:val="left" w:pos="10076"/>
+                <w:tab w:val="left" w:pos="10992"/>
+                <w:tab w:val="left" w:pos="11908"/>
+                <w:tab w:val="left" w:pos="12824"/>
+                <w:tab w:val="left" w:pos="13740"/>
+                <w:tab w:val="left" w:pos="14656"/>
+              </w:tabs>
+              <w:rPr>
+                <w:rFonts w:ascii="Consolas" w:eastAsia="Times New Roman" w:hAnsi="Consolas" w:cs="Consolas"/>
+                <w:color w:val="000000"/>
+                <w:sz w:val="20"/>
+                <w:szCs w:val="20"/>
+                <w:lang w:val="en-US" w:eastAsia="de-DE"/>
+              </w:rPr>
+            </w:pPr>
+            <w:r>
+              <w:rPr>
+                <w:rFonts w:ascii="Consolas" w:eastAsia="Times New Roman" w:hAnsi="Consolas" w:cs="Consolas"/>
+                <w:color w:val="000000"/>
+                <w:sz w:val="20"/>
+                <w:szCs w:val="20"/>
+                <w:lang w:val="en-US" w:eastAsia="de-DE"/>
+              </w:rPr>
+              <w:t>    {</w:t>
+            </w:r>
+          </w:p>
+          <w:p>
+            <w:pPr>
+              <w:shd w:val="clear" w:color="auto" w:fill="FFFFFF"/>
+              <w:tabs>
+                <w:tab w:val="left" w:pos="916"/>
+                <w:tab w:val="left" w:pos="1832"/>
+                <w:tab w:val="left" w:pos="2748"/>
+                <w:tab w:val="left" w:pos="3664"/>
+                <w:tab w:val="left" w:pos="4580"/>
+                <w:tab w:val="left" w:pos="5496"/>
+                <w:tab w:val="left" w:pos="6412"/>
+                <w:tab w:val="left" w:pos="7328"/>
+                <w:tab w:val="left" w:pos="8244"/>
+                <w:tab w:val="left" w:pos="9160"/>
+                <w:tab w:val="left" w:pos="10076"/>
+                <w:tab w:val="left" w:pos="10992"/>
+                <w:tab w:val="left" w:pos="11908"/>
+                <w:tab w:val="left" w:pos="12824"/>
+                <w:tab w:val="left" w:pos="13740"/>
+                <w:tab w:val="left" w:pos="14656"/>
+              </w:tabs>
+              <w:rPr>
+                <w:rFonts w:ascii="Consolas" w:eastAsia="Times New Roman" w:hAnsi="Consolas" w:cs="Consolas"/>
+                <w:color w:val="000000"/>
+                <w:sz w:val="20"/>
+                <w:szCs w:val="20"/>
+                <w:lang w:val="en-US" w:eastAsia="de-DE"/>
+              </w:rPr>
+            </w:pPr>
+            <w:r>
+              <w:rPr>
+                <w:rFonts w:ascii="Consolas" w:eastAsia="Times New Roman" w:hAnsi="Consolas" w:cs="Consolas"/>
+                <w:color w:val="000000"/>
+                <w:sz w:val="20"/>
+                <w:szCs w:val="20"/>
+                <w:lang w:val="en-US" w:eastAsia="de-DE"/>
+              </w:rPr>
+              <w:t>        _stack = stack;</w:t>
+            </w:r>
+          </w:p>
+          <w:p>
+            <w:pPr>
+              <w:shd w:val="clear" w:color="auto" w:fill="FFFFFF"/>
+              <w:tabs>
+                <w:tab w:val="left" w:pos="916"/>
+                <w:tab w:val="left" w:pos="1832"/>
+                <w:tab w:val="left" w:pos="2748"/>
+                <w:tab w:val="left" w:pos="3664"/>
+                <w:tab w:val="left" w:pos="4580"/>
+                <w:tab w:val="left" w:pos="5496"/>
+                <w:tab w:val="left" w:pos="6412"/>
+                <w:tab w:val="left" w:pos="7328"/>
+                <w:tab w:val="left" w:pos="8244"/>
+                <w:tab w:val="left" w:pos="9160"/>
+                <w:tab w:val="left" w:pos="10076"/>
+                <w:tab w:val="left" w:pos="10992"/>
+                <w:tab w:val="left" w:pos="11908"/>
+                <w:tab w:val="left" w:pos="12824"/>
+                <w:tab w:val="left" w:pos="13740"/>
+                <w:tab w:val="left" w:pos="14656"/>
+              </w:tabs>
+              <w:rPr>
+                <w:rFonts w:ascii="Consolas" w:eastAsia="Times New Roman" w:hAnsi="Consolas" w:cs="Consolas"/>
+                <w:color w:val="000000"/>
+                <w:sz w:val="20"/>
+                <w:szCs w:val="20"/>
+                <w:lang w:val="en-US" w:eastAsia="de-DE"/>
+              </w:rPr>
+            </w:pPr>
+            <w:r>
+              <w:rPr>
+                <w:rFonts w:ascii="Consolas" w:eastAsia="Times New Roman" w:hAnsi="Consolas" w:cs="Consolas"/>
+                <w:color w:val="000000"/>
+                <w:sz w:val="20"/>
+                <w:szCs w:val="20"/>
+                <w:lang w:val="en-US" w:eastAsia="de-DE"/>
+              </w:rPr>
+              <w:t xml:space="preserve"> </w:t>
+            </w:r>
+          </w:p>
+          <w:p>
+            <w:pPr>
+              <w:shd w:val="clear" w:color="auto" w:fill="FFFFFF"/>
+              <w:tabs>
+                <w:tab w:val="left" w:pos="916"/>
+                <w:tab w:val="left" w:pos="1832"/>
+                <w:tab w:val="left" w:pos="2748"/>
+                <w:tab w:val="left" w:pos="3664"/>
+                <w:tab w:val="left" w:pos="4580"/>
+                <w:tab w:val="left" w:pos="5496"/>
+                <w:tab w:val="left" w:pos="6412"/>
+                <w:tab w:val="left" w:pos="7328"/>
+                <w:tab w:val="left" w:pos="8244"/>
+                <w:tab w:val="left" w:pos="9160"/>
+                <w:tab w:val="left" w:pos="10076"/>
+                <w:tab w:val="left" w:pos="10992"/>
+                <w:tab w:val="left" w:pos="11908"/>
+                <w:tab w:val="left" w:pos="12824"/>
+                <w:tab w:val="left" w:pos="13740"/>
+                <w:tab w:val="left" w:pos="14656"/>
+              </w:tabs>
+              <w:rPr>
+                <w:rFonts w:ascii="Consolas" w:eastAsia="Times New Roman" w:hAnsi="Consolas" w:cs="Consolas"/>
+                <w:color w:val="000000"/>
+                <w:sz w:val="20"/>
+                <w:szCs w:val="20"/>
+                <w:lang w:val="en-US" w:eastAsia="de-DE"/>
+              </w:rPr>
+            </w:pPr>
+            <w:r>
+              <w:rPr>
+                <w:rFonts w:ascii="Consolas" w:eastAsia="Times New Roman" w:hAnsi="Consolas" w:cs="Consolas"/>
+                <w:color w:val="000000"/>
+                <w:sz w:val="20"/>
+                <w:szCs w:val="20"/>
+                <w:lang w:val="en-US" w:eastAsia="de-DE"/>
+              </w:rPr>
+              <w:t>        _operations = </w:t>
+            </w:r>
+            <w:r>
+              <w:rPr>
+                <w:rFonts w:ascii="Consolas" w:eastAsia="Times New Roman" w:hAnsi="Consolas" w:cs="Consolas"/>
+                <w:color w:val="0000FF"/>
+                <w:sz w:val="20"/>
+                <w:szCs w:val="20"/>
+                <w:lang w:val="en-US" w:eastAsia="de-DE"/>
+              </w:rPr>
+              <w:t>new</w:t>
+            </w:r>
+            <w:r>
+              <w:rPr>
+                <w:rFonts w:ascii="Consolas" w:eastAsia="Times New Roman" w:hAnsi="Consolas" w:cs="Consolas"/>
+                <w:color w:val="000000"/>
+                <w:sz w:val="20"/>
+                <w:szCs w:val="20"/>
+                <w:lang w:val="en-US" w:eastAsia="de-DE"/>
+              </w:rPr>
+              <w:t> </w:t>
+            </w:r>
+            <w:r>
+              <w:rPr>
+                <w:rFonts w:ascii="Consolas" w:eastAsia="Times New Roman" w:hAnsi="Consolas" w:cs="Consolas"/>
+                <w:color w:val="2B91AF"/>
+                <w:sz w:val="20"/>
+                <w:szCs w:val="20"/>
+                <w:lang w:val="en-US" w:eastAsia="de-DE"/>
+              </w:rPr>
+              <w:t>Dictionary</w:t>
+            </w:r>
+            <w:r>
+              <w:rPr>
+                <w:rFonts w:ascii="Consolas" w:eastAsia="Times New Roman" w:hAnsi="Consolas" w:cs="Consolas"/>
+                <w:color w:val="000000"/>
+                <w:sz w:val="20"/>
+                <w:szCs w:val="20"/>
+                <w:lang w:val="en-US" w:eastAsia="de-DE"/>
+              </w:rPr>
+              <w:t>&lt;</w:t>
+            </w:r>
+            <w:r>
+              <w:rPr>
+                <w:rFonts w:ascii="Consolas" w:eastAsia="Times New Roman" w:hAnsi="Consolas" w:cs="Consolas"/>
+                <w:color w:val="0000FF"/>
+                <w:sz w:val="20"/>
+                <w:szCs w:val="20"/>
+                <w:lang w:val="en-US" w:eastAsia="de-DE"/>
+              </w:rPr>
+              <w:t>string</w:t>
+            </w:r>
+            <w:r>
+              <w:rPr>
+                <w:rFonts w:ascii="Consolas" w:eastAsia="Times New Roman" w:hAnsi="Consolas" w:cs="Consolas"/>
+                <w:color w:val="000000"/>
+                <w:sz w:val="20"/>
+                <w:szCs w:val="20"/>
+                <w:lang w:val="en-US" w:eastAsia="de-DE"/>
+              </w:rPr>
+              <w:t>, </w:t>
+            </w:r>
+            <w:r>
+              <w:rPr>
+                <w:rFonts w:ascii="Consolas" w:eastAsia="Times New Roman" w:hAnsi="Consolas" w:cs="Consolas"/>
+                <w:color w:val="2B91AF"/>
+                <w:sz w:val="20"/>
+                <w:szCs w:val="20"/>
+                <w:lang w:val="en-US" w:eastAsia="de-DE"/>
+              </w:rPr>
+              <w:t>Func</w:t>
+            </w:r>
+            <w:r>
+              <w:rPr>
+                <w:rFonts w:ascii="Consolas" w:eastAsia="Times New Roman" w:hAnsi="Consolas" w:cs="Consolas"/>
+                <w:color w:val="000000"/>
+                <w:sz w:val="20"/>
+                <w:szCs w:val="20"/>
+                <w:lang w:val="en-US" w:eastAsia="de-DE"/>
+              </w:rPr>
+              <w:t>&lt;</w:t>
+            </w:r>
+            <w:r>
+              <w:rPr>
+                <w:rFonts w:ascii="Consolas" w:eastAsia="Times New Roman" w:hAnsi="Consolas" w:cs="Consolas"/>
+                <w:color w:val="2B91AF"/>
+                <w:sz w:val="20"/>
+                <w:szCs w:val="20"/>
+                <w:lang w:val="en-US" w:eastAsia="de-DE"/>
+              </w:rPr>
+              <w:t>Stack</w:t>
+            </w:r>
+            <w:r>
+              <w:rPr>
+                <w:rFonts w:ascii="Consolas" w:eastAsia="Times New Roman" w:hAnsi="Consolas" w:cs="Consolas"/>
+                <w:color w:val="000000"/>
+                <w:sz w:val="20"/>
+                <w:szCs w:val="20"/>
+                <w:lang w:val="en-US" w:eastAsia="de-DE"/>
+              </w:rPr>
+              <w:t>&lt;</w:t>
+            </w:r>
+            <w:r>
+              <w:rPr>
+                <w:rFonts w:ascii="Consolas" w:eastAsia="Times New Roman" w:hAnsi="Consolas" w:cs="Consolas"/>
+                <w:color w:val="0000FF"/>
+                <w:sz w:val="20"/>
+                <w:szCs w:val="20"/>
+                <w:lang w:val="en-US" w:eastAsia="de-DE"/>
+              </w:rPr>
+              <w:t>int</w:t>
+            </w:r>
+            <w:r>
+              <w:rPr>
+                <w:rFonts w:ascii="Consolas" w:eastAsia="Times New Roman" w:hAnsi="Consolas" w:cs="Consolas"/>
+                <w:color w:val="000000"/>
+                <w:sz w:val="20"/>
+                <w:szCs w:val="20"/>
+                <w:lang w:val="en-US" w:eastAsia="de-DE"/>
+              </w:rPr>
+              <w:t>&gt;, </w:t>
+            </w:r>
+            <w:r>
+              <w:rPr>
+                <w:rFonts w:ascii="Consolas" w:eastAsia="Times New Roman" w:hAnsi="Consolas" w:cs="Consolas"/>
+                <w:color w:val="0000FF"/>
+                <w:sz w:val="20"/>
+                <w:szCs w:val="20"/>
+                <w:lang w:val="en-US" w:eastAsia="de-DE"/>
+              </w:rPr>
+              <w:t>int</w:t>
+            </w:r>
+            <w:r>
+              <w:rPr>
+                <w:rFonts w:ascii="Consolas" w:eastAsia="Times New Roman" w:hAnsi="Consolas" w:cs="Consolas"/>
+                <w:color w:val="000000"/>
+                <w:sz w:val="20"/>
+                <w:szCs w:val="20"/>
+                <w:lang w:val="en-US" w:eastAsia="de-DE"/>
+              </w:rPr>
+              <w:t>&gt;&gt;</w:t>
+            </w:r>
+          </w:p>
+          <w:p>
+            <w:pPr>
+              <w:shd w:val="clear" w:color="auto" w:fill="FFFFFF"/>
+              <w:tabs>
+                <w:tab w:val="left" w:pos="916"/>
+                <w:tab w:val="left" w:pos="1832"/>
+                <w:tab w:val="left" w:pos="2748"/>
+                <w:tab w:val="left" w:pos="3664"/>
+                <w:tab w:val="left" w:pos="4580"/>
+                <w:tab w:val="left" w:pos="5496"/>
+                <w:tab w:val="left" w:pos="6412"/>
+                <w:tab w:val="left" w:pos="7328"/>
+                <w:tab w:val="left" w:pos="8244"/>
+                <w:tab w:val="left" w:pos="9160"/>
+                <w:tab w:val="left" w:pos="10076"/>
+                <w:tab w:val="left" w:pos="10992"/>
+                <w:tab w:val="left" w:pos="11908"/>
+                <w:tab w:val="left" w:pos="12824"/>
+                <w:tab w:val="left" w:pos="13740"/>
+                <w:tab w:val="left" w:pos="14656"/>
+              </w:tabs>
+              <w:rPr>
+                <w:rFonts w:ascii="Consolas" w:eastAsia="Times New Roman" w:hAnsi="Consolas" w:cs="Consolas"/>
+                <w:color w:val="000000"/>
+                <w:sz w:val="20"/>
+                <w:szCs w:val="20"/>
+                <w:lang w:val="en-US" w:eastAsia="de-DE"/>
+              </w:rPr>
+            </w:pPr>
+            <w:r>
+              <w:rPr>
+                <w:rFonts w:ascii="Consolas" w:eastAsia="Times New Roman" w:hAnsi="Consolas" w:cs="Consolas"/>
+                <w:color w:val="000000"/>
+                <w:sz w:val="20"/>
+                <w:szCs w:val="20"/>
+                <w:lang w:val="en-US" w:eastAsia="de-DE"/>
+              </w:rPr>
+              <w:t>        {</w:t>
+            </w:r>
+          </w:p>
+          <w:p>
+            <w:pPr>
+              <w:shd w:val="clear" w:color="auto" w:fill="FFFFFF"/>
+              <w:tabs>
+                <w:tab w:val="left" w:pos="916"/>
+                <w:tab w:val="left" w:pos="1832"/>
+                <w:tab w:val="left" w:pos="2748"/>
+                <w:tab w:val="left" w:pos="3664"/>
+                <w:tab w:val="left" w:pos="4580"/>
+                <w:tab w:val="left" w:pos="5496"/>
+                <w:tab w:val="left" w:pos="6412"/>
+                <w:tab w:val="left" w:pos="7328"/>
+                <w:tab w:val="left" w:pos="8244"/>
+                <w:tab w:val="left" w:pos="9160"/>
+                <w:tab w:val="left" w:pos="10076"/>
+                <w:tab w:val="left" w:pos="10992"/>
+                <w:tab w:val="left" w:pos="11908"/>
+                <w:tab w:val="left" w:pos="12824"/>
+                <w:tab w:val="left" w:pos="13740"/>
+                <w:tab w:val="left" w:pos="14656"/>
+              </w:tabs>
+              <w:rPr>
+                <w:rFonts w:ascii="Consolas" w:eastAsia="Times New Roman" w:hAnsi="Consolas" w:cs="Consolas"/>
+                <w:color w:val="000000"/>
+                <w:sz w:val="20"/>
+                <w:szCs w:val="20"/>
+                <w:lang w:val="en-US" w:eastAsia="de-DE"/>
+              </w:rPr>
+            </w:pPr>
+            <w:r>
+              <w:rPr>
+                <w:rFonts w:ascii="Consolas" w:eastAsia="Times New Roman" w:hAnsi="Consolas" w:cs="Consolas"/>
+                <w:color w:val="000000"/>
+                <w:sz w:val="20"/>
+                <w:szCs w:val="20"/>
+                <w:lang w:val="en-US" w:eastAsia="de-DE"/>
+              </w:rPr>
+              <w:t>            {</w:t>
+            </w:r>
+          </w:p>
+          <w:p>
+            <w:pPr>
+              <w:shd w:val="clear" w:color="auto" w:fill="FFFFFF"/>
+              <w:tabs>
+                <w:tab w:val="left" w:pos="916"/>
+                <w:tab w:val="left" w:pos="1832"/>
+                <w:tab w:val="left" w:pos="2748"/>
+                <w:tab w:val="left" w:pos="3664"/>
+                <w:tab w:val="left" w:pos="4580"/>
+                <w:tab w:val="left" w:pos="5496"/>
+                <w:tab w:val="left" w:pos="6412"/>
+                <w:tab w:val="left" w:pos="7328"/>
+                <w:tab w:val="left" w:pos="8244"/>
+                <w:tab w:val="left" w:pos="9160"/>
+                <w:tab w:val="left" w:pos="10076"/>
+                <w:tab w:val="left" w:pos="10992"/>
+                <w:tab w:val="left" w:pos="11908"/>
+                <w:tab w:val="left" w:pos="12824"/>
+                <w:tab w:val="left" w:pos="13740"/>
+                <w:tab w:val="left" w:pos="14656"/>
+              </w:tabs>
+              <w:rPr>
+                <w:rFonts w:ascii="Consolas" w:eastAsia="Times New Roman" w:hAnsi="Consolas" w:cs="Consolas"/>
+                <w:color w:val="000000"/>
+                <w:sz w:val="20"/>
+                <w:szCs w:val="20"/>
+                <w:lang w:val="en-US" w:eastAsia="de-DE"/>
+              </w:rPr>
+            </w:pPr>
+            <w:r>
+              <w:rPr>
+                <w:rFonts w:ascii="Consolas" w:eastAsia="Times New Roman" w:hAnsi="Consolas" w:cs="Consolas"/>
+                <w:color w:val="000000"/>
+                <w:sz w:val="20"/>
+                <w:szCs w:val="20"/>
+                <w:lang w:val="en-US" w:eastAsia="de-DE"/>
+              </w:rPr>
+              <w:t>                </w:t>
+            </w:r>
+            <w:r>
+              <w:rPr>
+                <w:rFonts w:ascii="Consolas" w:eastAsia="Times New Roman" w:hAnsi="Consolas" w:cs="Consolas"/>
+                <w:color w:val="A31515"/>
+                <w:sz w:val="20"/>
+                <w:szCs w:val="20"/>
+                <w:lang w:val="en-US" w:eastAsia="de-DE"/>
+              </w:rPr>
+              <w:t>"+"</w:t>
+            </w:r>
+            <w:r>
+              <w:rPr>
+                <w:rFonts w:ascii="Consolas" w:eastAsia="Times New Roman" w:hAnsi="Consolas" w:cs="Consolas"/>
+                <w:color w:val="000000"/>
+                <w:sz w:val="20"/>
+                <w:szCs w:val="20"/>
+                <w:lang w:val="en-US" w:eastAsia="de-DE"/>
+              </w:rPr>
+              <w:t>, </w:t>
+            </w:r>
+          </w:p>
+          <w:p>
+            <w:pPr>
+              <w:shd w:val="clear" w:color="auto" w:fill="FFFFFF"/>
+              <w:tabs>
+                <w:tab w:val="left" w:pos="916"/>
+                <w:tab w:val="left" w:pos="1832"/>
+                <w:tab w:val="left" w:pos="2748"/>
+                <w:tab w:val="left" w:pos="3664"/>
+                <w:tab w:val="left" w:pos="4580"/>
+                <w:tab w:val="left" w:pos="5496"/>
+                <w:tab w:val="left" w:pos="6412"/>
+                <w:tab w:val="left" w:pos="7328"/>
+                <w:tab w:val="left" w:pos="8244"/>
+                <w:tab w:val="left" w:pos="9160"/>
+                <w:tab w:val="left" w:pos="10076"/>
+                <w:tab w:val="left" w:pos="10992"/>
+                <w:tab w:val="left" w:pos="11908"/>
+                <w:tab w:val="left" w:pos="12824"/>
+                <w:tab w:val="left" w:pos="13740"/>
+                <w:tab w:val="left" w:pos="14656"/>
+              </w:tabs>
+              <w:rPr>
+                <w:rFonts w:ascii="Consolas" w:eastAsia="Times New Roman" w:hAnsi="Consolas" w:cs="Consolas"/>
+                <w:color w:val="000000"/>
+                <w:sz w:val="20"/>
+                <w:szCs w:val="20"/>
+                <w:lang w:val="en-US" w:eastAsia="de-DE"/>
+              </w:rPr>
+            </w:pPr>
+            <w:r>
+              <w:rPr>
+                <w:rFonts w:ascii="Consolas" w:eastAsia="Times New Roman" w:hAnsi="Consolas" w:cs="Consolas"/>
+                <w:color w:val="000000"/>
+                <w:sz w:val="20"/>
+                <w:szCs w:val="20"/>
+                <w:lang w:val="en-US" w:eastAsia="de-DE"/>
+              </w:rPr>
+              <w:t>                operands =&gt;</w:t>
+            </w:r>
+          </w:p>
+          <w:p>
+            <w:pPr>
+              <w:shd w:val="clear" w:color="auto" w:fill="FFFFFF"/>
+              <w:tabs>
+                <w:tab w:val="left" w:pos="916"/>
+                <w:tab w:val="left" w:pos="1832"/>
+                <w:tab w:val="left" w:pos="2748"/>
+                <w:tab w:val="left" w:pos="3664"/>
+                <w:tab w:val="left" w:pos="4580"/>
+                <w:tab w:val="left" w:pos="5496"/>
+                <w:tab w:val="left" w:pos="6412"/>
+                <w:tab w:val="left" w:pos="7328"/>
+                <w:tab w:val="left" w:pos="8244"/>
+                <w:tab w:val="left" w:pos="9160"/>
+                <w:tab w:val="left" w:pos="10076"/>
+                <w:tab w:val="left" w:pos="10992"/>
+                <w:tab w:val="left" w:pos="11908"/>
+                <w:tab w:val="left" w:pos="12824"/>
+                <w:tab w:val="left" w:pos="13740"/>
+                <w:tab w:val="left" w:pos="14656"/>
+              </w:tabs>
+              <w:rPr>
+                <w:rFonts w:ascii="Consolas" w:eastAsia="Times New Roman" w:hAnsi="Consolas" w:cs="Consolas"/>
+                <w:color w:val="000000"/>
+                <w:sz w:val="20"/>
+                <w:szCs w:val="20"/>
+                <w:lang w:val="en-US" w:eastAsia="de-DE"/>
+              </w:rPr>
+            </w:pPr>
+            <w:r>
+              <w:rPr>
+                <w:rFonts w:ascii="Consolas" w:eastAsia="Times New Roman" w:hAnsi="Consolas" w:cs="Consolas"/>
+                <w:color w:val="000000"/>
+                <w:sz w:val="20"/>
+                <w:szCs w:val="20"/>
+                <w:lang w:val="en-US" w:eastAsia="de-DE"/>
+              </w:rPr>
+              <w:t>                {</w:t>
+            </w:r>
+          </w:p>
+          <w:p>
+            <w:pPr>
+              <w:shd w:val="clear" w:color="auto" w:fill="FFFFFF"/>
+              <w:tabs>
+                <w:tab w:val="left" w:pos="916"/>
+                <w:tab w:val="left" w:pos="1832"/>
+                <w:tab w:val="left" w:pos="2748"/>
+                <w:tab w:val="left" w:pos="3664"/>
+                <w:tab w:val="left" w:pos="4580"/>
+                <w:tab w:val="left" w:pos="5496"/>
+                <w:tab w:val="left" w:pos="6412"/>
+                <w:tab w:val="left" w:pos="7328"/>
+                <w:tab w:val="left" w:pos="8244"/>
+                <w:tab w:val="left" w:pos="9160"/>
+                <w:tab w:val="left" w:pos="10076"/>
+                <w:tab w:val="left" w:pos="10992"/>
+                <w:tab w:val="left" w:pos="11908"/>
+                <w:tab w:val="left" w:pos="12824"/>
+                <w:tab w:val="left" w:pos="13740"/>
+                <w:tab w:val="left" w:pos="14656"/>
+              </w:tabs>
+              <w:rPr>
+                <w:rFonts w:ascii="Consolas" w:eastAsia="Times New Roman" w:hAnsi="Consolas" w:cs="Consolas"/>
+                <w:color w:val="000000"/>
+                <w:sz w:val="20"/>
+                <w:szCs w:val="20"/>
+                <w:lang w:val="en-US" w:eastAsia="de-DE"/>
+              </w:rPr>
+            </w:pPr>
+            <w:r>
+              <w:rPr>
+                <w:rFonts w:ascii="Consolas" w:eastAsia="Times New Roman" w:hAnsi="Consolas" w:cs="Consolas"/>
+                <w:color w:val="000000"/>
+                <w:sz w:val="20"/>
+                <w:szCs w:val="20"/>
+                <w:lang w:val="en-US" w:eastAsia="de-DE"/>
+              </w:rPr>
+              <w:t>                    </w:t>
+            </w:r>
+            <w:proofErr w:type="spellStart"/>
+            <w:r>
+              <w:rPr>
+                <w:rFonts w:ascii="Consolas" w:eastAsia="Times New Roman" w:hAnsi="Consolas" w:cs="Consolas"/>
+                <w:color w:val="0000FF"/>
+                <w:sz w:val="20"/>
+                <w:szCs w:val="20"/>
+                <w:lang w:val="en-US" w:eastAsia="de-DE"/>
+              </w:rPr>
+              <w:t>var</w:t>
+            </w:r>
+            <w:proofErr w:type="spellEnd"/>
+            <w:r>
+              <w:rPr>
+                <w:rFonts w:ascii="Consolas" w:eastAsia="Times New Roman" w:hAnsi="Consolas" w:cs="Consolas"/>
+                <w:color w:val="000000"/>
+                <w:sz w:val="20"/>
+                <w:szCs w:val="20"/>
+                <w:lang w:val="en-US" w:eastAsia="de-DE"/>
+              </w:rPr>
+              <w:t> right = </w:t>
+            </w:r>
+            <w:proofErr w:type="spellStart"/>
+            <w:r>
+              <w:rPr>
+                <w:rFonts w:ascii="Consolas" w:eastAsia="Times New Roman" w:hAnsi="Consolas" w:cs="Consolas"/>
+                <w:color w:val="000000"/>
+                <w:sz w:val="20"/>
+                <w:szCs w:val="20"/>
+                <w:lang w:val="en-US" w:eastAsia="de-DE"/>
+              </w:rPr>
+              <w:t>operands.Pop</w:t>
+            </w:r>
+            <w:proofErr w:type="spellEnd"/>
+            <w:r>
+              <w:rPr>
+                <w:rFonts w:ascii="Consolas" w:eastAsia="Times New Roman" w:hAnsi="Consolas" w:cs="Consolas"/>
+                <w:color w:val="000000"/>
+                <w:sz w:val="20"/>
+                <w:szCs w:val="20"/>
+                <w:lang w:val="en-US" w:eastAsia="de-DE"/>
+              </w:rPr>
+              <w:t>();</w:t>
+            </w:r>
+          </w:p>
+          <w:p>
+            <w:pPr>
+              <w:shd w:val="clear" w:color="auto" w:fill="FFFFFF"/>
+              <w:tabs>
+                <w:tab w:val="left" w:pos="916"/>
+                <w:tab w:val="left" w:pos="1832"/>
+                <w:tab w:val="left" w:pos="2748"/>
+                <w:tab w:val="left" w:pos="3664"/>
+                <w:tab w:val="left" w:pos="4580"/>
+                <w:tab w:val="left" w:pos="5496"/>
+                <w:tab w:val="left" w:pos="6412"/>
+                <w:tab w:val="left" w:pos="7328"/>
+                <w:tab w:val="left" w:pos="8244"/>
+                <w:tab w:val="left" w:pos="9160"/>
+                <w:tab w:val="left" w:pos="10076"/>
+                <w:tab w:val="left" w:pos="10992"/>
+                <w:tab w:val="left" w:pos="11908"/>
+                <w:tab w:val="left" w:pos="12824"/>
+                <w:tab w:val="left" w:pos="13740"/>
+                <w:tab w:val="left" w:pos="14656"/>
+              </w:tabs>
+              <w:rPr>
+                <w:rFonts w:ascii="Consolas" w:eastAsia="Times New Roman" w:hAnsi="Consolas" w:cs="Consolas"/>
+                <w:color w:val="000000"/>
+                <w:sz w:val="20"/>
+                <w:szCs w:val="20"/>
+                <w:lang w:eastAsia="de-DE"/>
+              </w:rPr>
+            </w:pPr>
+            <w:r>
+              <w:rPr>
+                <w:rFonts w:ascii="Consolas" w:eastAsia="Times New Roman" w:hAnsi="Consolas" w:cs="Consolas"/>
+                <w:color w:val="000000"/>
+                <w:sz w:val="20"/>
+                <w:szCs w:val="20"/>
+                <w:lang w:val="en-US" w:eastAsia="de-DE"/>
+              </w:rPr>
+              <w:t>                    </w:t>
+            </w:r>
+            <w:proofErr w:type="spellStart"/>
+            <w:r>
+              <w:rPr>
+                <w:rFonts w:ascii="Consolas" w:eastAsia="Times New Roman" w:hAnsi="Consolas" w:cs="Consolas"/>
+                <w:color w:val="0000FF"/>
+                <w:sz w:val="20"/>
+                <w:szCs w:val="20"/>
+                <w:lang w:eastAsia="de-DE"/>
+              </w:rPr>
+              <w:t>var</w:t>
+            </w:r>
+            <w:proofErr w:type="spellEnd"/>
+            <w:r>
+              <w:rPr>
+                <w:rFonts w:ascii="Consolas" w:eastAsia="Times New Roman" w:hAnsi="Consolas" w:cs="Consolas"/>
+                <w:color w:val="000000"/>
+                <w:sz w:val="20"/>
+                <w:szCs w:val="20"/>
+                <w:lang w:eastAsia="de-DE"/>
+              </w:rPr>
+              <w:t> </w:t>
+            </w:r>
+            <w:proofErr w:type="spellStart"/>
+            <w:r>
+              <w:rPr>
+                <w:rFonts w:ascii="Consolas" w:eastAsia="Times New Roman" w:hAnsi="Consolas" w:cs="Consolas"/>
+                <w:color w:val="000000"/>
+                <w:sz w:val="20"/>
+                <w:szCs w:val="20"/>
+                <w:lang w:eastAsia="de-DE"/>
+              </w:rPr>
+              <w:t>left</w:t>
+            </w:r>
+            <w:proofErr w:type="spellEnd"/>
+            <w:r>
+              <w:rPr>
+                <w:rFonts w:ascii="Consolas" w:eastAsia="Times New Roman" w:hAnsi="Consolas" w:cs="Consolas"/>
+                <w:color w:val="000000"/>
+                <w:sz w:val="20"/>
+                <w:szCs w:val="20"/>
+                <w:lang w:eastAsia="de-DE"/>
+              </w:rPr>
+              <w:t> = </w:t>
+            </w:r>
+            <w:proofErr w:type="spellStart"/>
+            <w:r>
+              <w:rPr>
+                <w:rFonts w:ascii="Consolas" w:eastAsia="Times New Roman" w:hAnsi="Consolas" w:cs="Consolas"/>
+                <w:color w:val="000000"/>
+                <w:sz w:val="20"/>
+                <w:szCs w:val="20"/>
+                <w:lang w:eastAsia="de-DE"/>
+              </w:rPr>
+              <w:t>operands.Pop</w:t>
+            </w:r>
+            <w:proofErr w:type="spellEnd"/>
+            <w:r>
+              <w:rPr>
+                <w:rFonts w:ascii="Consolas" w:eastAsia="Times New Roman" w:hAnsi="Consolas" w:cs="Consolas"/>
+                <w:color w:val="000000"/>
+                <w:sz w:val="20"/>
+                <w:szCs w:val="20"/>
+                <w:lang w:eastAsia="de-DE"/>
+              </w:rPr>
+              <w:t>();</w:t>
+            </w:r>
+          </w:p>
+          <w:p>
+            <w:pPr>
+              <w:shd w:val="clear" w:color="auto" w:fill="FFFFFF"/>
+              <w:tabs>
+                <w:tab w:val="left" w:pos="916"/>
+                <w:tab w:val="left" w:pos="1832"/>
+                <w:tab w:val="left" w:pos="2748"/>
+                <w:tab w:val="left" w:pos="3664"/>
+                <w:tab w:val="left" w:pos="4580"/>
+                <w:tab w:val="left" w:pos="5496"/>
+                <w:tab w:val="left" w:pos="6412"/>
+                <w:tab w:val="left" w:pos="7328"/>
+                <w:tab w:val="left" w:pos="8244"/>
+                <w:tab w:val="left" w:pos="9160"/>
+                <w:tab w:val="left" w:pos="10076"/>
+                <w:tab w:val="left" w:pos="10992"/>
+                <w:tab w:val="left" w:pos="11908"/>
+                <w:tab w:val="left" w:pos="12824"/>
+                <w:tab w:val="left" w:pos="13740"/>
+                <w:tab w:val="left" w:pos="14656"/>
+              </w:tabs>
+              <w:rPr>
+                <w:rFonts w:ascii="Consolas" w:eastAsia="Times New Roman" w:hAnsi="Consolas" w:cs="Consolas"/>
+                <w:color w:val="000000"/>
+                <w:sz w:val="20"/>
+                <w:szCs w:val="20"/>
+                <w:lang w:val="en-US" w:eastAsia="de-DE"/>
+              </w:rPr>
+            </w:pPr>
+            <w:r>
+              <w:rPr>
+                <w:rFonts w:ascii="Consolas" w:eastAsia="Times New Roman" w:hAnsi="Consolas" w:cs="Consolas"/>
+                <w:color w:val="000000"/>
+                <w:sz w:val="20"/>
+                <w:szCs w:val="20"/>
+                <w:lang w:val="en-US" w:eastAsia="de-DE"/>
+              </w:rPr>
+              <w:t>                    </w:t>
+            </w:r>
+            <w:r>
+              <w:rPr>
+                <w:rFonts w:ascii="Consolas" w:eastAsia="Times New Roman" w:hAnsi="Consolas" w:cs="Consolas"/>
+                <w:color w:val="0000FF"/>
+                <w:sz w:val="20"/>
+                <w:szCs w:val="20"/>
+                <w:lang w:val="en-US" w:eastAsia="de-DE"/>
+              </w:rPr>
+              <w:t>return</w:t>
+            </w:r>
+            <w:r>
+              <w:rPr>
+                <w:rFonts w:ascii="Consolas" w:eastAsia="Times New Roman" w:hAnsi="Consolas" w:cs="Consolas"/>
+                <w:color w:val="000000"/>
+                <w:sz w:val="20"/>
+                <w:szCs w:val="20"/>
+                <w:lang w:val="en-US" w:eastAsia="de-DE"/>
+              </w:rPr>
+              <w:t> left + right;</w:t>
+            </w:r>
+          </w:p>
+          <w:p>
+            <w:pPr>
+              <w:shd w:val="clear" w:color="auto" w:fill="FFFFFF"/>
+              <w:tabs>
+                <w:tab w:val="left" w:pos="916"/>
+                <w:tab w:val="left" w:pos="1832"/>
+                <w:tab w:val="left" w:pos="2748"/>
+                <w:tab w:val="left" w:pos="3664"/>
+                <w:tab w:val="left" w:pos="4580"/>
+                <w:tab w:val="left" w:pos="5496"/>
+                <w:tab w:val="left" w:pos="6412"/>
+                <w:tab w:val="left" w:pos="7328"/>
+                <w:tab w:val="left" w:pos="8244"/>
+                <w:tab w:val="left" w:pos="9160"/>
+                <w:tab w:val="left" w:pos="10076"/>
+                <w:tab w:val="left" w:pos="10992"/>
+                <w:tab w:val="left" w:pos="11908"/>
+                <w:tab w:val="left" w:pos="12824"/>
+                <w:tab w:val="left" w:pos="13740"/>
+                <w:tab w:val="left" w:pos="14656"/>
+              </w:tabs>
+              <w:rPr>
+                <w:rFonts w:ascii="Consolas" w:eastAsia="Times New Roman" w:hAnsi="Consolas" w:cs="Consolas"/>
+                <w:color w:val="000000"/>
+                <w:sz w:val="20"/>
+                <w:szCs w:val="20"/>
+                <w:lang w:val="en-US" w:eastAsia="de-DE"/>
+              </w:rPr>
+            </w:pPr>
+            <w:r>
+              <w:rPr>
+                <w:rFonts w:ascii="Consolas" w:eastAsia="Times New Roman" w:hAnsi="Consolas" w:cs="Consolas"/>
+                <w:color w:val="000000"/>
+                <w:sz w:val="20"/>
+                <w:szCs w:val="20"/>
+                <w:lang w:val="en-US" w:eastAsia="de-DE"/>
+              </w:rPr>
+              <w:lastRenderedPageBreak/>
+              <w:t>                }},</w:t>
+            </w:r>
+          </w:p>
+          <w:p>
+            <w:pPr>
+              <w:shd w:val="clear" w:color="auto" w:fill="FFFFFF"/>
+              <w:tabs>
+                <w:tab w:val="left" w:pos="916"/>
+                <w:tab w:val="left" w:pos="1832"/>
+                <w:tab w:val="left" w:pos="2748"/>
+                <w:tab w:val="left" w:pos="3664"/>
+                <w:tab w:val="left" w:pos="4580"/>
+                <w:tab w:val="left" w:pos="5496"/>
+                <w:tab w:val="left" w:pos="6412"/>
+                <w:tab w:val="left" w:pos="7328"/>
+                <w:tab w:val="left" w:pos="8244"/>
+                <w:tab w:val="left" w:pos="9160"/>
+                <w:tab w:val="left" w:pos="10076"/>
+                <w:tab w:val="left" w:pos="10992"/>
+                <w:tab w:val="left" w:pos="11908"/>
+                <w:tab w:val="left" w:pos="12824"/>
+                <w:tab w:val="left" w:pos="13740"/>
+                <w:tab w:val="left" w:pos="14656"/>
+              </w:tabs>
+              <w:rPr>
+                <w:rFonts w:ascii="Consolas" w:eastAsia="Times New Roman" w:hAnsi="Consolas" w:cs="Consolas"/>
+                <w:color w:val="000000"/>
+                <w:sz w:val="20"/>
+                <w:szCs w:val="20"/>
+                <w:lang w:val="en-US" w:eastAsia="de-DE"/>
+              </w:rPr>
+            </w:pPr>
+            <w:r>
+              <w:rPr>
+                <w:rFonts w:ascii="Consolas" w:eastAsia="Times New Roman" w:hAnsi="Consolas" w:cs="Consolas"/>
+                <w:color w:val="000000"/>
+                <w:sz w:val="20"/>
+                <w:szCs w:val="20"/>
+                <w:lang w:val="en-US" w:eastAsia="de-DE"/>
+              </w:rPr>
+              <w:t>            {</w:t>
+            </w:r>
+          </w:p>
+          <w:p>
+            <w:pPr>
+              <w:shd w:val="clear" w:color="auto" w:fill="FFFFFF"/>
+              <w:tabs>
+                <w:tab w:val="left" w:pos="916"/>
+                <w:tab w:val="left" w:pos="1832"/>
+                <w:tab w:val="left" w:pos="2748"/>
+                <w:tab w:val="left" w:pos="3664"/>
+                <w:tab w:val="left" w:pos="4580"/>
+                <w:tab w:val="left" w:pos="5496"/>
+                <w:tab w:val="left" w:pos="6412"/>
+                <w:tab w:val="left" w:pos="7328"/>
+                <w:tab w:val="left" w:pos="8244"/>
+                <w:tab w:val="left" w:pos="9160"/>
+                <w:tab w:val="left" w:pos="10076"/>
+                <w:tab w:val="left" w:pos="10992"/>
+                <w:tab w:val="left" w:pos="11908"/>
+                <w:tab w:val="left" w:pos="12824"/>
+                <w:tab w:val="left" w:pos="13740"/>
+                <w:tab w:val="left" w:pos="14656"/>
+              </w:tabs>
+              <w:rPr>
+                <w:rFonts w:ascii="Consolas" w:eastAsia="Times New Roman" w:hAnsi="Consolas" w:cs="Consolas"/>
+                <w:color w:val="000000"/>
+                <w:sz w:val="20"/>
+                <w:szCs w:val="20"/>
+                <w:lang w:val="en-US" w:eastAsia="de-DE"/>
+              </w:rPr>
+            </w:pPr>
+            <w:r>
+              <w:rPr>
+                <w:rFonts w:ascii="Consolas" w:eastAsia="Times New Roman" w:hAnsi="Consolas" w:cs="Consolas"/>
+                <w:color w:val="000000"/>
+                <w:sz w:val="20"/>
+                <w:szCs w:val="20"/>
+                <w:lang w:val="en-US" w:eastAsia="de-DE"/>
+              </w:rPr>
+              <w:t>                </w:t>
+            </w:r>
+            <w:r>
+              <w:rPr>
+                <w:rFonts w:ascii="Consolas" w:eastAsia="Times New Roman" w:hAnsi="Consolas" w:cs="Consolas"/>
+                <w:color w:val="A31515"/>
+                <w:sz w:val="20"/>
+                <w:szCs w:val="20"/>
+                <w:lang w:val="en-US" w:eastAsia="de-DE"/>
+              </w:rPr>
+              <w:t>"!"</w:t>
+            </w:r>
+            <w:r>
+              <w:rPr>
+                <w:rFonts w:ascii="Consolas" w:eastAsia="Times New Roman" w:hAnsi="Consolas" w:cs="Consolas"/>
+                <w:color w:val="000000"/>
+                <w:sz w:val="20"/>
+                <w:szCs w:val="20"/>
+                <w:lang w:val="en-US" w:eastAsia="de-DE"/>
+              </w:rPr>
+              <w:t>,</w:t>
+            </w:r>
+          </w:p>
+          <w:p>
+            <w:pPr>
+              <w:shd w:val="clear" w:color="auto" w:fill="FFFFFF"/>
+              <w:tabs>
+                <w:tab w:val="left" w:pos="916"/>
+                <w:tab w:val="left" w:pos="1832"/>
+                <w:tab w:val="left" w:pos="2748"/>
+                <w:tab w:val="left" w:pos="3664"/>
+                <w:tab w:val="left" w:pos="4580"/>
+                <w:tab w:val="left" w:pos="5496"/>
+                <w:tab w:val="left" w:pos="6412"/>
+                <w:tab w:val="left" w:pos="7328"/>
+                <w:tab w:val="left" w:pos="8244"/>
+                <w:tab w:val="left" w:pos="9160"/>
+                <w:tab w:val="left" w:pos="10076"/>
+                <w:tab w:val="left" w:pos="10992"/>
+                <w:tab w:val="left" w:pos="11908"/>
+                <w:tab w:val="left" w:pos="12824"/>
+                <w:tab w:val="left" w:pos="13740"/>
+                <w:tab w:val="left" w:pos="14656"/>
+              </w:tabs>
+              <w:rPr>
+                <w:rFonts w:ascii="Consolas" w:eastAsia="Times New Roman" w:hAnsi="Consolas" w:cs="Consolas"/>
+                <w:color w:val="000000"/>
+                <w:sz w:val="20"/>
+                <w:szCs w:val="20"/>
+                <w:lang w:val="en-US" w:eastAsia="de-DE"/>
+              </w:rPr>
+            </w:pPr>
+            <w:r>
+              <w:rPr>
+                <w:rFonts w:ascii="Consolas" w:eastAsia="Times New Roman" w:hAnsi="Consolas" w:cs="Consolas"/>
+                <w:color w:val="000000"/>
+                <w:sz w:val="20"/>
+                <w:szCs w:val="20"/>
+                <w:lang w:val="en-US" w:eastAsia="de-DE"/>
+              </w:rPr>
+              <w:t>                operands =&gt;</w:t>
+            </w:r>
+          </w:p>
+          <w:p>
+            <w:pPr>
+              <w:shd w:val="clear" w:color="auto" w:fill="FFFFFF"/>
+              <w:tabs>
+                <w:tab w:val="left" w:pos="916"/>
+                <w:tab w:val="left" w:pos="1832"/>
+                <w:tab w:val="left" w:pos="2748"/>
+                <w:tab w:val="left" w:pos="3664"/>
+                <w:tab w:val="left" w:pos="4580"/>
+                <w:tab w:val="left" w:pos="5496"/>
+                <w:tab w:val="left" w:pos="6412"/>
+                <w:tab w:val="left" w:pos="7328"/>
+                <w:tab w:val="left" w:pos="8244"/>
+                <w:tab w:val="left" w:pos="9160"/>
+                <w:tab w:val="left" w:pos="10076"/>
+                <w:tab w:val="left" w:pos="10992"/>
+                <w:tab w:val="left" w:pos="11908"/>
+                <w:tab w:val="left" w:pos="12824"/>
+                <w:tab w:val="left" w:pos="13740"/>
+                <w:tab w:val="left" w:pos="14656"/>
+              </w:tabs>
+              <w:rPr>
+                <w:rFonts w:ascii="Consolas" w:eastAsia="Times New Roman" w:hAnsi="Consolas" w:cs="Consolas"/>
+                <w:color w:val="000000"/>
+                <w:sz w:val="20"/>
+                <w:szCs w:val="20"/>
+                <w:lang w:val="en-US" w:eastAsia="de-DE"/>
+              </w:rPr>
+            </w:pPr>
+            <w:r>
+              <w:rPr>
+                <w:rFonts w:ascii="Consolas" w:eastAsia="Times New Roman" w:hAnsi="Consolas" w:cs="Consolas"/>
+                <w:color w:val="000000"/>
+                <w:sz w:val="20"/>
+                <w:szCs w:val="20"/>
+                <w:lang w:val="en-US" w:eastAsia="de-DE"/>
+              </w:rPr>
+              <w:t>                {</w:t>
+            </w:r>
+          </w:p>
+          <w:p>
+            <w:pPr>
+              <w:shd w:val="clear" w:color="auto" w:fill="FFFFFF"/>
+              <w:tabs>
+                <w:tab w:val="left" w:pos="916"/>
+                <w:tab w:val="left" w:pos="1832"/>
+                <w:tab w:val="left" w:pos="2748"/>
+                <w:tab w:val="left" w:pos="3664"/>
+                <w:tab w:val="left" w:pos="4580"/>
+                <w:tab w:val="left" w:pos="5496"/>
+                <w:tab w:val="left" w:pos="6412"/>
+                <w:tab w:val="left" w:pos="7328"/>
+                <w:tab w:val="left" w:pos="8244"/>
+                <w:tab w:val="left" w:pos="9160"/>
+                <w:tab w:val="left" w:pos="10076"/>
+                <w:tab w:val="left" w:pos="10992"/>
+                <w:tab w:val="left" w:pos="11908"/>
+                <w:tab w:val="left" w:pos="12824"/>
+                <w:tab w:val="left" w:pos="13740"/>
+                <w:tab w:val="left" w:pos="14656"/>
+              </w:tabs>
+              <w:rPr>
+                <w:rFonts w:ascii="Consolas" w:eastAsia="Times New Roman" w:hAnsi="Consolas" w:cs="Consolas"/>
+                <w:color w:val="000000"/>
+                <w:sz w:val="20"/>
+                <w:szCs w:val="20"/>
+                <w:lang w:val="en-US" w:eastAsia="de-DE"/>
+              </w:rPr>
+            </w:pPr>
+            <w:r>
+              <w:rPr>
+                <w:rFonts w:ascii="Consolas" w:eastAsia="Times New Roman" w:hAnsi="Consolas" w:cs="Consolas"/>
+                <w:color w:val="000000"/>
+                <w:sz w:val="20"/>
+                <w:szCs w:val="20"/>
+                <w:lang w:val="en-US" w:eastAsia="de-DE"/>
+              </w:rPr>
+              <w:t>                    </w:t>
+            </w:r>
+            <w:proofErr w:type="spellStart"/>
+            <w:r>
+              <w:rPr>
+                <w:rFonts w:ascii="Consolas" w:eastAsia="Times New Roman" w:hAnsi="Consolas" w:cs="Consolas"/>
+                <w:color w:val="0000FF"/>
+                <w:sz w:val="20"/>
+                <w:szCs w:val="20"/>
+                <w:lang w:val="en-US" w:eastAsia="de-DE"/>
+              </w:rPr>
+              <w:t>var</w:t>
+            </w:r>
+            <w:proofErr w:type="spellEnd"/>
+            <w:r>
+              <w:rPr>
+                <w:rFonts w:ascii="Consolas" w:eastAsia="Times New Roman" w:hAnsi="Consolas" w:cs="Consolas"/>
+                <w:color w:val="000000"/>
+                <w:sz w:val="20"/>
+                <w:szCs w:val="20"/>
+                <w:lang w:val="en-US" w:eastAsia="de-DE"/>
+              </w:rPr>
+              <w:t> operand = </w:t>
+            </w:r>
+            <w:proofErr w:type="spellStart"/>
+            <w:r>
+              <w:rPr>
+                <w:rFonts w:ascii="Consolas" w:eastAsia="Times New Roman" w:hAnsi="Consolas" w:cs="Consolas"/>
+                <w:color w:val="000000"/>
+                <w:sz w:val="20"/>
+                <w:szCs w:val="20"/>
+                <w:lang w:val="en-US" w:eastAsia="de-DE"/>
+              </w:rPr>
+              <w:t>operands.Pop</w:t>
+            </w:r>
+            <w:proofErr w:type="spellEnd"/>
+            <w:r>
+              <w:rPr>
+                <w:rFonts w:ascii="Consolas" w:eastAsia="Times New Roman" w:hAnsi="Consolas" w:cs="Consolas"/>
+                <w:color w:val="000000"/>
+                <w:sz w:val="20"/>
+                <w:szCs w:val="20"/>
+                <w:lang w:val="en-US" w:eastAsia="de-DE"/>
+              </w:rPr>
+              <w:t>();</w:t>
+            </w:r>
+          </w:p>
+          <w:p>
+            <w:pPr>
+              <w:shd w:val="clear" w:color="auto" w:fill="FFFFFF"/>
+              <w:tabs>
+                <w:tab w:val="left" w:pos="916"/>
+                <w:tab w:val="left" w:pos="1832"/>
+                <w:tab w:val="left" w:pos="2748"/>
+                <w:tab w:val="left" w:pos="3664"/>
+                <w:tab w:val="left" w:pos="4580"/>
+                <w:tab w:val="left" w:pos="5496"/>
+                <w:tab w:val="left" w:pos="6412"/>
+                <w:tab w:val="left" w:pos="7328"/>
+                <w:tab w:val="left" w:pos="8244"/>
+                <w:tab w:val="left" w:pos="9160"/>
+                <w:tab w:val="left" w:pos="10076"/>
+                <w:tab w:val="left" w:pos="10992"/>
+                <w:tab w:val="left" w:pos="11908"/>
+                <w:tab w:val="left" w:pos="12824"/>
+                <w:tab w:val="left" w:pos="13740"/>
+                <w:tab w:val="left" w:pos="14656"/>
+              </w:tabs>
+              <w:rPr>
+                <w:rFonts w:ascii="Consolas" w:eastAsia="Times New Roman" w:hAnsi="Consolas" w:cs="Consolas"/>
+                <w:color w:val="000000"/>
+                <w:sz w:val="20"/>
+                <w:szCs w:val="20"/>
+                <w:lang w:val="en-US" w:eastAsia="de-DE"/>
+              </w:rPr>
+            </w:pPr>
+            <w:r>
+              <w:rPr>
+                <w:rFonts w:ascii="Consolas" w:eastAsia="Times New Roman" w:hAnsi="Consolas" w:cs="Consolas"/>
+                <w:color w:val="000000"/>
+                <w:sz w:val="20"/>
+                <w:szCs w:val="20"/>
+                <w:lang w:val="en-US" w:eastAsia="de-DE"/>
+              </w:rPr>
+              <w:t>                    </w:t>
+            </w:r>
+            <w:r>
+              <w:rPr>
+                <w:rFonts w:ascii="Consolas" w:eastAsia="Times New Roman" w:hAnsi="Consolas" w:cs="Consolas"/>
+                <w:color w:val="0000FF"/>
+                <w:sz w:val="20"/>
+                <w:szCs w:val="20"/>
+                <w:lang w:val="en-US" w:eastAsia="de-DE"/>
+              </w:rPr>
+              <w:t>return</w:t>
+            </w:r>
+            <w:r>
+              <w:rPr>
+                <w:rFonts w:ascii="Consolas" w:eastAsia="Times New Roman" w:hAnsi="Consolas" w:cs="Consolas"/>
+                <w:color w:val="000000"/>
+                <w:sz w:val="20"/>
+                <w:szCs w:val="20"/>
+                <w:lang w:val="en-US" w:eastAsia="de-DE"/>
+              </w:rPr>
+              <w:t> Factorial(operand);</w:t>
+            </w:r>
+          </w:p>
+          <w:p>
+            <w:pPr>
+              <w:shd w:val="clear" w:color="auto" w:fill="FFFFFF"/>
+              <w:tabs>
+                <w:tab w:val="left" w:pos="916"/>
+                <w:tab w:val="left" w:pos="1832"/>
+                <w:tab w:val="left" w:pos="2748"/>
+                <w:tab w:val="left" w:pos="3664"/>
+                <w:tab w:val="left" w:pos="4580"/>
+                <w:tab w:val="left" w:pos="5496"/>
+                <w:tab w:val="left" w:pos="6412"/>
+                <w:tab w:val="left" w:pos="7328"/>
+                <w:tab w:val="left" w:pos="8244"/>
+                <w:tab w:val="left" w:pos="9160"/>
+                <w:tab w:val="left" w:pos="10076"/>
+                <w:tab w:val="left" w:pos="10992"/>
+                <w:tab w:val="left" w:pos="11908"/>
+                <w:tab w:val="left" w:pos="12824"/>
+                <w:tab w:val="left" w:pos="13740"/>
+                <w:tab w:val="left" w:pos="14656"/>
+              </w:tabs>
+              <w:rPr>
+                <w:rFonts w:ascii="Consolas" w:eastAsia="Times New Roman" w:hAnsi="Consolas" w:cs="Consolas"/>
+                <w:color w:val="000000"/>
+                <w:sz w:val="20"/>
+                <w:szCs w:val="20"/>
+                <w:lang w:val="en-US" w:eastAsia="de-DE"/>
+              </w:rPr>
+            </w:pPr>
+            <w:r>
+              <w:rPr>
+                <w:rFonts w:ascii="Consolas" w:eastAsia="Times New Roman" w:hAnsi="Consolas" w:cs="Consolas"/>
+                <w:color w:val="000000"/>
+                <w:sz w:val="20"/>
+                <w:szCs w:val="20"/>
+                <w:lang w:val="en-US" w:eastAsia="de-DE"/>
+              </w:rPr>
+              <w:t>                }</w:t>
+            </w:r>
+          </w:p>
+          <w:p>
+            <w:pPr>
+              <w:shd w:val="clear" w:color="auto" w:fill="FFFFFF"/>
+              <w:tabs>
+                <w:tab w:val="left" w:pos="916"/>
+                <w:tab w:val="left" w:pos="1832"/>
+                <w:tab w:val="left" w:pos="2748"/>
+                <w:tab w:val="left" w:pos="3664"/>
+                <w:tab w:val="left" w:pos="4580"/>
+                <w:tab w:val="left" w:pos="5496"/>
+                <w:tab w:val="left" w:pos="6412"/>
+                <w:tab w:val="left" w:pos="7328"/>
+                <w:tab w:val="left" w:pos="8244"/>
+                <w:tab w:val="left" w:pos="9160"/>
+                <w:tab w:val="left" w:pos="10076"/>
+                <w:tab w:val="left" w:pos="10992"/>
+                <w:tab w:val="left" w:pos="11908"/>
+                <w:tab w:val="left" w:pos="12824"/>
+                <w:tab w:val="left" w:pos="13740"/>
+                <w:tab w:val="left" w:pos="14656"/>
+              </w:tabs>
+              <w:rPr>
+                <w:rFonts w:ascii="Consolas" w:eastAsia="Times New Roman" w:hAnsi="Consolas" w:cs="Consolas"/>
+                <w:color w:val="000000"/>
+                <w:sz w:val="20"/>
+                <w:szCs w:val="20"/>
+                <w:lang w:val="en-US" w:eastAsia="de-DE"/>
+              </w:rPr>
+            </w:pPr>
+            <w:r>
+              <w:rPr>
+                <w:rFonts w:ascii="Consolas" w:eastAsia="Times New Roman" w:hAnsi="Consolas" w:cs="Consolas"/>
+                <w:color w:val="000000"/>
+                <w:sz w:val="20"/>
+                <w:szCs w:val="20"/>
+                <w:lang w:val="en-US" w:eastAsia="de-DE"/>
+              </w:rPr>
+              <w:t>            }</w:t>
+            </w:r>
+          </w:p>
+          <w:p>
+            <w:pPr>
+              <w:shd w:val="clear" w:color="auto" w:fill="FFFFFF"/>
+              <w:tabs>
+                <w:tab w:val="left" w:pos="916"/>
+                <w:tab w:val="left" w:pos="1832"/>
+                <w:tab w:val="left" w:pos="2748"/>
+                <w:tab w:val="left" w:pos="3664"/>
+                <w:tab w:val="left" w:pos="4580"/>
+                <w:tab w:val="left" w:pos="5496"/>
+                <w:tab w:val="left" w:pos="6412"/>
+                <w:tab w:val="left" w:pos="7328"/>
+                <w:tab w:val="left" w:pos="8244"/>
+                <w:tab w:val="left" w:pos="9160"/>
+                <w:tab w:val="left" w:pos="10076"/>
+                <w:tab w:val="left" w:pos="10992"/>
+                <w:tab w:val="left" w:pos="11908"/>
+                <w:tab w:val="left" w:pos="12824"/>
+                <w:tab w:val="left" w:pos="13740"/>
+                <w:tab w:val="left" w:pos="14656"/>
+              </w:tabs>
+              <w:rPr>
+                <w:rFonts w:ascii="Consolas" w:eastAsia="Times New Roman" w:hAnsi="Consolas" w:cs="Consolas"/>
+                <w:color w:val="000000"/>
+                <w:sz w:val="20"/>
+                <w:szCs w:val="20"/>
+                <w:lang w:val="en-US" w:eastAsia="de-DE"/>
+              </w:rPr>
+            </w:pPr>
+            <w:r>
+              <w:rPr>
+                <w:rFonts w:ascii="Consolas" w:eastAsia="Times New Roman" w:hAnsi="Consolas" w:cs="Consolas"/>
+                <w:color w:val="000000"/>
+                <w:sz w:val="20"/>
+                <w:szCs w:val="20"/>
+                <w:lang w:val="en-US" w:eastAsia="de-DE"/>
+              </w:rPr>
+              <w:t>        };</w:t>
+            </w:r>
+          </w:p>
+          <w:p>
+            <w:pPr>
+              <w:shd w:val="clear" w:color="auto" w:fill="FFFFFF"/>
+              <w:tabs>
+                <w:tab w:val="left" w:pos="916"/>
+                <w:tab w:val="left" w:pos="1832"/>
+                <w:tab w:val="left" w:pos="2748"/>
+                <w:tab w:val="left" w:pos="3664"/>
+                <w:tab w:val="left" w:pos="4580"/>
+                <w:tab w:val="left" w:pos="5496"/>
+                <w:tab w:val="left" w:pos="6412"/>
+                <w:tab w:val="left" w:pos="7328"/>
+                <w:tab w:val="left" w:pos="8244"/>
+                <w:tab w:val="left" w:pos="9160"/>
+                <w:tab w:val="left" w:pos="10076"/>
+                <w:tab w:val="left" w:pos="10992"/>
+                <w:tab w:val="left" w:pos="11908"/>
+                <w:tab w:val="left" w:pos="12824"/>
+                <w:tab w:val="left" w:pos="13740"/>
+                <w:tab w:val="left" w:pos="14656"/>
+              </w:tabs>
+              <w:rPr>
+                <w:rFonts w:ascii="Consolas" w:eastAsia="Times New Roman" w:hAnsi="Consolas" w:cs="Consolas"/>
+                <w:color w:val="000000"/>
+                <w:sz w:val="20"/>
+                <w:szCs w:val="20"/>
+                <w:lang w:val="en-US" w:eastAsia="de-DE"/>
+              </w:rPr>
+            </w:pPr>
+            <w:r>
+              <w:rPr>
+                <w:rFonts w:ascii="Consolas" w:eastAsia="Times New Roman" w:hAnsi="Consolas" w:cs="Consolas"/>
+                <w:color w:val="000000"/>
+                <w:sz w:val="20"/>
+                <w:szCs w:val="20"/>
+                <w:lang w:val="en-US" w:eastAsia="de-DE"/>
+              </w:rPr>
+              <w:t>    }</w:t>
+            </w:r>
+          </w:p>
+          <w:p>
+            <w:pPr>
+              <w:shd w:val="clear" w:color="auto" w:fill="FFFFFF"/>
+              <w:tabs>
+                <w:tab w:val="left" w:pos="916"/>
+                <w:tab w:val="left" w:pos="1832"/>
+                <w:tab w:val="left" w:pos="2748"/>
+                <w:tab w:val="left" w:pos="3664"/>
+                <w:tab w:val="left" w:pos="4580"/>
+                <w:tab w:val="left" w:pos="5496"/>
+                <w:tab w:val="left" w:pos="6412"/>
+                <w:tab w:val="left" w:pos="7328"/>
+                <w:tab w:val="left" w:pos="8244"/>
+                <w:tab w:val="left" w:pos="9160"/>
+                <w:tab w:val="left" w:pos="10076"/>
+                <w:tab w:val="left" w:pos="10992"/>
+                <w:tab w:val="left" w:pos="11908"/>
+                <w:tab w:val="left" w:pos="12824"/>
+                <w:tab w:val="left" w:pos="13740"/>
+                <w:tab w:val="left" w:pos="14656"/>
+              </w:tabs>
+              <w:rPr>
+                <w:rFonts w:ascii="Consolas" w:eastAsia="Times New Roman" w:hAnsi="Consolas" w:cs="Consolas"/>
+                <w:color w:val="000000"/>
+                <w:sz w:val="20"/>
+                <w:szCs w:val="20"/>
+                <w:lang w:val="en-US" w:eastAsia="de-DE"/>
+              </w:rPr>
+            </w:pPr>
+            <w:r>
+              <w:rPr>
+                <w:rFonts w:ascii="Consolas" w:eastAsia="Times New Roman" w:hAnsi="Consolas" w:cs="Consolas"/>
+                <w:color w:val="000000"/>
+                <w:sz w:val="20"/>
+                <w:szCs w:val="20"/>
+                <w:lang w:val="en-US" w:eastAsia="de-DE"/>
+              </w:rPr>
+              <w:t xml:space="preserve"> </w:t>
+            </w:r>
+          </w:p>
+          <w:p>
+            <w:pPr>
+              <w:shd w:val="clear" w:color="auto" w:fill="FFFFFF"/>
+              <w:tabs>
+                <w:tab w:val="left" w:pos="916"/>
+                <w:tab w:val="left" w:pos="1832"/>
+                <w:tab w:val="left" w:pos="2748"/>
+                <w:tab w:val="left" w:pos="3664"/>
+                <w:tab w:val="left" w:pos="4580"/>
+                <w:tab w:val="left" w:pos="5496"/>
+                <w:tab w:val="left" w:pos="6412"/>
+                <w:tab w:val="left" w:pos="7328"/>
+                <w:tab w:val="left" w:pos="8244"/>
+                <w:tab w:val="left" w:pos="9160"/>
+                <w:tab w:val="left" w:pos="10076"/>
+                <w:tab w:val="left" w:pos="10992"/>
+                <w:tab w:val="left" w:pos="11908"/>
+                <w:tab w:val="left" w:pos="12824"/>
+                <w:tab w:val="left" w:pos="13740"/>
+                <w:tab w:val="left" w:pos="14656"/>
+              </w:tabs>
+              <w:rPr>
+                <w:rFonts w:ascii="Consolas" w:eastAsia="Times New Roman" w:hAnsi="Consolas" w:cs="Consolas"/>
+                <w:color w:val="000000"/>
+                <w:sz w:val="20"/>
+                <w:szCs w:val="20"/>
+                <w:lang w:val="en-US" w:eastAsia="de-DE"/>
+              </w:rPr>
+            </w:pPr>
+            <w:r>
+              <w:rPr>
+                <w:rFonts w:ascii="Consolas" w:eastAsia="Times New Roman" w:hAnsi="Consolas" w:cs="Consolas"/>
+                <w:color w:val="000000"/>
+                <w:sz w:val="20"/>
+                <w:szCs w:val="20"/>
+                <w:lang w:val="en-US" w:eastAsia="de-DE"/>
+              </w:rPr>
+              <w:t>    </w:t>
+            </w:r>
+            <w:r>
+              <w:rPr>
+                <w:rFonts w:ascii="Consolas" w:eastAsia="Times New Roman" w:hAnsi="Consolas" w:cs="Consolas"/>
+                <w:color w:val="000000"/>
+                <w:sz w:val="20"/>
+                <w:szCs w:val="20"/>
+                <w:lang w:val="en-US" w:eastAsia="de-DE"/>
+              </w:rPr>
+              <w:t>…</w:t>
+            </w:r>
+          </w:p>
+          <w:p>
+            <w:pPr>
+              <w:shd w:val="clear" w:color="auto" w:fill="FFFFFF"/>
+              <w:tabs>
+                <w:tab w:val="left" w:pos="916"/>
+                <w:tab w:val="left" w:pos="1832"/>
+                <w:tab w:val="left" w:pos="2748"/>
+                <w:tab w:val="left" w:pos="3664"/>
+                <w:tab w:val="left" w:pos="4580"/>
+                <w:tab w:val="left" w:pos="5496"/>
+                <w:tab w:val="left" w:pos="6412"/>
+                <w:tab w:val="left" w:pos="7328"/>
+                <w:tab w:val="left" w:pos="8244"/>
+                <w:tab w:val="left" w:pos="9160"/>
+                <w:tab w:val="left" w:pos="10076"/>
+                <w:tab w:val="left" w:pos="10992"/>
+                <w:tab w:val="left" w:pos="11908"/>
+                <w:tab w:val="left" w:pos="12824"/>
+                <w:tab w:val="left" w:pos="13740"/>
+                <w:tab w:val="left" w:pos="14656"/>
+              </w:tabs>
+              <w:rPr>
+                <w:rFonts w:ascii="Consolas" w:eastAsia="Times New Roman" w:hAnsi="Consolas" w:cs="Consolas"/>
+                <w:color w:val="000000"/>
+                <w:sz w:val="20"/>
+                <w:szCs w:val="20"/>
+                <w:lang w:val="en-US" w:eastAsia="de-DE"/>
+              </w:rPr>
+            </w:pPr>
+            <w:r>
+              <w:rPr>
+                <w:rFonts w:ascii="Consolas" w:eastAsia="Times New Roman" w:hAnsi="Consolas" w:cs="Consolas"/>
+                <w:color w:val="000000"/>
+                <w:sz w:val="20"/>
+                <w:szCs w:val="20"/>
+                <w:lang w:val="en-US" w:eastAsia="de-DE"/>
+              </w:rPr>
+              <w:t xml:space="preserve"> </w:t>
+            </w:r>
+          </w:p>
+          <w:p>
+            <w:pPr>
+              <w:shd w:val="clear" w:color="auto" w:fill="FFFFFF"/>
+              <w:tabs>
+                <w:tab w:val="left" w:pos="916"/>
+                <w:tab w:val="left" w:pos="1832"/>
+                <w:tab w:val="left" w:pos="2748"/>
+                <w:tab w:val="left" w:pos="3664"/>
+                <w:tab w:val="left" w:pos="4580"/>
+                <w:tab w:val="left" w:pos="5496"/>
+                <w:tab w:val="left" w:pos="6412"/>
+                <w:tab w:val="left" w:pos="7328"/>
+                <w:tab w:val="left" w:pos="8244"/>
+                <w:tab w:val="left" w:pos="9160"/>
+                <w:tab w:val="left" w:pos="10076"/>
+                <w:tab w:val="left" w:pos="10992"/>
+                <w:tab w:val="left" w:pos="11908"/>
+                <w:tab w:val="left" w:pos="12824"/>
+                <w:tab w:val="left" w:pos="13740"/>
+                <w:tab w:val="left" w:pos="14656"/>
+              </w:tabs>
+              <w:rPr>
+                <w:rFonts w:ascii="Consolas" w:eastAsia="Times New Roman" w:hAnsi="Consolas" w:cs="Consolas"/>
+                <w:color w:val="000000"/>
+                <w:sz w:val="20"/>
+                <w:szCs w:val="20"/>
+                <w:lang w:val="en-US" w:eastAsia="de-DE"/>
+              </w:rPr>
+            </w:pPr>
+            <w:r>
+              <w:rPr>
+                <w:rFonts w:ascii="Consolas" w:eastAsia="Times New Roman" w:hAnsi="Consolas" w:cs="Consolas"/>
+                <w:color w:val="000000"/>
+                <w:sz w:val="20"/>
+                <w:szCs w:val="20"/>
+                <w:lang w:val="en-US" w:eastAsia="de-DE"/>
+              </w:rPr>
+              <w:t>    </w:t>
+            </w:r>
+            <w:r>
+              <w:rPr>
+                <w:rFonts w:ascii="Consolas" w:eastAsia="Times New Roman" w:hAnsi="Consolas" w:cs="Consolas"/>
+                <w:color w:val="0000FF"/>
+                <w:sz w:val="20"/>
+                <w:szCs w:val="20"/>
+                <w:lang w:val="en-US" w:eastAsia="de-DE"/>
+              </w:rPr>
+              <w:t>public</w:t>
+            </w:r>
+            <w:r>
+              <w:rPr>
+                <w:rFonts w:ascii="Consolas" w:eastAsia="Times New Roman" w:hAnsi="Consolas" w:cs="Consolas"/>
+                <w:color w:val="000000"/>
+                <w:sz w:val="20"/>
+                <w:szCs w:val="20"/>
+                <w:lang w:val="en-US" w:eastAsia="de-DE"/>
+              </w:rPr>
+              <w:t> </w:t>
+            </w:r>
+            <w:r>
+              <w:rPr>
+                <w:rFonts w:ascii="Consolas" w:eastAsia="Times New Roman" w:hAnsi="Consolas" w:cs="Consolas"/>
+                <w:color w:val="0000FF"/>
+                <w:sz w:val="20"/>
+                <w:szCs w:val="20"/>
+                <w:lang w:val="en-US" w:eastAsia="de-DE"/>
+              </w:rPr>
+              <w:t>void</w:t>
+            </w:r>
+            <w:r>
+              <w:rPr>
+                <w:rFonts w:ascii="Consolas" w:eastAsia="Times New Roman" w:hAnsi="Consolas" w:cs="Consolas"/>
+                <w:color w:val="000000"/>
+                <w:sz w:val="20"/>
+                <w:szCs w:val="20"/>
+                <w:lang w:val="en-US" w:eastAsia="de-DE"/>
+              </w:rPr>
+              <w:t> Calculate(</w:t>
+            </w:r>
+            <w:r>
+              <w:rPr>
+                <w:rFonts w:ascii="Consolas" w:eastAsia="Times New Roman" w:hAnsi="Consolas" w:cs="Consolas"/>
+                <w:color w:val="2B91AF"/>
+                <w:sz w:val="20"/>
+                <w:szCs w:val="20"/>
+                <w:lang w:val="en-US" w:eastAsia="de-DE"/>
+              </w:rPr>
+              <w:t>Tuple</w:t>
+            </w:r>
+            <w:r>
+              <w:rPr>
+                <w:rFonts w:ascii="Consolas" w:eastAsia="Times New Roman" w:hAnsi="Consolas" w:cs="Consolas"/>
+                <w:color w:val="000000"/>
+                <w:sz w:val="20"/>
+                <w:szCs w:val="20"/>
+                <w:lang w:val="en-US" w:eastAsia="de-DE"/>
+              </w:rPr>
+              <w:t>&lt;</w:t>
+            </w:r>
+            <w:r>
+              <w:rPr>
+                <w:rFonts w:ascii="Consolas" w:eastAsia="Times New Roman" w:hAnsi="Consolas" w:cs="Consolas"/>
+                <w:color w:val="0000FF"/>
+                <w:sz w:val="20"/>
+                <w:szCs w:val="20"/>
+                <w:lang w:val="en-US" w:eastAsia="de-DE"/>
+              </w:rPr>
+              <w:t>string</w:t>
+            </w:r>
+            <w:r>
+              <w:rPr>
+                <w:rFonts w:ascii="Consolas" w:eastAsia="Times New Roman" w:hAnsi="Consolas" w:cs="Consolas"/>
+                <w:color w:val="000000"/>
+                <w:sz w:val="20"/>
+                <w:szCs w:val="20"/>
+                <w:lang w:val="en-US" w:eastAsia="de-DE"/>
+              </w:rPr>
+              <w:t>, </w:t>
+            </w:r>
+            <w:proofErr w:type="spellStart"/>
+            <w:r>
+              <w:rPr>
+                <w:rFonts w:ascii="Consolas" w:eastAsia="Times New Roman" w:hAnsi="Consolas" w:cs="Consolas"/>
+                <w:color w:val="0000FF"/>
+                <w:sz w:val="20"/>
+                <w:szCs w:val="20"/>
+                <w:lang w:val="en-US" w:eastAsia="de-DE"/>
+              </w:rPr>
+              <w:t>int</w:t>
+            </w:r>
+            <w:proofErr w:type="spellEnd"/>
+            <w:r>
+              <w:rPr>
+                <w:rFonts w:ascii="Consolas" w:eastAsia="Times New Roman" w:hAnsi="Consolas" w:cs="Consolas"/>
+                <w:color w:val="000000"/>
+                <w:sz w:val="20"/>
+                <w:szCs w:val="20"/>
+                <w:lang w:val="en-US" w:eastAsia="de-DE"/>
+              </w:rPr>
+              <w:t>&gt; </w:t>
+            </w:r>
+            <w:proofErr w:type="spellStart"/>
+            <w:r>
+              <w:rPr>
+                <w:rFonts w:ascii="Consolas" w:eastAsia="Times New Roman" w:hAnsi="Consolas" w:cs="Consolas"/>
+                <w:color w:val="000000"/>
+                <w:sz w:val="20"/>
+                <w:szCs w:val="20"/>
+                <w:lang w:val="en-US" w:eastAsia="de-DE"/>
+              </w:rPr>
+              <w:t>calcRequest</w:t>
+            </w:r>
+            <w:proofErr w:type="spellEnd"/>
+            <w:r>
+              <w:rPr>
+                <w:rFonts w:ascii="Consolas" w:eastAsia="Times New Roman" w:hAnsi="Consolas" w:cs="Consolas"/>
+                <w:color w:val="000000"/>
+                <w:sz w:val="20"/>
+                <w:szCs w:val="20"/>
+                <w:lang w:val="en-US" w:eastAsia="de-DE"/>
+              </w:rPr>
+              <w:t>)</w:t>
+            </w:r>
+          </w:p>
+          <w:p>
+            <w:pPr>
+              <w:shd w:val="clear" w:color="auto" w:fill="FFFFFF"/>
+              <w:tabs>
+                <w:tab w:val="left" w:pos="916"/>
+                <w:tab w:val="left" w:pos="1832"/>
+                <w:tab w:val="left" w:pos="2748"/>
+                <w:tab w:val="left" w:pos="3664"/>
+                <w:tab w:val="left" w:pos="4580"/>
+                <w:tab w:val="left" w:pos="5496"/>
+                <w:tab w:val="left" w:pos="6412"/>
+                <w:tab w:val="left" w:pos="7328"/>
+                <w:tab w:val="left" w:pos="8244"/>
+                <w:tab w:val="left" w:pos="9160"/>
+                <w:tab w:val="left" w:pos="10076"/>
+                <w:tab w:val="left" w:pos="10992"/>
+                <w:tab w:val="left" w:pos="11908"/>
+                <w:tab w:val="left" w:pos="12824"/>
+                <w:tab w:val="left" w:pos="13740"/>
+                <w:tab w:val="left" w:pos="14656"/>
+              </w:tabs>
+              <w:rPr>
+                <w:rFonts w:ascii="Consolas" w:eastAsia="Times New Roman" w:hAnsi="Consolas" w:cs="Consolas"/>
+                <w:color w:val="000000"/>
+                <w:sz w:val="20"/>
+                <w:szCs w:val="20"/>
+                <w:lang w:val="en-US" w:eastAsia="de-DE"/>
+              </w:rPr>
+            </w:pPr>
+            <w:r>
+              <w:rPr>
+                <w:rFonts w:ascii="Consolas" w:eastAsia="Times New Roman" w:hAnsi="Consolas" w:cs="Consolas"/>
+                <w:color w:val="000000"/>
+                <w:sz w:val="20"/>
+                <w:szCs w:val="20"/>
+                <w:lang w:val="en-US" w:eastAsia="de-DE"/>
+              </w:rPr>
+              <w:t>    {</w:t>
+            </w:r>
+          </w:p>
+          <w:p>
+            <w:pPr>
+              <w:shd w:val="clear" w:color="auto" w:fill="FFFFFF"/>
+              <w:tabs>
+                <w:tab w:val="left" w:pos="916"/>
+                <w:tab w:val="left" w:pos="1832"/>
+                <w:tab w:val="left" w:pos="2748"/>
+                <w:tab w:val="left" w:pos="3664"/>
+                <w:tab w:val="left" w:pos="4580"/>
+                <w:tab w:val="left" w:pos="5496"/>
+                <w:tab w:val="left" w:pos="6412"/>
+                <w:tab w:val="left" w:pos="7328"/>
+                <w:tab w:val="left" w:pos="8244"/>
+                <w:tab w:val="left" w:pos="9160"/>
+                <w:tab w:val="left" w:pos="10076"/>
+                <w:tab w:val="left" w:pos="10992"/>
+                <w:tab w:val="left" w:pos="11908"/>
+                <w:tab w:val="left" w:pos="12824"/>
+                <w:tab w:val="left" w:pos="13740"/>
+                <w:tab w:val="left" w:pos="14656"/>
+              </w:tabs>
+              <w:rPr>
+                <w:rFonts w:ascii="Consolas" w:eastAsia="Times New Roman" w:hAnsi="Consolas" w:cs="Consolas"/>
+                <w:color w:val="000000"/>
+                <w:sz w:val="20"/>
+                <w:szCs w:val="20"/>
+                <w:lang w:val="en-US" w:eastAsia="de-DE"/>
+              </w:rPr>
+            </w:pPr>
+            <w:r>
+              <w:rPr>
+                <w:rFonts w:ascii="Consolas" w:eastAsia="Times New Roman" w:hAnsi="Consolas" w:cs="Consolas"/>
+                <w:color w:val="000000"/>
+                <w:sz w:val="20"/>
+                <w:szCs w:val="20"/>
+                <w:lang w:val="en-US" w:eastAsia="de-DE"/>
+              </w:rPr>
+              <w:t>        _</w:t>
+            </w:r>
+            <w:proofErr w:type="spellStart"/>
+            <w:r>
+              <w:rPr>
+                <w:rFonts w:ascii="Consolas" w:eastAsia="Times New Roman" w:hAnsi="Consolas" w:cs="Consolas"/>
+                <w:color w:val="000000"/>
+                <w:sz w:val="20"/>
+                <w:szCs w:val="20"/>
+                <w:lang w:val="en-US" w:eastAsia="de-DE"/>
+              </w:rPr>
+              <w:t>stack.Push</w:t>
+            </w:r>
+            <w:proofErr w:type="spellEnd"/>
+            <w:r>
+              <w:rPr>
+                <w:rFonts w:ascii="Consolas" w:eastAsia="Times New Roman" w:hAnsi="Consolas" w:cs="Consolas"/>
+                <w:color w:val="000000"/>
+                <w:sz w:val="20"/>
+                <w:szCs w:val="20"/>
+                <w:lang w:val="en-US" w:eastAsia="de-DE"/>
+              </w:rPr>
+              <w:t>(calcRequest.Item2);</w:t>
+            </w:r>
+          </w:p>
+          <w:p>
+            <w:pPr>
+              <w:shd w:val="clear" w:color="auto" w:fill="FFFFFF"/>
+              <w:tabs>
+                <w:tab w:val="left" w:pos="916"/>
+                <w:tab w:val="left" w:pos="1832"/>
+                <w:tab w:val="left" w:pos="2748"/>
+                <w:tab w:val="left" w:pos="3664"/>
+                <w:tab w:val="left" w:pos="4580"/>
+                <w:tab w:val="left" w:pos="5496"/>
+                <w:tab w:val="left" w:pos="6412"/>
+                <w:tab w:val="left" w:pos="7328"/>
+                <w:tab w:val="left" w:pos="8244"/>
+                <w:tab w:val="left" w:pos="9160"/>
+                <w:tab w:val="left" w:pos="10076"/>
+                <w:tab w:val="left" w:pos="10992"/>
+                <w:tab w:val="left" w:pos="11908"/>
+                <w:tab w:val="left" w:pos="12824"/>
+                <w:tab w:val="left" w:pos="13740"/>
+                <w:tab w:val="left" w:pos="14656"/>
+              </w:tabs>
+              <w:rPr>
+                <w:rFonts w:ascii="Consolas" w:eastAsia="Times New Roman" w:hAnsi="Consolas" w:cs="Consolas"/>
+                <w:color w:val="000000"/>
+                <w:sz w:val="20"/>
+                <w:szCs w:val="20"/>
+                <w:lang w:val="en-US" w:eastAsia="de-DE"/>
+              </w:rPr>
+            </w:pPr>
+            <w:r>
+              <w:rPr>
+                <w:rFonts w:ascii="Consolas" w:eastAsia="Times New Roman" w:hAnsi="Consolas" w:cs="Consolas"/>
+                <w:color w:val="000000"/>
+                <w:sz w:val="20"/>
+                <w:szCs w:val="20"/>
+                <w:lang w:val="en-US" w:eastAsia="de-DE"/>
+              </w:rPr>
+              <w:t>        </w:t>
+            </w:r>
+            <w:proofErr w:type="spellStart"/>
+            <w:r>
+              <w:rPr>
+                <w:rFonts w:ascii="Consolas" w:eastAsia="Times New Roman" w:hAnsi="Consolas" w:cs="Consolas"/>
+                <w:color w:val="0000FF"/>
+                <w:sz w:val="20"/>
+                <w:szCs w:val="20"/>
+                <w:lang w:val="en-US" w:eastAsia="de-DE"/>
+              </w:rPr>
+              <w:t>var</w:t>
+            </w:r>
+            <w:proofErr w:type="spellEnd"/>
+            <w:r>
+              <w:rPr>
+                <w:rFonts w:ascii="Consolas" w:eastAsia="Times New Roman" w:hAnsi="Consolas" w:cs="Consolas"/>
+                <w:color w:val="000000"/>
+                <w:sz w:val="20"/>
+                <w:szCs w:val="20"/>
+                <w:lang w:val="en-US" w:eastAsia="de-DE"/>
+              </w:rPr>
+              <w:t> operation = _operations[calcRequest.Item1];</w:t>
+            </w:r>
+          </w:p>
+          <w:p>
+            <w:pPr>
+              <w:shd w:val="clear" w:color="auto" w:fill="FFFFFF"/>
+              <w:tabs>
+                <w:tab w:val="left" w:pos="916"/>
+                <w:tab w:val="left" w:pos="1832"/>
+                <w:tab w:val="left" w:pos="2748"/>
+                <w:tab w:val="left" w:pos="3664"/>
+                <w:tab w:val="left" w:pos="4580"/>
+                <w:tab w:val="left" w:pos="5496"/>
+                <w:tab w:val="left" w:pos="6412"/>
+                <w:tab w:val="left" w:pos="7328"/>
+                <w:tab w:val="left" w:pos="8244"/>
+                <w:tab w:val="left" w:pos="9160"/>
+                <w:tab w:val="left" w:pos="10076"/>
+                <w:tab w:val="left" w:pos="10992"/>
+                <w:tab w:val="left" w:pos="11908"/>
+                <w:tab w:val="left" w:pos="12824"/>
+                <w:tab w:val="left" w:pos="13740"/>
+                <w:tab w:val="left" w:pos="14656"/>
+              </w:tabs>
+              <w:rPr>
+                <w:rFonts w:ascii="Consolas" w:eastAsia="Times New Roman" w:hAnsi="Consolas" w:cs="Consolas"/>
+                <w:color w:val="000000"/>
+                <w:sz w:val="20"/>
+                <w:szCs w:val="20"/>
+                <w:lang w:val="en-US" w:eastAsia="de-DE"/>
+              </w:rPr>
+            </w:pPr>
+            <w:r>
+              <w:rPr>
+                <w:rFonts w:ascii="Consolas" w:eastAsia="Times New Roman" w:hAnsi="Consolas" w:cs="Consolas"/>
+                <w:color w:val="000000"/>
+                <w:sz w:val="20"/>
+                <w:szCs w:val="20"/>
+                <w:lang w:val="en-US" w:eastAsia="de-DE"/>
+              </w:rPr>
+              <w:t>        </w:t>
+            </w:r>
+            <w:proofErr w:type="spellStart"/>
+            <w:r>
+              <w:rPr>
+                <w:rFonts w:ascii="Consolas" w:eastAsia="Times New Roman" w:hAnsi="Consolas" w:cs="Consolas"/>
+                <w:color w:val="0000FF"/>
+                <w:sz w:val="20"/>
+                <w:szCs w:val="20"/>
+                <w:lang w:val="en-US" w:eastAsia="de-DE"/>
+              </w:rPr>
+              <w:t>var</w:t>
+            </w:r>
+            <w:proofErr w:type="spellEnd"/>
+            <w:r>
+              <w:rPr>
+                <w:rFonts w:ascii="Consolas" w:eastAsia="Times New Roman" w:hAnsi="Consolas" w:cs="Consolas"/>
+                <w:color w:val="000000"/>
+                <w:sz w:val="20"/>
+                <w:szCs w:val="20"/>
+                <w:lang w:val="en-US" w:eastAsia="de-DE"/>
+              </w:rPr>
+              <w:t> result = operation(_stack);</w:t>
+            </w:r>
+          </w:p>
+          <w:p>
+            <w:pPr>
+              <w:shd w:val="clear" w:color="auto" w:fill="FFFFFF"/>
+              <w:tabs>
+                <w:tab w:val="left" w:pos="916"/>
+                <w:tab w:val="left" w:pos="1832"/>
+                <w:tab w:val="left" w:pos="2748"/>
+                <w:tab w:val="left" w:pos="3664"/>
+                <w:tab w:val="left" w:pos="4580"/>
+                <w:tab w:val="left" w:pos="5496"/>
+                <w:tab w:val="left" w:pos="6412"/>
+                <w:tab w:val="left" w:pos="7328"/>
+                <w:tab w:val="left" w:pos="8244"/>
+                <w:tab w:val="left" w:pos="9160"/>
+                <w:tab w:val="left" w:pos="10076"/>
+                <w:tab w:val="left" w:pos="10992"/>
+                <w:tab w:val="left" w:pos="11908"/>
+                <w:tab w:val="left" w:pos="12824"/>
+                <w:tab w:val="left" w:pos="13740"/>
+                <w:tab w:val="left" w:pos="14656"/>
+              </w:tabs>
+              <w:rPr>
+                <w:rFonts w:ascii="Consolas" w:eastAsia="Times New Roman" w:hAnsi="Consolas" w:cs="Consolas"/>
+                <w:color w:val="000000"/>
+                <w:sz w:val="20"/>
+                <w:szCs w:val="20"/>
+                <w:lang w:val="en-US" w:eastAsia="de-DE"/>
+              </w:rPr>
+            </w:pPr>
+            <w:r>
+              <w:rPr>
+                <w:rFonts w:ascii="Consolas" w:eastAsia="Times New Roman" w:hAnsi="Consolas" w:cs="Consolas"/>
+                <w:color w:val="000000"/>
+                <w:sz w:val="20"/>
+                <w:szCs w:val="20"/>
+                <w:lang w:val="en-US" w:eastAsia="de-DE"/>
+              </w:rPr>
+              <w:t>        Result(</w:t>
+            </w:r>
+            <w:r>
+              <w:rPr>
+                <w:rFonts w:ascii="Consolas" w:eastAsia="Times New Roman" w:hAnsi="Consolas" w:cs="Consolas"/>
+                <w:color w:val="0000FF"/>
+                <w:sz w:val="20"/>
+                <w:szCs w:val="20"/>
+                <w:lang w:val="en-US" w:eastAsia="de-DE"/>
+              </w:rPr>
+              <w:t>new</w:t>
+            </w:r>
+            <w:r>
+              <w:rPr>
+                <w:rFonts w:ascii="Consolas" w:eastAsia="Times New Roman" w:hAnsi="Consolas" w:cs="Consolas"/>
+                <w:color w:val="000000"/>
+                <w:sz w:val="20"/>
+                <w:szCs w:val="20"/>
+                <w:lang w:val="en-US" w:eastAsia="de-DE"/>
+              </w:rPr>
+              <w:t> </w:t>
+            </w:r>
+            <w:r>
+              <w:rPr>
+                <w:rFonts w:ascii="Consolas" w:eastAsia="Times New Roman" w:hAnsi="Consolas" w:cs="Consolas"/>
+                <w:color w:val="2B91AF"/>
+                <w:sz w:val="20"/>
+                <w:szCs w:val="20"/>
+                <w:lang w:val="en-US" w:eastAsia="de-DE"/>
+              </w:rPr>
+              <w:t>Tuple</w:t>
+            </w:r>
+            <w:r>
+              <w:rPr>
+                <w:rFonts w:ascii="Consolas" w:eastAsia="Times New Roman" w:hAnsi="Consolas" w:cs="Consolas"/>
+                <w:color w:val="000000"/>
+                <w:sz w:val="20"/>
+                <w:szCs w:val="20"/>
+                <w:lang w:val="en-US" w:eastAsia="de-DE"/>
+              </w:rPr>
+              <w:t>&lt;</w:t>
+            </w:r>
+            <w:r>
+              <w:rPr>
+                <w:rFonts w:ascii="Consolas" w:eastAsia="Times New Roman" w:hAnsi="Consolas" w:cs="Consolas"/>
+                <w:color w:val="2B91AF"/>
+                <w:sz w:val="20"/>
+                <w:szCs w:val="20"/>
+                <w:lang w:val="en-US" w:eastAsia="de-DE"/>
+              </w:rPr>
+              <w:t>IEnumerable</w:t>
+            </w:r>
+            <w:r>
+              <w:rPr>
+                <w:rFonts w:ascii="Consolas" w:eastAsia="Times New Roman" w:hAnsi="Consolas" w:cs="Consolas"/>
+                <w:color w:val="000000"/>
+                <w:sz w:val="20"/>
+                <w:szCs w:val="20"/>
+                <w:lang w:val="en-US" w:eastAsia="de-DE"/>
+              </w:rPr>
+              <w:t>&lt;</w:t>
+            </w:r>
+            <w:r>
+              <w:rPr>
+                <w:rFonts w:ascii="Consolas" w:eastAsia="Times New Roman" w:hAnsi="Consolas" w:cs="Consolas"/>
+                <w:color w:val="0000FF"/>
+                <w:sz w:val="20"/>
+                <w:szCs w:val="20"/>
+                <w:lang w:val="en-US" w:eastAsia="de-DE"/>
+              </w:rPr>
+              <w:t>int</w:t>
+            </w:r>
+            <w:r>
+              <w:rPr>
+                <w:rFonts w:ascii="Consolas" w:eastAsia="Times New Roman" w:hAnsi="Consolas" w:cs="Consolas"/>
+                <w:color w:val="000000"/>
+                <w:sz w:val="20"/>
+                <w:szCs w:val="20"/>
+                <w:lang w:val="en-US" w:eastAsia="de-DE"/>
+              </w:rPr>
+              <w:t>&gt;, </w:t>
+            </w:r>
+            <w:r>
+              <w:rPr>
+                <w:rFonts w:ascii="Consolas" w:eastAsia="Times New Roman" w:hAnsi="Consolas" w:cs="Consolas"/>
+                <w:color w:val="0000FF"/>
+                <w:sz w:val="20"/>
+                <w:szCs w:val="20"/>
+                <w:lang w:val="en-US" w:eastAsia="de-DE"/>
+              </w:rPr>
+              <w:t>int</w:t>
+            </w:r>
+            <w:r>
+              <w:rPr>
+                <w:rFonts w:ascii="Consolas" w:eastAsia="Times New Roman" w:hAnsi="Consolas" w:cs="Consolas"/>
+                <w:color w:val="000000"/>
+                <w:sz w:val="20"/>
+                <w:szCs w:val="20"/>
+                <w:lang w:val="en-US" w:eastAsia="de-DE"/>
+              </w:rPr>
+              <w:t>&gt;(_stack.Reverse(), result));</w:t>
+            </w:r>
+          </w:p>
+          <w:p>
+            <w:pPr>
+              <w:shd w:val="clear" w:color="auto" w:fill="FFFFFF"/>
+              <w:tabs>
+                <w:tab w:val="left" w:pos="916"/>
+                <w:tab w:val="left" w:pos="1832"/>
+                <w:tab w:val="left" w:pos="2748"/>
+                <w:tab w:val="left" w:pos="3664"/>
+                <w:tab w:val="left" w:pos="4580"/>
+                <w:tab w:val="left" w:pos="5496"/>
+                <w:tab w:val="left" w:pos="6412"/>
+                <w:tab w:val="left" w:pos="7328"/>
+                <w:tab w:val="left" w:pos="8244"/>
+                <w:tab w:val="left" w:pos="9160"/>
+                <w:tab w:val="left" w:pos="10076"/>
+                <w:tab w:val="left" w:pos="10992"/>
+                <w:tab w:val="left" w:pos="11908"/>
+                <w:tab w:val="left" w:pos="12824"/>
+                <w:tab w:val="left" w:pos="13740"/>
+                <w:tab w:val="left" w:pos="14656"/>
+              </w:tabs>
+              <w:rPr>
+                <w:rFonts w:ascii="Consolas" w:eastAsia="Times New Roman" w:hAnsi="Consolas" w:cs="Consolas"/>
+                <w:color w:val="000000"/>
+                <w:sz w:val="20"/>
+                <w:szCs w:val="20"/>
+                <w:lang w:eastAsia="de-DE"/>
+              </w:rPr>
+            </w:pPr>
+            <w:r>
+              <w:rPr>
+                <w:rFonts w:ascii="Consolas" w:eastAsia="Times New Roman" w:hAnsi="Consolas" w:cs="Consolas"/>
+                <w:color w:val="000000"/>
+                <w:sz w:val="20"/>
+                <w:szCs w:val="20"/>
+                <w:lang w:val="en-US" w:eastAsia="de-DE"/>
+              </w:rPr>
+              <w:t>    </w:t>
+            </w:r>
+            <w:r>
+              <w:rPr>
+                <w:rFonts w:ascii="Consolas" w:eastAsia="Times New Roman" w:hAnsi="Consolas" w:cs="Consolas"/>
+                <w:color w:val="000000"/>
+                <w:sz w:val="20"/>
+                <w:szCs w:val="20"/>
+                <w:lang w:eastAsia="de-DE"/>
+              </w:rPr>
+              <w:t>}</w:t>
+            </w:r>
+          </w:p>
+          <w:p>
+            <w:pPr>
+              <w:shd w:val="clear" w:color="auto" w:fill="FFFFFF"/>
+              <w:tabs>
+                <w:tab w:val="left" w:pos="916"/>
+                <w:tab w:val="left" w:pos="1832"/>
+                <w:tab w:val="left" w:pos="2748"/>
+                <w:tab w:val="left" w:pos="3664"/>
+                <w:tab w:val="left" w:pos="4580"/>
+                <w:tab w:val="left" w:pos="5496"/>
+                <w:tab w:val="left" w:pos="6412"/>
+                <w:tab w:val="left" w:pos="7328"/>
+                <w:tab w:val="left" w:pos="8244"/>
+                <w:tab w:val="left" w:pos="9160"/>
+                <w:tab w:val="left" w:pos="10076"/>
+                <w:tab w:val="left" w:pos="10992"/>
+                <w:tab w:val="left" w:pos="11908"/>
+                <w:tab w:val="left" w:pos="12824"/>
+                <w:tab w:val="left" w:pos="13740"/>
+                <w:tab w:val="left" w:pos="14656"/>
+              </w:tabs>
+              <w:rPr>
+                <w:rFonts w:ascii="Consolas" w:eastAsia="Times New Roman" w:hAnsi="Consolas" w:cs="Consolas"/>
+                <w:color w:val="000000"/>
+                <w:sz w:val="20"/>
+                <w:szCs w:val="20"/>
+                <w:lang w:eastAsia="de-DE"/>
+              </w:rPr>
+            </w:pPr>
+          </w:p>
+          <w:p>
+            <w:pPr>
+              <w:shd w:val="clear" w:color="auto" w:fill="FFFFFF"/>
+              <w:tabs>
+                <w:tab w:val="left" w:pos="916"/>
+                <w:tab w:val="left" w:pos="1832"/>
+                <w:tab w:val="left" w:pos="2748"/>
+                <w:tab w:val="left" w:pos="3664"/>
+                <w:tab w:val="left" w:pos="4580"/>
+                <w:tab w:val="left" w:pos="5496"/>
+                <w:tab w:val="left" w:pos="6412"/>
+                <w:tab w:val="left" w:pos="7328"/>
+                <w:tab w:val="left" w:pos="8244"/>
+                <w:tab w:val="left" w:pos="9160"/>
+                <w:tab w:val="left" w:pos="10076"/>
+                <w:tab w:val="left" w:pos="10992"/>
+                <w:tab w:val="left" w:pos="11908"/>
+                <w:tab w:val="left" w:pos="12824"/>
+                <w:tab w:val="left" w:pos="13740"/>
+                <w:tab w:val="left" w:pos="14656"/>
+              </w:tabs>
+              <w:rPr>
+                <w:rFonts w:ascii="Consolas" w:eastAsia="Times New Roman" w:hAnsi="Consolas" w:cs="Consolas"/>
+                <w:color w:val="000000"/>
+                <w:sz w:val="20"/>
+                <w:szCs w:val="20"/>
+                <w:lang w:eastAsia="de-DE"/>
+              </w:rPr>
+            </w:pPr>
+            <w:r>
+              <w:rPr>
+                <w:rFonts w:ascii="Consolas" w:eastAsia="Times New Roman" w:hAnsi="Consolas" w:cs="Consolas"/>
+                <w:color w:val="000000"/>
+                <w:sz w:val="20"/>
+                <w:szCs w:val="20"/>
+                <w:lang w:eastAsia="de-DE"/>
+              </w:rPr>
+              <w:t xml:space="preserve">    …</w:t>
+            </w:r>
+          </w:p>
+          <w:p>
+            <w:pPr>
+              <w:shd w:val="clear" w:color="auto" w:fill="FFFFFF"/>
+              <w:tabs>
+                <w:tab w:val="left" w:pos="916"/>
+                <w:tab w:val="left" w:pos="1832"/>
+                <w:tab w:val="left" w:pos="2748"/>
+                <w:tab w:val="left" w:pos="3664"/>
+                <w:tab w:val="left" w:pos="4580"/>
+                <w:tab w:val="left" w:pos="5496"/>
+                <w:tab w:val="left" w:pos="6412"/>
+                <w:tab w:val="left" w:pos="7328"/>
+                <w:tab w:val="left" w:pos="8244"/>
+                <w:tab w:val="left" w:pos="9160"/>
+                <w:tab w:val="left" w:pos="10076"/>
+                <w:tab w:val="left" w:pos="10992"/>
+                <w:tab w:val="left" w:pos="11908"/>
+                <w:tab w:val="left" w:pos="12824"/>
+                <w:tab w:val="left" w:pos="13740"/>
+                <w:tab w:val="left" w:pos="14656"/>
+              </w:tabs>
+              <w:rPr>
+                <w:rFonts w:ascii="Consolas" w:eastAsia="Times New Roman" w:hAnsi="Consolas" w:cs="Consolas"/>
+                <w:color w:val="000000"/>
+                <w:sz w:val="20"/>
+                <w:szCs w:val="20"/>
+                <w:lang w:eastAsia="de-DE"/>
+              </w:rPr>
+            </w:pPr>
+          </w:p>
+          <w:p>
+            <w:pPr>
+              <w:shd w:val="clear" w:color="auto" w:fill="FFFFFF"/>
+              <w:tabs>
+                <w:tab w:val="left" w:pos="916"/>
+                <w:tab w:val="left" w:pos="1832"/>
+                <w:tab w:val="left" w:pos="2748"/>
+                <w:tab w:val="left" w:pos="3664"/>
+                <w:tab w:val="left" w:pos="4580"/>
+                <w:tab w:val="left" w:pos="5496"/>
+                <w:tab w:val="left" w:pos="6412"/>
+                <w:tab w:val="left" w:pos="7328"/>
+                <w:tab w:val="left" w:pos="8244"/>
+                <w:tab w:val="left" w:pos="9160"/>
+                <w:tab w:val="left" w:pos="10076"/>
+                <w:tab w:val="left" w:pos="10992"/>
+                <w:tab w:val="left" w:pos="11908"/>
+                <w:tab w:val="left" w:pos="12824"/>
+                <w:tab w:val="left" w:pos="13740"/>
+                <w:tab w:val="left" w:pos="14656"/>
+              </w:tabs>
+              <w:rPr>
+                <w:rFonts w:ascii="Consolas" w:eastAsia="Times New Roman" w:hAnsi="Consolas" w:cs="Consolas"/>
+                <w:color w:val="000000"/>
+                <w:sz w:val="20"/>
+                <w:szCs w:val="20"/>
+                <w:lang w:val="en-US" w:eastAsia="de-DE"/>
+              </w:rPr>
+            </w:pPr>
+            <w:r>
+              <w:rPr>
+                <w:rFonts w:ascii="Consolas" w:eastAsia="Times New Roman" w:hAnsi="Consolas" w:cs="Consolas"/>
+                <w:color w:val="000000"/>
+                <w:sz w:val="20"/>
+                <w:szCs w:val="20"/>
+                <w:lang w:val="en-US" w:eastAsia="de-DE"/>
+              </w:rPr>
+              <w:t>    </w:t>
+            </w:r>
+            <w:proofErr w:type="spellStart"/>
+            <w:r>
+              <w:rPr>
+                <w:rFonts w:ascii="Consolas" w:eastAsia="Times New Roman" w:hAnsi="Consolas" w:cs="Consolas"/>
+                <w:color w:val="0000FF"/>
+                <w:sz w:val="20"/>
+                <w:szCs w:val="20"/>
+                <w:lang w:val="en-US" w:eastAsia="de-DE"/>
+              </w:rPr>
+              <w:t>int</w:t>
+            </w:r>
+            <w:proofErr w:type="spellEnd"/>
+            <w:r>
+              <w:rPr>
+                <w:rFonts w:ascii="Consolas" w:eastAsia="Times New Roman" w:hAnsi="Consolas" w:cs="Consolas"/>
+                <w:color w:val="000000"/>
+                <w:sz w:val="20"/>
+                <w:szCs w:val="20"/>
+                <w:lang w:val="en-US" w:eastAsia="de-DE"/>
+              </w:rPr>
+              <w:t> Factorial(</w:t>
+            </w:r>
+            <w:proofErr w:type="spellStart"/>
+            <w:r>
+              <w:rPr>
+                <w:rFonts w:ascii="Consolas" w:eastAsia="Times New Roman" w:hAnsi="Consolas" w:cs="Consolas"/>
+                <w:color w:val="0000FF"/>
+                <w:sz w:val="20"/>
+                <w:szCs w:val="20"/>
+                <w:lang w:val="en-US" w:eastAsia="de-DE"/>
+              </w:rPr>
+              <w:t>int</w:t>
+            </w:r>
+            <w:proofErr w:type="spellEnd"/>
+            <w:r>
+              <w:rPr>
+                <w:rFonts w:ascii="Consolas" w:eastAsia="Times New Roman" w:hAnsi="Consolas" w:cs="Consolas"/>
+                <w:color w:val="000000"/>
+                <w:sz w:val="20"/>
+                <w:szCs w:val="20"/>
+                <w:lang w:val="en-US" w:eastAsia="de-DE"/>
+              </w:rPr>
+              <w:t> n)</w:t>
+            </w:r>
+          </w:p>
+          <w:p>
+            <w:pPr>
+              <w:shd w:val="clear" w:color="auto" w:fill="FFFFFF"/>
+              <w:tabs>
+                <w:tab w:val="left" w:pos="916"/>
+                <w:tab w:val="left" w:pos="1832"/>
+                <w:tab w:val="left" w:pos="2748"/>
+                <w:tab w:val="left" w:pos="3664"/>
+                <w:tab w:val="left" w:pos="4580"/>
+                <w:tab w:val="left" w:pos="5496"/>
+                <w:tab w:val="left" w:pos="6412"/>
+                <w:tab w:val="left" w:pos="7328"/>
+                <w:tab w:val="left" w:pos="8244"/>
+                <w:tab w:val="left" w:pos="9160"/>
+                <w:tab w:val="left" w:pos="10076"/>
+                <w:tab w:val="left" w:pos="10992"/>
+                <w:tab w:val="left" w:pos="11908"/>
+                <w:tab w:val="left" w:pos="12824"/>
+                <w:tab w:val="left" w:pos="13740"/>
+                <w:tab w:val="left" w:pos="14656"/>
+              </w:tabs>
+              <w:rPr>
+                <w:rFonts w:ascii="Consolas" w:eastAsia="Times New Roman" w:hAnsi="Consolas" w:cs="Consolas"/>
+                <w:color w:val="000000"/>
+                <w:sz w:val="20"/>
+                <w:szCs w:val="20"/>
+                <w:lang w:val="en-US" w:eastAsia="de-DE"/>
+              </w:rPr>
+            </w:pPr>
+            <w:r>
+              <w:rPr>
+                <w:rFonts w:ascii="Consolas" w:eastAsia="Times New Roman" w:hAnsi="Consolas" w:cs="Consolas"/>
+                <w:color w:val="000000"/>
+                <w:sz w:val="20"/>
+                <w:szCs w:val="20"/>
+                <w:lang w:val="en-US" w:eastAsia="de-DE"/>
+              </w:rPr>
+              <w:t>    {</w:t>
+            </w:r>
+          </w:p>
+          <w:p>
+            <w:pPr>
+              <w:shd w:val="clear" w:color="auto" w:fill="FFFFFF"/>
+              <w:tabs>
+                <w:tab w:val="left" w:pos="916"/>
+                <w:tab w:val="left" w:pos="1832"/>
+                <w:tab w:val="left" w:pos="2748"/>
+                <w:tab w:val="left" w:pos="3664"/>
+                <w:tab w:val="left" w:pos="4580"/>
+                <w:tab w:val="left" w:pos="5496"/>
+                <w:tab w:val="left" w:pos="6412"/>
+                <w:tab w:val="left" w:pos="7328"/>
+                <w:tab w:val="left" w:pos="8244"/>
+                <w:tab w:val="left" w:pos="9160"/>
+                <w:tab w:val="left" w:pos="10076"/>
+                <w:tab w:val="left" w:pos="10992"/>
+                <w:tab w:val="left" w:pos="11908"/>
+                <w:tab w:val="left" w:pos="12824"/>
+                <w:tab w:val="left" w:pos="13740"/>
+                <w:tab w:val="left" w:pos="14656"/>
+              </w:tabs>
+              <w:rPr>
+                <w:rFonts w:ascii="Consolas" w:eastAsia="Times New Roman" w:hAnsi="Consolas" w:cs="Consolas"/>
+                <w:color w:val="000000"/>
+                <w:sz w:val="20"/>
+                <w:szCs w:val="20"/>
+                <w:lang w:val="en-US" w:eastAsia="de-DE"/>
+              </w:rPr>
+            </w:pPr>
+            <w:r>
+              <w:rPr>
+                <w:rFonts w:ascii="Consolas" w:eastAsia="Times New Roman" w:hAnsi="Consolas" w:cs="Consolas"/>
+                <w:color w:val="000000"/>
+                <w:sz w:val="20"/>
+                <w:szCs w:val="20"/>
+                <w:lang w:val="en-US" w:eastAsia="de-DE"/>
+              </w:rPr>
+              <w:t>        </w:t>
+            </w:r>
+            <w:r>
+              <w:rPr>
+                <w:rFonts w:ascii="Consolas" w:eastAsia="Times New Roman" w:hAnsi="Consolas" w:cs="Consolas"/>
+                <w:color w:val="0000FF"/>
+                <w:sz w:val="20"/>
+                <w:szCs w:val="20"/>
+                <w:lang w:val="en-US" w:eastAsia="de-DE"/>
+              </w:rPr>
+              <w:t>if</w:t>
+            </w:r>
+            <w:r>
+              <w:rPr>
+                <w:rFonts w:ascii="Consolas" w:eastAsia="Times New Roman" w:hAnsi="Consolas" w:cs="Consolas"/>
+                <w:color w:val="000000"/>
+                <w:sz w:val="20"/>
+                <w:szCs w:val="20"/>
+                <w:lang w:val="en-US" w:eastAsia="de-DE"/>
+              </w:rPr>
+              <w:t> (n &lt;= 1) </w:t>
+            </w:r>
+            <w:r>
+              <w:rPr>
+                <w:rFonts w:ascii="Consolas" w:eastAsia="Times New Roman" w:hAnsi="Consolas" w:cs="Consolas"/>
+                <w:color w:val="0000FF"/>
+                <w:sz w:val="20"/>
+                <w:szCs w:val="20"/>
+                <w:lang w:val="en-US" w:eastAsia="de-DE"/>
+              </w:rPr>
+              <w:t>return</w:t>
+            </w:r>
+            <w:r>
+              <w:rPr>
+                <w:rFonts w:ascii="Consolas" w:eastAsia="Times New Roman" w:hAnsi="Consolas" w:cs="Consolas"/>
+                <w:color w:val="000000"/>
+                <w:sz w:val="20"/>
+                <w:szCs w:val="20"/>
+                <w:lang w:val="en-US" w:eastAsia="de-DE"/>
+              </w:rPr>
+              <w:t> 1;</w:t>
+            </w:r>
+          </w:p>
+          <w:p>
+            <w:pPr>
+              <w:shd w:val="clear" w:color="auto" w:fill="FFFFFF"/>
+              <w:tabs>
+                <w:tab w:val="left" w:pos="916"/>
+                <w:tab w:val="left" w:pos="1832"/>
+                <w:tab w:val="left" w:pos="2748"/>
+                <w:tab w:val="left" w:pos="3664"/>
+                <w:tab w:val="left" w:pos="4580"/>
+                <w:tab w:val="left" w:pos="5496"/>
+                <w:tab w:val="left" w:pos="6412"/>
+                <w:tab w:val="left" w:pos="7328"/>
+                <w:tab w:val="left" w:pos="8244"/>
+                <w:tab w:val="left" w:pos="9160"/>
+                <w:tab w:val="left" w:pos="10076"/>
+                <w:tab w:val="left" w:pos="10992"/>
+                <w:tab w:val="left" w:pos="11908"/>
+                <w:tab w:val="left" w:pos="12824"/>
+                <w:tab w:val="left" w:pos="13740"/>
+                <w:tab w:val="left" w:pos="14656"/>
+              </w:tabs>
+              <w:rPr>
+                <w:rFonts w:ascii="Consolas" w:eastAsia="Times New Roman" w:hAnsi="Consolas" w:cs="Consolas"/>
+                <w:color w:val="000000"/>
+                <w:sz w:val="20"/>
+                <w:szCs w:val="20"/>
+                <w:lang w:eastAsia="de-DE"/>
+              </w:rPr>
+            </w:pPr>
+            <w:r>
+              <w:rPr>
+                <w:rFonts w:ascii="Consolas" w:eastAsia="Times New Roman" w:hAnsi="Consolas" w:cs="Consolas"/>
+                <w:color w:val="000000"/>
+                <w:sz w:val="20"/>
+                <w:szCs w:val="20"/>
+                <w:lang w:val="en-US" w:eastAsia="de-DE"/>
+              </w:rPr>
+              <w:t>        </w:t>
+            </w:r>
+            <w:proofErr w:type="spellStart"/>
+            <w:r>
+              <w:rPr>
+                <w:rFonts w:ascii="Consolas" w:eastAsia="Times New Roman" w:hAnsi="Consolas" w:cs="Consolas"/>
+                <w:color w:val="0000FF"/>
+                <w:sz w:val="20"/>
+                <w:szCs w:val="20"/>
+                <w:lang w:eastAsia="de-DE"/>
+              </w:rPr>
+              <w:t>return</w:t>
+            </w:r>
+            <w:proofErr w:type="spellEnd"/>
+            <w:r>
+              <w:rPr>
+                <w:rFonts w:ascii="Consolas" w:eastAsia="Times New Roman" w:hAnsi="Consolas" w:cs="Consolas"/>
+                <w:color w:val="000000"/>
+                <w:sz w:val="20"/>
+                <w:szCs w:val="20"/>
+                <w:lang w:eastAsia="de-DE"/>
+              </w:rPr>
+              <w:t> </w:t>
+            </w:r>
+            <w:proofErr w:type="spellStart"/>
+            <w:r>
+              <w:rPr>
+                <w:rFonts w:ascii="Consolas" w:eastAsia="Times New Roman" w:hAnsi="Consolas" w:cs="Consolas"/>
+                <w:color w:val="000000"/>
+                <w:sz w:val="20"/>
+                <w:szCs w:val="20"/>
+                <w:lang w:eastAsia="de-DE"/>
+              </w:rPr>
+              <w:t>Factorial</w:t>
+            </w:r>
+            <w:proofErr w:type="spellEnd"/>
+            <w:r>
+              <w:rPr>
+                <w:rFonts w:ascii="Consolas" w:eastAsia="Times New Roman" w:hAnsi="Consolas" w:cs="Consolas"/>
+                <w:color w:val="000000"/>
+                <w:sz w:val="20"/>
+                <w:szCs w:val="20"/>
+                <w:lang w:eastAsia="de-DE"/>
+              </w:rPr>
+              <w:t>(n - 1)*n;</w:t>
+            </w:r>
+          </w:p>
+          <w:p>
+            <w:pPr>
+              <w:shd w:val="clear" w:color="auto" w:fill="FFFFFF"/>
+              <w:tabs>
+                <w:tab w:val="left" w:pos="916"/>
+                <w:tab w:val="left" w:pos="1832"/>
+                <w:tab w:val="left" w:pos="2748"/>
+                <w:tab w:val="left" w:pos="3664"/>
+                <w:tab w:val="left" w:pos="4580"/>
+                <w:tab w:val="left" w:pos="5496"/>
+                <w:tab w:val="left" w:pos="6412"/>
+                <w:tab w:val="left" w:pos="7328"/>
+                <w:tab w:val="left" w:pos="8244"/>
+                <w:tab w:val="left" w:pos="9160"/>
+                <w:tab w:val="left" w:pos="10076"/>
+                <w:tab w:val="left" w:pos="10992"/>
+                <w:tab w:val="left" w:pos="11908"/>
+                <w:tab w:val="left" w:pos="12824"/>
+                <w:tab w:val="left" w:pos="13740"/>
+                <w:tab w:val="left" w:pos="14656"/>
+              </w:tabs>
+              <w:rPr>
+                <w:rFonts w:ascii="Consolas" w:eastAsia="Times New Roman" w:hAnsi="Consolas" w:cs="Consolas"/>
+                <w:color w:val="000000"/>
+                <w:sz w:val="20"/>
+                <w:szCs w:val="20"/>
+                <w:lang w:eastAsia="de-DE"/>
+              </w:rPr>
+            </w:pPr>
+            <w:r>
+              <w:rPr>
+                <w:rFonts w:ascii="Consolas" w:eastAsia="Times New Roman" w:hAnsi="Consolas" w:cs="Consolas"/>
+                <w:color w:val="000000"/>
+                <w:sz w:val="20"/>
+                <w:szCs w:val="20"/>
+                <w:lang w:eastAsia="de-DE"/>
+              </w:rPr>
+              <w:t>    }</w:t>
+            </w:r>
+            <w:bookmarkStart w:id="8" w:name="_GoBack"/>
+            <w:bookmarkEnd w:id="8"/>
           </w:p>
         </w:tc>
       </w:tr>
@@ -10842,7 +15027,7 @@
 </file>
 
 <file path=customXml/itemProps1.xml><?xml version="1.0" encoding="utf-8"?>
-<ds:datastoreItem xmlns:ds="http://schemas.openxmlformats.org/officeDocument/2006/customXml" ds:itemID="{47BE0107-DE01-4913-AD10-29908B7A1959}">
+<ds:datastoreItem xmlns:ds="http://schemas.openxmlformats.org/officeDocument/2006/customXml" ds:itemID="{01B190DB-8800-40A6-BBFC-72EB862C3DD3}">
   <ds:schemaRefs>
     <ds:schemaRef ds:uri="http://schemas.openxmlformats.org/officeDocument/2006/bibliography"/>
   </ds:schemaRefs>

</xml_diff>